<commit_message>
postgresql dependecy installed and linting corrected
</commit_message>
<xml_diff>
--- a/DjangoApi.docx
+++ b/DjangoApi.docx
@@ -5989,27 +5989,37 @@
           <w:sz w:val="28"/>
           <w:u w:val="single"/>
         </w:rPr>
-        <w:t>This command used to rebuild docker container and it will remove existing container c</w:t>
-      </w:r>
+        <w:t xml:space="preserve">This command used to rebuild docker container and it will remove existing container configuration. </w:t>
+      </w:r>
+      <w:r>
+        <w:rPr>
+          <w:b/>
+          <w:color w:val="FF0000"/>
+          <w:sz w:val="28"/>
+          <w:u w:val="single"/>
+        </w:rPr>
+        <w:t>docker-compose down</w:t>
+      </w:r>
+    </w:p>
+    <w:p>
+      <w:pPr>
+        <w:ind w:left="1440"/>
+        <w:rPr>
+          <w:b/>
+          <w:sz w:val="28"/>
+          <w:u w:val="single"/>
+        </w:rPr>
+      </w:pPr>
       <w:bookmarkStart w:id="0" w:name="_GoBack"/>
+      <w:r>
+        <w:rPr>
+          <w:b/>
+          <w:sz w:val="28"/>
+          <w:u w:val="single"/>
+        </w:rPr>
+        <w:t xml:space="preserve">Fixing Database Race Condition </w:t>
+      </w:r>
       <w:bookmarkEnd w:id="0"/>
-      <w:r>
-        <w:rPr>
-          <w:b/>
-          <w:sz w:val="28"/>
-          <w:u w:val="single"/>
-        </w:rPr>
-        <w:t xml:space="preserve">onfiguration. </w:t>
-      </w:r>
-      <w:r>
-        <w:rPr>
-          <w:b/>
-          <w:color w:val="FF0000"/>
-          <w:sz w:val="28"/>
-          <w:u w:val="single"/>
-        </w:rPr>
-        <w:t>docker-compose down</w:t>
-      </w:r>
     </w:p>
     <w:sectPr>
       <w:pgSz w:w="12240" w:h="15840"/>

</xml_diff>

<commit_message>
postgresql dependecy installed and linting corrected2
</commit_message>
<xml_diff>
--- a/DjangoApi.docx
+++ b/DjangoApi.docx
@@ -6010,15 +6010,329 @@
           <w:u w:val="single"/>
         </w:rPr>
       </w:pPr>
+      <w:r>
+        <w:rPr>
+          <w:b/>
+          <w:sz w:val="28"/>
+          <w:u w:val="single"/>
+        </w:rPr>
+        <w:t xml:space="preserve">Fixing Database Race Condition </w:t>
+      </w:r>
+    </w:p>
+    <w:p>
+      <w:pPr>
+        <w:rPr>
+          <w:b/>
+          <w:sz w:val="28"/>
+          <w:u w:val="single"/>
+        </w:rPr>
+      </w:pPr>
+      <w:r>
+        <w:rPr>
+          <w:b/>
+          <w:sz w:val="28"/>
+          <w:u w:val="single"/>
+        </w:rPr>
+        <w:drawing>
+          <wp:inline distT="0" distB="0" distL="0" distR="0" wp14:anchorId="43B5645D" wp14:editId="0AE56045">
+            <wp:extent cx="3067049" cy="561975"/>
+            <wp:effectExtent l="0" t="0" r="635" b="0"/>
+            <wp:docPr id="37" name="Picture 37"/>
+            <wp:cNvGraphicFramePr>
+              <a:graphicFrameLocks xmlns:a="http://schemas.openxmlformats.org/drawingml/2006/main" noChangeAspect="1"/>
+            </wp:cNvGraphicFramePr>
+            <a:graphic xmlns:a="http://schemas.openxmlformats.org/drawingml/2006/main">
+              <a:graphicData uri="http://schemas.openxmlformats.org/drawingml/2006/picture">
+                <pic:pic xmlns:pic="http://schemas.openxmlformats.org/drawingml/2006/picture">
+                  <pic:nvPicPr>
+                    <pic:cNvPr id="1" name=""/>
+                    <pic:cNvPicPr/>
+                  </pic:nvPicPr>
+                  <pic:blipFill>
+                    <a:blip r:embed="rId68"/>
+                    <a:stretch>
+                      <a:fillRect/>
+                    </a:stretch>
+                  </pic:blipFill>
+                  <pic:spPr>
+                    <a:xfrm>
+                      <a:off x="0" y="0"/>
+                      <a:ext cx="3085286" cy="565317"/>
+                    </a:xfrm>
+                    <a:prstGeom prst="rect">
+                      <a:avLst/>
+                    </a:prstGeom>
+                  </pic:spPr>
+                </pic:pic>
+              </a:graphicData>
+            </a:graphic>
+          </wp:inline>
+        </w:drawing>
+      </w:r>
+    </w:p>
+    <w:p>
+      <w:pPr>
+        <w:rPr>
+          <w:b/>
+          <w:sz w:val="28"/>
+          <w:u w:val="single"/>
+        </w:rPr>
+      </w:pPr>
+      <w:r>
+        <w:rPr>
+          <w:b/>
+          <w:sz w:val="28"/>
+          <w:u w:val="single"/>
+        </w:rPr>
+        <w:lastRenderedPageBreak/>
+        <w:drawing>
+          <wp:inline distT="0" distB="0" distL="0" distR="0" wp14:anchorId="2D68C884" wp14:editId="27E1327E">
+            <wp:extent cx="3943900" cy="2353003"/>
+            <wp:effectExtent l="0" t="0" r="0" b="9525"/>
+            <wp:docPr id="63" name="Picture 63"/>
+            <wp:cNvGraphicFramePr>
+              <a:graphicFrameLocks xmlns:a="http://schemas.openxmlformats.org/drawingml/2006/main" noChangeAspect="1"/>
+            </wp:cNvGraphicFramePr>
+            <a:graphic xmlns:a="http://schemas.openxmlformats.org/drawingml/2006/main">
+              <a:graphicData uri="http://schemas.openxmlformats.org/drawingml/2006/picture">
+                <pic:pic xmlns:pic="http://schemas.openxmlformats.org/drawingml/2006/picture">
+                  <pic:nvPicPr>
+                    <pic:cNvPr id="1" name=""/>
+                    <pic:cNvPicPr/>
+                  </pic:nvPicPr>
+                  <pic:blipFill>
+                    <a:blip r:embed="rId69"/>
+                    <a:stretch>
+                      <a:fillRect/>
+                    </a:stretch>
+                  </pic:blipFill>
+                  <pic:spPr>
+                    <a:xfrm>
+                      <a:off x="0" y="0"/>
+                      <a:ext cx="3943900" cy="2353003"/>
+                    </a:xfrm>
+                    <a:prstGeom prst="rect">
+                      <a:avLst/>
+                    </a:prstGeom>
+                  </pic:spPr>
+                </pic:pic>
+              </a:graphicData>
+            </a:graphic>
+          </wp:inline>
+        </w:drawing>
+      </w:r>
+    </w:p>
+    <w:p>
+      <w:pPr>
+        <w:pStyle w:val="ListParagraph"/>
+        <w:numPr>
+          <w:ilvl w:val="0"/>
+          <w:numId w:val="1"/>
+        </w:numPr>
+        <w:rPr>
+          <w:b/>
+          <w:sz w:val="28"/>
+        </w:rPr>
+      </w:pPr>
+      <w:r>
+        <w:rPr>
+          <w:b/>
+          <w:sz w:val="28"/>
+        </w:rPr>
+        <w:t xml:space="preserve">The above image </w:t>
+      </w:r>
+      <w:r>
+        <w:rPr>
+          <w:b/>
+          <w:sz w:val="28"/>
+        </w:rPr>
+        <w:t xml:space="preserve">shows that the when the database start it will take time while Django app start to connect with </w:t>
+      </w:r>
+      <w:proofErr w:type="spellStart"/>
+      <w:r>
+        <w:rPr>
+          <w:b/>
+          <w:sz w:val="28"/>
+        </w:rPr>
+        <w:t>db</w:t>
+      </w:r>
+      <w:proofErr w:type="spellEnd"/>
+      <w:r>
+        <w:rPr>
+          <w:b/>
+          <w:sz w:val="28"/>
+        </w:rPr>
+        <w:t xml:space="preserve"> and when the </w:t>
+      </w:r>
+      <w:proofErr w:type="spellStart"/>
+      <w:r>
+        <w:rPr>
+          <w:b/>
+          <w:sz w:val="28"/>
+        </w:rPr>
+        <w:t>db</w:t>
+      </w:r>
+      <w:proofErr w:type="spellEnd"/>
+      <w:r>
+        <w:rPr>
+          <w:b/>
+          <w:sz w:val="28"/>
+        </w:rPr>
+        <w:t xml:space="preserve"> is not ready the will crash for this problem the </w:t>
+      </w:r>
+      <w:r>
+        <w:rPr>
+          <w:b/>
+          <w:color w:val="FF0000"/>
+          <w:sz w:val="28"/>
+        </w:rPr>
+        <w:t>solution is wait command</w:t>
+      </w:r>
+    </w:p>
+    <w:p>
+      <w:pPr>
+        <w:rPr>
+          <w:noProof/>
+        </w:rPr>
+      </w:pPr>
+      <w:r>
+        <w:rPr>
+          <w:b/>
+          <w:sz w:val="28"/>
+        </w:rPr>
+        <w:drawing>
+          <wp:inline distT="0" distB="0" distL="0" distR="0" wp14:anchorId="06C891C6" wp14:editId="34D16194">
+            <wp:extent cx="2762250" cy="1295400"/>
+            <wp:effectExtent l="0" t="0" r="0" b="0"/>
+            <wp:docPr id="64" name="Picture 64"/>
+            <wp:cNvGraphicFramePr>
+              <a:graphicFrameLocks xmlns:a="http://schemas.openxmlformats.org/drawingml/2006/main" noChangeAspect="1"/>
+            </wp:cNvGraphicFramePr>
+            <a:graphic xmlns:a="http://schemas.openxmlformats.org/drawingml/2006/main">
+              <a:graphicData uri="http://schemas.openxmlformats.org/drawingml/2006/picture">
+                <pic:pic xmlns:pic="http://schemas.openxmlformats.org/drawingml/2006/picture">
+                  <pic:nvPicPr>
+                    <pic:cNvPr id="1" name=""/>
+                    <pic:cNvPicPr/>
+                  </pic:nvPicPr>
+                  <pic:blipFill>
+                    <a:blip r:embed="rId70"/>
+                    <a:stretch>
+                      <a:fillRect/>
+                    </a:stretch>
+                  </pic:blipFill>
+                  <pic:spPr>
+                    <a:xfrm>
+                      <a:off x="0" y="0"/>
+                      <a:ext cx="2762649" cy="1295587"/>
+                    </a:xfrm>
+                    <a:prstGeom prst="rect">
+                      <a:avLst/>
+                    </a:prstGeom>
+                  </pic:spPr>
+                </pic:pic>
+              </a:graphicData>
+            </a:graphic>
+          </wp:inline>
+        </w:drawing>
+      </w:r>
+      <w:r>
+        <w:rPr>
+          <w:noProof/>
+        </w:rPr>
+        <w:t xml:space="preserve"> </w:t>
+      </w:r>
+      <w:r>
+        <w:rPr>
+          <w:b/>
+          <w:sz w:val="28"/>
+        </w:rPr>
+        <w:drawing>
+          <wp:inline distT="0" distB="0" distL="0" distR="0" wp14:anchorId="4D7AE64F" wp14:editId="7C1B2CE8">
+            <wp:extent cx="3105150" cy="2409825"/>
+            <wp:effectExtent l="0" t="0" r="0" b="9525"/>
+            <wp:docPr id="65" name="Picture 65"/>
+            <wp:cNvGraphicFramePr>
+              <a:graphicFrameLocks xmlns:a="http://schemas.openxmlformats.org/drawingml/2006/main" noChangeAspect="1"/>
+            </wp:cNvGraphicFramePr>
+            <a:graphic xmlns:a="http://schemas.openxmlformats.org/drawingml/2006/main">
+              <a:graphicData uri="http://schemas.openxmlformats.org/drawingml/2006/picture">
+                <pic:pic xmlns:pic="http://schemas.openxmlformats.org/drawingml/2006/picture">
+                  <pic:nvPicPr>
+                    <pic:cNvPr id="1" name=""/>
+                    <pic:cNvPicPr/>
+                  </pic:nvPicPr>
+                  <pic:blipFill>
+                    <a:blip r:embed="rId71"/>
+                    <a:stretch>
+                      <a:fillRect/>
+                    </a:stretch>
+                  </pic:blipFill>
+                  <pic:spPr>
+                    <a:xfrm>
+                      <a:off x="0" y="0"/>
+                      <a:ext cx="3105600" cy="2410174"/>
+                    </a:xfrm>
+                    <a:prstGeom prst="rect">
+                      <a:avLst/>
+                    </a:prstGeom>
+                  </pic:spPr>
+                </pic:pic>
+              </a:graphicData>
+            </a:graphic>
+          </wp:inline>
+        </w:drawing>
+      </w:r>
+    </w:p>
+    <w:p>
+      <w:pPr>
+        <w:rPr>
+          <w:b/>
+          <w:sz w:val="28"/>
+        </w:rPr>
+      </w:pPr>
+      <w:r>
+        <w:rPr>
+          <w:b/>
+          <w:sz w:val="28"/>
+        </w:rPr>
+        <w:drawing>
+          <wp:inline distT="0" distB="0" distL="0" distR="0" wp14:anchorId="66589319" wp14:editId="6F102695">
+            <wp:extent cx="2600688" cy="895475"/>
+            <wp:effectExtent l="0" t="0" r="9525" b="0"/>
+            <wp:docPr id="66" name="Picture 66"/>
+            <wp:cNvGraphicFramePr>
+              <a:graphicFrameLocks xmlns:a="http://schemas.openxmlformats.org/drawingml/2006/main" noChangeAspect="1"/>
+            </wp:cNvGraphicFramePr>
+            <a:graphic xmlns:a="http://schemas.openxmlformats.org/drawingml/2006/main">
+              <a:graphicData uri="http://schemas.openxmlformats.org/drawingml/2006/picture">
+                <pic:pic xmlns:pic="http://schemas.openxmlformats.org/drawingml/2006/picture">
+                  <pic:nvPicPr>
+                    <pic:cNvPr id="1" name=""/>
+                    <pic:cNvPicPr/>
+                  </pic:nvPicPr>
+                  <pic:blipFill>
+                    <a:blip r:embed="rId72"/>
+                    <a:stretch>
+                      <a:fillRect/>
+                    </a:stretch>
+                  </pic:blipFill>
+                  <pic:spPr>
+                    <a:xfrm>
+                      <a:off x="0" y="0"/>
+                      <a:ext cx="2600688" cy="895475"/>
+                    </a:xfrm>
+                    <a:prstGeom prst="rect">
+                      <a:avLst/>
+                    </a:prstGeom>
+                  </pic:spPr>
+                </pic:pic>
+              </a:graphicData>
+            </a:graphic>
+          </wp:inline>
+        </w:drawing>
+      </w:r>
       <w:bookmarkStart w:id="0" w:name="_GoBack"/>
-      <w:r>
-        <w:rPr>
-          <w:b/>
-          <w:sz w:val="28"/>
-          <w:u w:val="single"/>
-        </w:rPr>
-        <w:t xml:space="preserve">Fixing Database Race Condition </w:t>
-      </w:r>
       <w:bookmarkEnd w:id="0"/>
     </w:p>
     <w:sectPr>

</xml_diff>

<commit_message>
wait for db added
</commit_message>
<xml_diff>
--- a/DjangoApi.docx
+++ b/DjangoApi.docx
@@ -6030,6 +6030,7 @@
       <w:r>
         <w:rPr>
           <w:b/>
+          <w:noProof/>
           <w:sz w:val="28"/>
           <w:u w:val="single"/>
         </w:rPr>
@@ -6081,6 +6082,7 @@
       <w:r>
         <w:rPr>
           <w:b/>
+          <w:noProof/>
           <w:sz w:val="28"/>
           <w:u w:val="single"/>
         </w:rPr>
@@ -6198,6 +6200,7 @@
       <w:r>
         <w:rPr>
           <w:b/>
+          <w:noProof/>
           <w:sz w:val="28"/>
         </w:rPr>
         <w:drawing>
@@ -6245,6 +6248,7 @@
       <w:r>
         <w:rPr>
           <w:b/>
+          <w:noProof/>
           <w:sz w:val="28"/>
         </w:rPr>
         <w:drawing>
@@ -6294,6 +6298,7 @@
       <w:r>
         <w:rPr>
           <w:b/>
+          <w:noProof/>
           <w:sz w:val="28"/>
         </w:rPr>
         <w:drawing>
@@ -6391,6 +6396,555 @@
         </w:rPr>
         <w:t xml:space="preserve">   ---- used to create new app in Django app</w:t>
       </w:r>
+    </w:p>
+    <w:p>
+      <w:pPr>
+        <w:rPr>
+          <w:b/>
+          <w:sz w:val="28"/>
+        </w:rPr>
+      </w:pPr>
+    </w:p>
+    <w:p>
+      <w:pPr>
+        <w:shd w:val="clear" w:color="auto" w:fill="1E1E1E"/>
+        <w:spacing w:after="0" w:line="285" w:lineRule="atLeast"/>
+        <w:rPr>
+          <w:rFonts w:ascii="Consolas" w:eastAsia="Times New Roman" w:hAnsi="Consolas" w:cs="Times New Roman"/>
+          <w:color w:val="D4D4D4"/>
+          <w:sz w:val="21"/>
+          <w:szCs w:val="21"/>
+        </w:rPr>
+      </w:pPr>
+      <w:r>
+        <w:rPr>
+          <w:rFonts w:ascii="Consolas" w:eastAsia="Times New Roman" w:hAnsi="Consolas" w:cs="Times New Roman"/>
+          <w:color w:val="C586C0"/>
+          <w:sz w:val="21"/>
+          <w:szCs w:val="21"/>
+        </w:rPr>
+        <w:t>from</w:t>
+      </w:r>
+      <w:r>
+        <w:rPr>
+          <w:rFonts w:ascii="Consolas" w:eastAsia="Times New Roman" w:hAnsi="Consolas" w:cs="Times New Roman"/>
+          <w:color w:val="D4D4D4"/>
+          <w:sz w:val="21"/>
+          <w:szCs w:val="21"/>
+        </w:rPr>
+        <w:t xml:space="preserve"> </w:t>
+      </w:r>
+      <w:proofErr w:type="spellStart"/>
+      <w:proofErr w:type="gramStart"/>
+      <w:r>
+        <w:rPr>
+          <w:rFonts w:ascii="Consolas" w:eastAsia="Times New Roman" w:hAnsi="Consolas" w:cs="Times New Roman"/>
+          <w:color w:val="4EC9B0"/>
+          <w:sz w:val="21"/>
+          <w:szCs w:val="21"/>
+        </w:rPr>
+        <w:t>django</w:t>
+      </w:r>
+      <w:r>
+        <w:rPr>
+          <w:rFonts w:ascii="Consolas" w:eastAsia="Times New Roman" w:hAnsi="Consolas" w:cs="Times New Roman"/>
+          <w:color w:val="D4D4D4"/>
+          <w:sz w:val="21"/>
+          <w:szCs w:val="21"/>
+        </w:rPr>
+        <w:t>.</w:t>
+      </w:r>
+      <w:r>
+        <w:rPr>
+          <w:rFonts w:ascii="Consolas" w:eastAsia="Times New Roman" w:hAnsi="Consolas" w:cs="Times New Roman"/>
+          <w:color w:val="4EC9B0"/>
+          <w:sz w:val="21"/>
+          <w:szCs w:val="21"/>
+        </w:rPr>
+        <w:t>contrib</w:t>
+      </w:r>
+      <w:proofErr w:type="spellEnd"/>
+      <w:proofErr w:type="gramEnd"/>
+      <w:r>
+        <w:rPr>
+          <w:rFonts w:ascii="Consolas" w:eastAsia="Times New Roman" w:hAnsi="Consolas" w:cs="Times New Roman"/>
+          <w:color w:val="D4D4D4"/>
+          <w:sz w:val="21"/>
+          <w:szCs w:val="21"/>
+        </w:rPr>
+        <w:t xml:space="preserve"> </w:t>
+      </w:r>
+      <w:r>
+        <w:rPr>
+          <w:rFonts w:ascii="Consolas" w:eastAsia="Times New Roman" w:hAnsi="Consolas" w:cs="Times New Roman"/>
+          <w:color w:val="C586C0"/>
+          <w:sz w:val="21"/>
+          <w:szCs w:val="21"/>
+        </w:rPr>
+        <w:t>import</w:t>
+      </w:r>
+      <w:r>
+        <w:rPr>
+          <w:rFonts w:ascii="Consolas" w:eastAsia="Times New Roman" w:hAnsi="Consolas" w:cs="Times New Roman"/>
+          <w:color w:val="D4D4D4"/>
+          <w:sz w:val="21"/>
+          <w:szCs w:val="21"/>
+        </w:rPr>
+        <w:t xml:space="preserve"> </w:t>
+      </w:r>
+      <w:r>
+        <w:rPr>
+          <w:rFonts w:ascii="Consolas" w:eastAsia="Times New Roman" w:hAnsi="Consolas" w:cs="Times New Roman"/>
+          <w:color w:val="4EC9B0"/>
+          <w:sz w:val="21"/>
+          <w:szCs w:val="21"/>
+        </w:rPr>
+        <w:t>admin</w:t>
+      </w:r>
+      <w:r>
+        <w:rPr>
+          <w:rFonts w:ascii="Consolas" w:eastAsia="Times New Roman" w:hAnsi="Consolas" w:cs="Times New Roman"/>
+          <w:color w:val="D4D4D4"/>
+          <w:sz w:val="21"/>
+          <w:szCs w:val="21"/>
+        </w:rPr>
+        <w:t xml:space="preserve">  </w:t>
+      </w:r>
+      <w:r>
+        <w:rPr>
+          <w:rFonts w:ascii="Consolas" w:eastAsia="Times New Roman" w:hAnsi="Consolas" w:cs="Times New Roman"/>
+          <w:color w:val="6A9955"/>
+          <w:sz w:val="21"/>
+          <w:szCs w:val="21"/>
+        </w:rPr>
+        <w:t xml:space="preserve"># </w:t>
+      </w:r>
+      <w:proofErr w:type="spellStart"/>
+      <w:r>
+        <w:rPr>
+          <w:rFonts w:ascii="Consolas" w:eastAsia="Times New Roman" w:hAnsi="Consolas" w:cs="Times New Roman"/>
+          <w:color w:val="6A9955"/>
+          <w:sz w:val="21"/>
+          <w:szCs w:val="21"/>
+        </w:rPr>
+        <w:t>noqa</w:t>
+      </w:r>
+      <w:proofErr w:type="spellEnd"/>
+    </w:p>
+    <w:p>
+      <w:pPr>
+        <w:shd w:val="clear" w:color="auto" w:fill="1E1E1E"/>
+        <w:spacing w:after="0" w:line="285" w:lineRule="atLeast"/>
+        <w:rPr>
+          <w:rFonts w:ascii="Consolas" w:eastAsia="Times New Roman" w:hAnsi="Consolas" w:cs="Times New Roman"/>
+          <w:color w:val="D4D4D4"/>
+          <w:sz w:val="21"/>
+          <w:szCs w:val="21"/>
+        </w:rPr>
+      </w:pPr>
+    </w:p>
+    <w:p>
+      <w:pPr>
+        <w:rPr>
+          <w:b/>
+          <w:sz w:val="28"/>
+        </w:rPr>
+      </w:pPr>
+      <w:r>
+        <w:rPr>
+          <w:b/>
+          <w:sz w:val="28"/>
+        </w:rPr>
+        <w:lastRenderedPageBreak/>
+        <w:t xml:space="preserve">we will use this code when we are not using admin but we are import it then we use   # </w:t>
+      </w:r>
+      <w:proofErr w:type="spellStart"/>
+      <w:r>
+        <w:rPr>
+          <w:b/>
+          <w:sz w:val="28"/>
+        </w:rPr>
+        <w:t>Noqa</w:t>
+      </w:r>
+      <w:proofErr w:type="spellEnd"/>
+      <w:r>
+        <w:rPr>
+          <w:b/>
+          <w:sz w:val="28"/>
+        </w:rPr>
+        <w:t xml:space="preserve"> to be ignored by flake8</w:t>
+      </w:r>
+    </w:p>
+    <w:p>
+      <w:pPr>
+        <w:rPr>
+          <w:b/>
+          <w:sz w:val="28"/>
+        </w:rPr>
+      </w:pPr>
+    </w:p>
+    <w:p>
+      <w:pPr>
+        <w:jc w:val="center"/>
+        <w:rPr>
+          <w:b/>
+          <w:sz w:val="32"/>
+          <w:u w:val="single"/>
+        </w:rPr>
+      </w:pPr>
+      <w:r>
+        <w:rPr>
+          <w:b/>
+          <w:sz w:val="32"/>
+          <w:u w:val="single"/>
+        </w:rPr>
+        <w:t>Database Migration</w:t>
+      </w:r>
+    </w:p>
+    <w:p>
+      <w:pPr>
+        <w:rPr>
+          <w:sz w:val="32"/>
+        </w:rPr>
+      </w:pPr>
+    </w:p>
+    <w:p>
+      <w:pPr>
+        <w:rPr>
+          <w:noProof/>
+        </w:rPr>
+      </w:pPr>
+      <w:r>
+        <w:rPr>
+          <w:sz w:val="32"/>
+        </w:rPr>
+        <w:drawing>
+          <wp:inline distT="0" distB="0" distL="0" distR="0" wp14:anchorId="247DDEF8" wp14:editId="3A706BFA">
+            <wp:extent cx="2876550" cy="1600200"/>
+            <wp:effectExtent l="0" t="0" r="0" b="0"/>
+            <wp:docPr id="67" name="Picture 67"/>
+            <wp:cNvGraphicFramePr>
+              <a:graphicFrameLocks xmlns:a="http://schemas.openxmlformats.org/drawingml/2006/main" noChangeAspect="1"/>
+            </wp:cNvGraphicFramePr>
+            <a:graphic xmlns:a="http://schemas.openxmlformats.org/drawingml/2006/main">
+              <a:graphicData uri="http://schemas.openxmlformats.org/drawingml/2006/picture">
+                <pic:pic xmlns:pic="http://schemas.openxmlformats.org/drawingml/2006/picture">
+                  <pic:nvPicPr>
+                    <pic:cNvPr id="1" name=""/>
+                    <pic:cNvPicPr/>
+                  </pic:nvPicPr>
+                  <pic:blipFill>
+                    <a:blip r:embed="rId73"/>
+                    <a:stretch>
+                      <a:fillRect/>
+                    </a:stretch>
+                  </pic:blipFill>
+                  <pic:spPr>
+                    <a:xfrm>
+                      <a:off x="0" y="0"/>
+                      <a:ext cx="2876952" cy="1600424"/>
+                    </a:xfrm>
+                    <a:prstGeom prst="rect">
+                      <a:avLst/>
+                    </a:prstGeom>
+                  </pic:spPr>
+                </pic:pic>
+              </a:graphicData>
+            </a:graphic>
+          </wp:inline>
+        </w:drawing>
+      </w:r>
+      <w:r>
+        <w:rPr>
+          <w:noProof/>
+        </w:rPr>
+        <w:t xml:space="preserve"> </w:t>
+      </w:r>
+      <w:r>
+        <w:rPr>
+          <w:noProof/>
+        </w:rPr>
+        <w:drawing>
+          <wp:inline distT="0" distB="0" distL="0" distR="0" wp14:anchorId="6119D223" wp14:editId="369F7F7A">
+            <wp:extent cx="2276793" cy="1571844"/>
+            <wp:effectExtent l="0" t="0" r="9525" b="0"/>
+            <wp:docPr id="69" name="Picture 69"/>
+            <wp:cNvGraphicFramePr>
+              <a:graphicFrameLocks xmlns:a="http://schemas.openxmlformats.org/drawingml/2006/main" noChangeAspect="1"/>
+            </wp:cNvGraphicFramePr>
+            <a:graphic xmlns:a="http://schemas.openxmlformats.org/drawingml/2006/main">
+              <a:graphicData uri="http://schemas.openxmlformats.org/drawingml/2006/picture">
+                <pic:pic xmlns:pic="http://schemas.openxmlformats.org/drawingml/2006/picture">
+                  <pic:nvPicPr>
+                    <pic:cNvPr id="1" name=""/>
+                    <pic:cNvPicPr/>
+                  </pic:nvPicPr>
+                  <pic:blipFill>
+                    <a:blip r:embed="rId74"/>
+                    <a:stretch>
+                      <a:fillRect/>
+                    </a:stretch>
+                  </pic:blipFill>
+                  <pic:spPr>
+                    <a:xfrm>
+                      <a:off x="0" y="0"/>
+                      <a:ext cx="2276793" cy="1571844"/>
+                    </a:xfrm>
+                    <a:prstGeom prst="rect">
+                      <a:avLst/>
+                    </a:prstGeom>
+                  </pic:spPr>
+                </pic:pic>
+              </a:graphicData>
+            </a:graphic>
+          </wp:inline>
+        </w:drawing>
+      </w:r>
+      <w:r>
+        <w:rPr>
+          <w:sz w:val="32"/>
+        </w:rPr>
+        <w:drawing>
+          <wp:inline distT="0" distB="0" distL="0" distR="0" wp14:anchorId="00D94CA0" wp14:editId="2B5D549E">
+            <wp:extent cx="5191850" cy="1619476"/>
+            <wp:effectExtent l="0" t="0" r="8890" b="0"/>
+            <wp:docPr id="68" name="Picture 68"/>
+            <wp:cNvGraphicFramePr>
+              <a:graphicFrameLocks xmlns:a="http://schemas.openxmlformats.org/drawingml/2006/main" noChangeAspect="1"/>
+            </wp:cNvGraphicFramePr>
+            <a:graphic xmlns:a="http://schemas.openxmlformats.org/drawingml/2006/main">
+              <a:graphicData uri="http://schemas.openxmlformats.org/drawingml/2006/picture">
+                <pic:pic xmlns:pic="http://schemas.openxmlformats.org/drawingml/2006/picture">
+                  <pic:nvPicPr>
+                    <pic:cNvPr id="1" name=""/>
+                    <pic:cNvPicPr/>
+                  </pic:nvPicPr>
+                  <pic:blipFill>
+                    <a:blip r:embed="rId75"/>
+                    <a:stretch>
+                      <a:fillRect/>
+                    </a:stretch>
+                  </pic:blipFill>
+                  <pic:spPr>
+                    <a:xfrm>
+                      <a:off x="0" y="0"/>
+                      <a:ext cx="5191850" cy="1619476"/>
+                    </a:xfrm>
+                    <a:prstGeom prst="rect">
+                      <a:avLst/>
+                    </a:prstGeom>
+                  </pic:spPr>
+                </pic:pic>
+              </a:graphicData>
+            </a:graphic>
+          </wp:inline>
+        </w:drawing>
+      </w:r>
+    </w:p>
+    <w:p>
+      <w:pPr>
+        <w:pStyle w:val="ListParagraph"/>
+        <w:numPr>
+          <w:ilvl w:val="0"/>
+          <w:numId w:val="6"/>
+        </w:numPr>
+        <w:rPr>
+          <w:sz w:val="32"/>
+        </w:rPr>
+      </w:pPr>
+      <w:r>
+        <w:rPr>
+          <w:sz w:val="32"/>
+        </w:rPr>
+        <w:t xml:space="preserve">docker-compose run --rm app </w:t>
+      </w:r>
+      <w:proofErr w:type="spellStart"/>
+      <w:r>
+        <w:rPr>
+          <w:sz w:val="32"/>
+        </w:rPr>
+        <w:t>sh</w:t>
+      </w:r>
+      <w:proofErr w:type="spellEnd"/>
+      <w:r>
+        <w:rPr>
+          <w:sz w:val="32"/>
+        </w:rPr>
+        <w:t xml:space="preserve"> -c </w:t>
+      </w:r>
+      <w:r>
+        <w:rPr>
+          <w:b/>
+          <w:sz w:val="32"/>
+        </w:rPr>
+        <w:t xml:space="preserve">"python manage.py </w:t>
+      </w:r>
+      <w:proofErr w:type="spellStart"/>
+      <w:r>
+        <w:rPr>
+          <w:b/>
+          <w:sz w:val="32"/>
+        </w:rPr>
+        <w:t>wait_for_db</w:t>
+      </w:r>
+      <w:proofErr w:type="spellEnd"/>
+      <w:r>
+        <w:rPr>
+          <w:b/>
+          <w:sz w:val="32"/>
+        </w:rPr>
+        <w:t xml:space="preserve"> &amp;&amp; flake8"</w:t>
+      </w:r>
+    </w:p>
+    <w:p>
+      <w:pPr>
+        <w:pStyle w:val="ListParagraph"/>
+        <w:ind w:left="360"/>
+        <w:rPr>
+          <w:sz w:val="32"/>
+        </w:rPr>
+      </w:pPr>
+      <w:r>
+        <w:rPr>
+          <w:sz w:val="32"/>
+        </w:rPr>
+        <w:drawing>
+          <wp:inline distT="0" distB="0" distL="0" distR="0" wp14:anchorId="0E9C5F7D" wp14:editId="19DA7E73">
+            <wp:extent cx="3171825" cy="1790700"/>
+            <wp:effectExtent l="0" t="0" r="9525" b="0"/>
+            <wp:docPr id="70" name="Picture 70"/>
+            <wp:cNvGraphicFramePr>
+              <a:graphicFrameLocks xmlns:a="http://schemas.openxmlformats.org/drawingml/2006/main" noChangeAspect="1"/>
+            </wp:cNvGraphicFramePr>
+            <a:graphic xmlns:a="http://schemas.openxmlformats.org/drawingml/2006/main">
+              <a:graphicData uri="http://schemas.openxmlformats.org/drawingml/2006/picture">
+                <pic:pic xmlns:pic="http://schemas.openxmlformats.org/drawingml/2006/picture">
+                  <pic:nvPicPr>
+                    <pic:cNvPr id="1" name=""/>
+                    <pic:cNvPicPr/>
+                  </pic:nvPicPr>
+                  <pic:blipFill>
+                    <a:blip r:embed="rId76"/>
+                    <a:stretch>
+                      <a:fillRect/>
+                    </a:stretch>
+                  </pic:blipFill>
+                  <pic:spPr>
+                    <a:xfrm>
+                      <a:off x="0" y="0"/>
+                      <a:ext cx="3172278" cy="1790956"/>
+                    </a:xfrm>
+                    <a:prstGeom prst="rect">
+                      <a:avLst/>
+                    </a:prstGeom>
+                  </pic:spPr>
+                </pic:pic>
+              </a:graphicData>
+            </a:graphic>
+          </wp:inline>
+        </w:drawing>
+      </w:r>
+      <w:r>
+        <w:rPr>
+          <w:noProof/>
+        </w:rPr>
+        <w:t xml:space="preserve"> </w:t>
+      </w:r>
+      <w:r>
+        <w:rPr>
+          <w:sz w:val="32"/>
+        </w:rPr>
+        <w:drawing>
+          <wp:inline distT="0" distB="0" distL="0" distR="0" wp14:anchorId="7008DBAD" wp14:editId="2B6A1B11">
+            <wp:extent cx="2324100" cy="1076325"/>
+            <wp:effectExtent l="0" t="0" r="0" b="9525"/>
+            <wp:docPr id="72" name="Picture 72"/>
+            <wp:cNvGraphicFramePr>
+              <a:graphicFrameLocks xmlns:a="http://schemas.openxmlformats.org/drawingml/2006/main" noChangeAspect="1"/>
+            </wp:cNvGraphicFramePr>
+            <a:graphic xmlns:a="http://schemas.openxmlformats.org/drawingml/2006/main">
+              <a:graphicData uri="http://schemas.openxmlformats.org/drawingml/2006/picture">
+                <pic:pic xmlns:pic="http://schemas.openxmlformats.org/drawingml/2006/picture">
+                  <pic:nvPicPr>
+                    <pic:cNvPr id="1" name=""/>
+                    <pic:cNvPicPr/>
+                  </pic:nvPicPr>
+                  <pic:blipFill>
+                    <a:blip r:embed="rId77"/>
+                    <a:stretch>
+                      <a:fillRect/>
+                    </a:stretch>
+                  </pic:blipFill>
+                  <pic:spPr>
+                    <a:xfrm>
+                      <a:off x="0" y="0"/>
+                      <a:ext cx="2324430" cy="1076478"/>
+                    </a:xfrm>
+                    <a:prstGeom prst="rect">
+                      <a:avLst/>
+                    </a:prstGeom>
+                  </pic:spPr>
+                </pic:pic>
+              </a:graphicData>
+            </a:graphic>
+          </wp:inline>
+        </w:drawing>
+      </w:r>
+    </w:p>
+    <w:p>
+      <w:r>
+        <w:lastRenderedPageBreak/>
+        <w:drawing>
+          <wp:inline distT="0" distB="0" distL="0" distR="0" wp14:anchorId="3A761134" wp14:editId="5E7EBDB9">
+            <wp:extent cx="2362530" cy="1019317"/>
+            <wp:effectExtent l="0" t="0" r="0" b="9525"/>
+            <wp:docPr id="73" name="Picture 73"/>
+            <wp:cNvGraphicFramePr>
+              <a:graphicFrameLocks xmlns:a="http://schemas.openxmlformats.org/drawingml/2006/main" noChangeAspect="1"/>
+            </wp:cNvGraphicFramePr>
+            <a:graphic xmlns:a="http://schemas.openxmlformats.org/drawingml/2006/main">
+              <a:graphicData uri="http://schemas.openxmlformats.org/drawingml/2006/picture">
+                <pic:pic xmlns:pic="http://schemas.openxmlformats.org/drawingml/2006/picture">
+                  <pic:nvPicPr>
+                    <pic:cNvPr id="1" name=""/>
+                    <pic:cNvPicPr/>
+                  </pic:nvPicPr>
+                  <pic:blipFill>
+                    <a:blip r:embed="rId78"/>
+                    <a:stretch>
+                      <a:fillRect/>
+                    </a:stretch>
+                  </pic:blipFill>
+                  <pic:spPr>
+                    <a:xfrm>
+                      <a:off x="0" y="0"/>
+                      <a:ext cx="2362530" cy="1019317"/>
+                    </a:xfrm>
+                    <a:prstGeom prst="rect">
+                      <a:avLst/>
+                    </a:prstGeom>
+                  </pic:spPr>
+                </pic:pic>
+              </a:graphicData>
+            </a:graphic>
+          </wp:inline>
+        </w:drawing>
+      </w:r>
+    </w:p>
+    <w:p>
+      <w:pPr>
+        <w:pStyle w:val="ListParagraph"/>
+        <w:numPr>
+          <w:ilvl w:val="0"/>
+          <w:numId w:val="6"/>
+        </w:numPr>
+      </w:pPr>
+      <w:r>
+        <w:t>we need to update docker-compose</w:t>
+      </w:r>
+      <w:r>
+        <w:t xml:space="preserve"> configuration for that the command for wait for DB runs before we start our server</w:t>
+      </w:r>
       <w:bookmarkStart w:id="0" w:name="_GoBack"/>
       <w:bookmarkEnd w:id="0"/>
     </w:p>
@@ -6797,14 +7351,14 @@
   <w:abstractNum w:abstractNumId="3" w15:restartNumberingAfterBreak="0">
     <w:nsid w:val="28707DAE"/>
     <w:multiLevelType w:val="hybridMultilevel"/>
-    <w:tmpl w:val="07803730"/>
+    <w:tmpl w:val="FEA83A30"/>
     <w:lvl w:ilvl="0" w:tplc="0409000B">
       <w:start w:val="1"/>
       <w:numFmt w:val="bullet"/>
       <w:lvlText w:val=""/>
       <w:lvlJc w:val="left"/>
       <w:pPr>
-        <w:ind w:left="1455" w:hanging="360"/>
+        <w:ind w:left="360" w:hanging="360"/>
       </w:pPr>
       <w:rPr>
         <w:rFonts w:ascii="Wingdings" w:hAnsi="Wingdings" w:hint="default"/>

</xml_diff>

<commit_message>
Django Admin Setup Completed!
</commit_message>
<xml_diff>
--- a/DjangoApi.docx
+++ b/DjangoApi.docx
@@ -6945,7 +6945,3534 @@
       <w:r>
         <w:t xml:space="preserve"> configuration for that the command for wait for DB runs before we start our server</w:t>
       </w:r>
+    </w:p>
+    <w:p>
+      <w:pPr>
+        <w:pStyle w:val="ListParagraph"/>
+        <w:numPr>
+          <w:ilvl w:val="0"/>
+          <w:numId w:val="6"/>
+        </w:numPr>
+      </w:pPr>
+      <w:r>
+        <w:t xml:space="preserve">Handling Race condition – which means </w:t>
+      </w:r>
+      <w:r>
+        <w:t>application wait until DB starts to avoid application crash</w:t>
+      </w:r>
+    </w:p>
+    <w:p>
+      <w:pPr>
+        <w:pStyle w:val="ListParagraph"/>
+        <w:numPr>
+          <w:ilvl w:val="0"/>
+          <w:numId w:val="6"/>
+        </w:numPr>
+      </w:pPr>
+      <w:r>
+        <w:drawing>
+          <wp:inline distT="0" distB="0" distL="0" distR="0" wp14:anchorId="25D847E2" wp14:editId="754A7CA5">
+            <wp:extent cx="2524477" cy="1543265"/>
+            <wp:effectExtent l="0" t="0" r="9525" b="0"/>
+            <wp:docPr id="74" name="Picture 74"/>
+            <wp:cNvGraphicFramePr>
+              <a:graphicFrameLocks xmlns:a="http://schemas.openxmlformats.org/drawingml/2006/main" noChangeAspect="1"/>
+            </wp:cNvGraphicFramePr>
+            <a:graphic xmlns:a="http://schemas.openxmlformats.org/drawingml/2006/main">
+              <a:graphicData uri="http://schemas.openxmlformats.org/drawingml/2006/picture">
+                <pic:pic xmlns:pic="http://schemas.openxmlformats.org/drawingml/2006/picture">
+                  <pic:nvPicPr>
+                    <pic:cNvPr id="1" name=""/>
+                    <pic:cNvPicPr/>
+                  </pic:nvPicPr>
+                  <pic:blipFill>
+                    <a:blip r:embed="rId79"/>
+                    <a:stretch>
+                      <a:fillRect/>
+                    </a:stretch>
+                  </pic:blipFill>
+                  <pic:spPr>
+                    <a:xfrm>
+                      <a:off x="0" y="0"/>
+                      <a:ext cx="2524477" cy="1543265"/>
+                    </a:xfrm>
+                    <a:prstGeom prst="rect">
+                      <a:avLst/>
+                    </a:prstGeom>
+                  </pic:spPr>
+                </pic:pic>
+              </a:graphicData>
+            </a:graphic>
+          </wp:inline>
+        </w:drawing>
+      </w:r>
+      <w:r>
+        <w:rPr>
+          <w:noProof/>
+        </w:rPr>
+        <w:t xml:space="preserve"> </w:t>
+      </w:r>
+      <w:r>
+        <w:drawing>
+          <wp:inline distT="0" distB="0" distL="0" distR="0" wp14:anchorId="1C83D0FC" wp14:editId="07F5248C">
+            <wp:extent cx="3038899" cy="1648055"/>
+            <wp:effectExtent l="0" t="0" r="9525" b="9525"/>
+            <wp:docPr id="75" name="Picture 75"/>
+            <wp:cNvGraphicFramePr>
+              <a:graphicFrameLocks xmlns:a="http://schemas.openxmlformats.org/drawingml/2006/main" noChangeAspect="1"/>
+            </wp:cNvGraphicFramePr>
+            <a:graphic xmlns:a="http://schemas.openxmlformats.org/drawingml/2006/main">
+              <a:graphicData uri="http://schemas.openxmlformats.org/drawingml/2006/picture">
+                <pic:pic xmlns:pic="http://schemas.openxmlformats.org/drawingml/2006/picture">
+                  <pic:nvPicPr>
+                    <pic:cNvPr id="1" name=""/>
+                    <pic:cNvPicPr/>
+                  </pic:nvPicPr>
+                  <pic:blipFill>
+                    <a:blip r:embed="rId80"/>
+                    <a:stretch>
+                      <a:fillRect/>
+                    </a:stretch>
+                  </pic:blipFill>
+                  <pic:spPr>
+                    <a:xfrm>
+                      <a:off x="0" y="0"/>
+                      <a:ext cx="3038899" cy="1648055"/>
+                    </a:xfrm>
+                    <a:prstGeom prst="rect">
+                      <a:avLst/>
+                    </a:prstGeom>
+                  </pic:spPr>
+                </pic:pic>
+              </a:graphicData>
+            </a:graphic>
+          </wp:inline>
+        </w:drawing>
+      </w:r>
+    </w:p>
+    <w:p/>
+    <w:p>
+      <w:r>
+        <w:drawing>
+          <wp:inline distT="0" distB="0" distL="0" distR="0" wp14:anchorId="2867359E" wp14:editId="2BF6E110">
+            <wp:extent cx="2828925" cy="1524000"/>
+            <wp:effectExtent l="0" t="0" r="9525" b="0"/>
+            <wp:docPr id="76" name="Picture 76"/>
+            <wp:cNvGraphicFramePr>
+              <a:graphicFrameLocks xmlns:a="http://schemas.openxmlformats.org/drawingml/2006/main" noChangeAspect="1"/>
+            </wp:cNvGraphicFramePr>
+            <a:graphic xmlns:a="http://schemas.openxmlformats.org/drawingml/2006/main">
+              <a:graphicData uri="http://schemas.openxmlformats.org/drawingml/2006/picture">
+                <pic:pic xmlns:pic="http://schemas.openxmlformats.org/drawingml/2006/picture">
+                  <pic:nvPicPr>
+                    <pic:cNvPr id="1" name=""/>
+                    <pic:cNvPicPr/>
+                  </pic:nvPicPr>
+                  <pic:blipFill>
+                    <a:blip r:embed="rId81"/>
+                    <a:stretch>
+                      <a:fillRect/>
+                    </a:stretch>
+                  </pic:blipFill>
+                  <pic:spPr>
+                    <a:xfrm>
+                      <a:off x="0" y="0"/>
+                      <a:ext cx="2829324" cy="1524215"/>
+                    </a:xfrm>
+                    <a:prstGeom prst="rect">
+                      <a:avLst/>
+                    </a:prstGeom>
+                  </pic:spPr>
+                </pic:pic>
+              </a:graphicData>
+            </a:graphic>
+          </wp:inline>
+        </w:drawing>
+      </w:r>
+      <w:r>
+        <w:rPr>
+          <w:noProof/>
+        </w:rPr>
+        <w:t xml:space="preserve"> </w:t>
+      </w:r>
+      <w:r>
+        <w:drawing>
+          <wp:inline distT="0" distB="0" distL="0" distR="0" wp14:anchorId="5F58952A" wp14:editId="645F5ED2">
+            <wp:extent cx="2772162" cy="781159"/>
+            <wp:effectExtent l="0" t="0" r="9525" b="0"/>
+            <wp:docPr id="77" name="Picture 77"/>
+            <wp:cNvGraphicFramePr>
+              <a:graphicFrameLocks xmlns:a="http://schemas.openxmlformats.org/drawingml/2006/main" noChangeAspect="1"/>
+            </wp:cNvGraphicFramePr>
+            <a:graphic xmlns:a="http://schemas.openxmlformats.org/drawingml/2006/main">
+              <a:graphicData uri="http://schemas.openxmlformats.org/drawingml/2006/picture">
+                <pic:pic xmlns:pic="http://schemas.openxmlformats.org/drawingml/2006/picture">
+                  <pic:nvPicPr>
+                    <pic:cNvPr id="1" name=""/>
+                    <pic:cNvPicPr/>
+                  </pic:nvPicPr>
+                  <pic:blipFill>
+                    <a:blip r:embed="rId82"/>
+                    <a:stretch>
+                      <a:fillRect/>
+                    </a:stretch>
+                  </pic:blipFill>
+                  <pic:spPr>
+                    <a:xfrm>
+                      <a:off x="0" y="0"/>
+                      <a:ext cx="2772162" cy="781159"/>
+                    </a:xfrm>
+                    <a:prstGeom prst="rect">
+                      <a:avLst/>
+                    </a:prstGeom>
+                  </pic:spPr>
+                </pic:pic>
+              </a:graphicData>
+            </a:graphic>
+          </wp:inline>
+        </w:drawing>
+      </w:r>
+    </w:p>
+    <w:p>
+      <w:r>
+        <w:drawing>
+          <wp:inline distT="0" distB="0" distL="0" distR="0" wp14:anchorId="5E2160B3" wp14:editId="4187A9CA">
+            <wp:extent cx="2695951" cy="838317"/>
+            <wp:effectExtent l="0" t="0" r="9525" b="0"/>
+            <wp:docPr id="79" name="Picture 79"/>
+            <wp:cNvGraphicFramePr>
+              <a:graphicFrameLocks xmlns:a="http://schemas.openxmlformats.org/drawingml/2006/main" noChangeAspect="1"/>
+            </wp:cNvGraphicFramePr>
+            <a:graphic xmlns:a="http://schemas.openxmlformats.org/drawingml/2006/main">
+              <a:graphicData uri="http://schemas.openxmlformats.org/drawingml/2006/picture">
+                <pic:pic xmlns:pic="http://schemas.openxmlformats.org/drawingml/2006/picture">
+                  <pic:nvPicPr>
+                    <pic:cNvPr id="1" name=""/>
+                    <pic:cNvPicPr/>
+                  </pic:nvPicPr>
+                  <pic:blipFill>
+                    <a:blip r:embed="rId83"/>
+                    <a:stretch>
+                      <a:fillRect/>
+                    </a:stretch>
+                  </pic:blipFill>
+                  <pic:spPr>
+                    <a:xfrm>
+                      <a:off x="0" y="0"/>
+                      <a:ext cx="2695951" cy="838317"/>
+                    </a:xfrm>
+                    <a:prstGeom prst="rect">
+                      <a:avLst/>
+                    </a:prstGeom>
+                  </pic:spPr>
+                </pic:pic>
+              </a:graphicData>
+            </a:graphic>
+          </wp:inline>
+        </w:drawing>
+      </w:r>
+      <w:r>
+        <w:rPr>
+          <w:noProof/>
+        </w:rPr>
+        <w:t xml:space="preserve"> </w:t>
+      </w:r>
+      <w:r>
+        <w:drawing>
+          <wp:inline distT="0" distB="0" distL="0" distR="0" wp14:anchorId="5AF13DB4" wp14:editId="3A764039">
+            <wp:extent cx="3124200" cy="1114425"/>
+            <wp:effectExtent l="0" t="0" r="0" b="9525"/>
+            <wp:docPr id="80" name="Picture 80"/>
+            <wp:cNvGraphicFramePr>
+              <a:graphicFrameLocks xmlns:a="http://schemas.openxmlformats.org/drawingml/2006/main" noChangeAspect="1"/>
+            </wp:cNvGraphicFramePr>
+            <a:graphic xmlns:a="http://schemas.openxmlformats.org/drawingml/2006/main">
+              <a:graphicData uri="http://schemas.openxmlformats.org/drawingml/2006/picture">
+                <pic:pic xmlns:pic="http://schemas.openxmlformats.org/drawingml/2006/picture">
+                  <pic:nvPicPr>
+                    <pic:cNvPr id="1" name=""/>
+                    <pic:cNvPicPr/>
+                  </pic:nvPicPr>
+                  <pic:blipFill>
+                    <a:blip r:embed="rId84"/>
+                    <a:stretch>
+                      <a:fillRect/>
+                    </a:stretch>
+                  </pic:blipFill>
+                  <pic:spPr>
+                    <a:xfrm>
+                      <a:off x="0" y="0"/>
+                      <a:ext cx="3124640" cy="1114582"/>
+                    </a:xfrm>
+                    <a:prstGeom prst="rect">
+                      <a:avLst/>
+                    </a:prstGeom>
+                  </pic:spPr>
+                </pic:pic>
+              </a:graphicData>
+            </a:graphic>
+          </wp:inline>
+        </w:drawing>
+      </w:r>
+    </w:p>
+    <w:p>
+      <w:pPr>
+        <w:ind w:left="2160" w:firstLine="720"/>
+        <w:rPr>
+          <w:b/>
+          <w:u w:val="single"/>
+        </w:rPr>
+      </w:pPr>
+      <w:r>
+        <w:rPr>
+          <w:b/>
+          <w:u w:val="single"/>
+        </w:rPr>
+        <w:t xml:space="preserve">The Design of Custom User Model </w:t>
+      </w:r>
+    </w:p>
+    <w:p>
+      <w:pPr>
+        <w:ind w:firstLine="720"/>
+        <w:rPr>
+          <w:b/>
+          <w:u w:val="single"/>
+        </w:rPr>
+      </w:pPr>
+      <w:r>
+        <w:rPr>
+          <w:b/>
+          <w:u w:val="single"/>
+        </w:rPr>
+        <w:drawing>
+          <wp:inline distT="0" distB="0" distL="0" distR="0" wp14:anchorId="04F4371F" wp14:editId="27F35071">
+            <wp:extent cx="1714739" cy="1009791"/>
+            <wp:effectExtent l="0" t="0" r="0" b="0"/>
+            <wp:docPr id="81" name="Picture 81"/>
+            <wp:cNvGraphicFramePr>
+              <a:graphicFrameLocks xmlns:a="http://schemas.openxmlformats.org/drawingml/2006/main" noChangeAspect="1"/>
+            </wp:cNvGraphicFramePr>
+            <a:graphic xmlns:a="http://schemas.openxmlformats.org/drawingml/2006/main">
+              <a:graphicData uri="http://schemas.openxmlformats.org/drawingml/2006/picture">
+                <pic:pic xmlns:pic="http://schemas.openxmlformats.org/drawingml/2006/picture">
+                  <pic:nvPicPr>
+                    <pic:cNvPr id="1" name=""/>
+                    <pic:cNvPicPr/>
+                  </pic:nvPicPr>
+                  <pic:blipFill>
+                    <a:blip r:embed="rId85"/>
+                    <a:stretch>
+                      <a:fillRect/>
+                    </a:stretch>
+                  </pic:blipFill>
+                  <pic:spPr>
+                    <a:xfrm>
+                      <a:off x="0" y="0"/>
+                      <a:ext cx="1714739" cy="1009791"/>
+                    </a:xfrm>
+                    <a:prstGeom prst="rect">
+                      <a:avLst/>
+                    </a:prstGeom>
+                  </pic:spPr>
+                </pic:pic>
+              </a:graphicData>
+            </a:graphic>
+          </wp:inline>
+        </w:drawing>
+      </w:r>
+      <w:r>
+        <w:rPr>
+          <w:noProof/>
+        </w:rPr>
+        <w:t xml:space="preserve"> </w:t>
+      </w:r>
+      <w:r>
+        <w:rPr>
+          <w:b/>
+          <w:u w:val="single"/>
+        </w:rPr>
+        <w:drawing>
+          <wp:inline distT="0" distB="0" distL="0" distR="0" wp14:anchorId="1D20319D" wp14:editId="771C1FB6">
+            <wp:extent cx="2343477" cy="1209844"/>
+            <wp:effectExtent l="0" t="0" r="0" b="9525"/>
+            <wp:docPr id="82" name="Picture 82"/>
+            <wp:cNvGraphicFramePr>
+              <a:graphicFrameLocks xmlns:a="http://schemas.openxmlformats.org/drawingml/2006/main" noChangeAspect="1"/>
+            </wp:cNvGraphicFramePr>
+            <a:graphic xmlns:a="http://schemas.openxmlformats.org/drawingml/2006/main">
+              <a:graphicData uri="http://schemas.openxmlformats.org/drawingml/2006/picture">
+                <pic:pic xmlns:pic="http://schemas.openxmlformats.org/drawingml/2006/picture">
+                  <pic:nvPicPr>
+                    <pic:cNvPr id="1" name=""/>
+                    <pic:cNvPicPr/>
+                  </pic:nvPicPr>
+                  <pic:blipFill>
+                    <a:blip r:embed="rId86"/>
+                    <a:stretch>
+                      <a:fillRect/>
+                    </a:stretch>
+                  </pic:blipFill>
+                  <pic:spPr>
+                    <a:xfrm>
+                      <a:off x="0" y="0"/>
+                      <a:ext cx="2343477" cy="1209844"/>
+                    </a:xfrm>
+                    <a:prstGeom prst="rect">
+                      <a:avLst/>
+                    </a:prstGeom>
+                  </pic:spPr>
+                </pic:pic>
+              </a:graphicData>
+            </a:graphic>
+          </wp:inline>
+        </w:drawing>
+      </w:r>
+    </w:p>
+    <w:p>
+      <w:pPr>
+        <w:rPr>
+          <w:b/>
+        </w:rPr>
+      </w:pPr>
+      <w:r>
+        <w:rPr>
+          <w:b/>
+          <w:u w:val="single"/>
+        </w:rPr>
+        <w:lastRenderedPageBreak/>
+        <w:t>Is staff</w:t>
+      </w:r>
+      <w:r>
+        <w:rPr>
+          <w:b/>
+          <w:u w:val="single"/>
+        </w:rPr>
+        <w:t xml:space="preserve"> </w:t>
+      </w:r>
+      <w:proofErr w:type="gramStart"/>
+      <w:r>
+        <w:rPr>
+          <w:b/>
+          <w:u w:val="single"/>
+        </w:rPr>
+        <w:t xml:space="preserve">-- </w:t>
+      </w:r>
+      <w:r>
+        <w:rPr>
+          <w:b/>
+        </w:rPr>
+        <w:t xml:space="preserve"> </w:t>
+      </w:r>
+      <w:r>
+        <w:rPr>
+          <w:b/>
+        </w:rPr>
+        <w:t>attribute</w:t>
+      </w:r>
+      <w:proofErr w:type="gramEnd"/>
+      <w:r>
+        <w:rPr>
+          <w:b/>
+        </w:rPr>
+        <w:t xml:space="preserve"> used to allow or deny user to login in Django admin </w:t>
+      </w:r>
+    </w:p>
+    <w:p>
+      <w:pPr>
+        <w:rPr>
+          <w:b/>
+        </w:rPr>
+      </w:pPr>
+      <w:r>
+        <w:rPr>
+          <w:b/>
+        </w:rPr>
+        <w:drawing>
+          <wp:inline distT="0" distB="0" distL="0" distR="0" wp14:anchorId="346764F4" wp14:editId="7D98A4DA">
+            <wp:extent cx="3791479" cy="1486107"/>
+            <wp:effectExtent l="0" t="0" r="0" b="0"/>
+            <wp:docPr id="84" name="Picture 84"/>
+            <wp:cNvGraphicFramePr>
+              <a:graphicFrameLocks xmlns:a="http://schemas.openxmlformats.org/drawingml/2006/main" noChangeAspect="1"/>
+            </wp:cNvGraphicFramePr>
+            <a:graphic xmlns:a="http://schemas.openxmlformats.org/drawingml/2006/main">
+              <a:graphicData uri="http://schemas.openxmlformats.org/drawingml/2006/picture">
+                <pic:pic xmlns:pic="http://schemas.openxmlformats.org/drawingml/2006/picture">
+                  <pic:nvPicPr>
+                    <pic:cNvPr id="1" name=""/>
+                    <pic:cNvPicPr/>
+                  </pic:nvPicPr>
+                  <pic:blipFill>
+                    <a:blip r:embed="rId87"/>
+                    <a:stretch>
+                      <a:fillRect/>
+                    </a:stretch>
+                  </pic:blipFill>
+                  <pic:spPr>
+                    <a:xfrm>
+                      <a:off x="0" y="0"/>
+                      <a:ext cx="3791479" cy="1486107"/>
+                    </a:xfrm>
+                    <a:prstGeom prst="rect">
+                      <a:avLst/>
+                    </a:prstGeom>
+                  </pic:spPr>
+                </pic:pic>
+              </a:graphicData>
+            </a:graphic>
+          </wp:inline>
+        </w:drawing>
+      </w:r>
+    </w:p>
+    <w:p>
+      <w:pPr>
+        <w:pStyle w:val="ListParagraph"/>
+        <w:numPr>
+          <w:ilvl w:val="0"/>
+          <w:numId w:val="7"/>
+        </w:numPr>
+        <w:rPr>
+          <w:b/>
+          <w:color w:val="FF0000"/>
+          <w:u w:val="single"/>
+        </w:rPr>
+      </w:pPr>
+      <w:r>
+        <w:rPr>
+          <w:b/>
+          <w:color w:val="FF0000"/>
+          <w:u w:val="single"/>
+        </w:rPr>
+        <w:t xml:space="preserve">When we are creating custom user model first we will create UNIT TEST Code </w:t>
+      </w:r>
+    </w:p>
+    <w:p>
+      <w:pPr>
+        <w:rPr>
+          <w:b/>
+          <w:sz w:val="24"/>
+          <w:u w:val="single"/>
+        </w:rPr>
+      </w:pPr>
+      <w:r>
+        <w:rPr>
+          <w:b/>
+          <w:sz w:val="24"/>
+          <w:u w:val="single"/>
+        </w:rPr>
+        <w:t xml:space="preserve">When we creating custom user model we will write this code in setting.py file </w:t>
+      </w:r>
+    </w:p>
+    <w:p>
+      <w:pPr>
+        <w:pStyle w:val="ListParagraph"/>
+        <w:numPr>
+          <w:ilvl w:val="0"/>
+          <w:numId w:val="7"/>
+        </w:numPr>
+        <w:rPr>
+          <w:b/>
+          <w:color w:val="002060"/>
+          <w:sz w:val="24"/>
+        </w:rPr>
+      </w:pPr>
+      <w:r>
+        <w:rPr>
+          <w:sz w:val="24"/>
+        </w:rPr>
+        <w:t xml:space="preserve">In order to </w:t>
+      </w:r>
+      <w:r>
+        <w:rPr>
+          <w:sz w:val="24"/>
+        </w:rPr>
+        <w:t xml:space="preserve">create migration </w:t>
+      </w:r>
+      <w:r>
+        <w:rPr>
+          <w:sz w:val="24"/>
+        </w:rPr>
+        <w:t xml:space="preserve">-- </w:t>
+      </w:r>
+      <w:r>
+        <w:rPr>
+          <w:b/>
+          <w:color w:val="002060"/>
+          <w:sz w:val="24"/>
+        </w:rPr>
+        <w:t xml:space="preserve">docker-compose run --rm app </w:t>
+      </w:r>
+      <w:proofErr w:type="spellStart"/>
+      <w:r>
+        <w:rPr>
+          <w:b/>
+          <w:color w:val="002060"/>
+          <w:sz w:val="24"/>
+        </w:rPr>
+        <w:t>sh</w:t>
+      </w:r>
+      <w:proofErr w:type="spellEnd"/>
+      <w:r>
+        <w:rPr>
+          <w:b/>
+          <w:color w:val="002060"/>
+          <w:sz w:val="24"/>
+        </w:rPr>
+        <w:t xml:space="preserve"> -c "python manage.py </w:t>
+      </w:r>
+      <w:proofErr w:type="spellStart"/>
+      <w:r>
+        <w:rPr>
+          <w:b/>
+          <w:color w:val="002060"/>
+          <w:sz w:val="24"/>
+        </w:rPr>
+        <w:t>makemigrations</w:t>
+      </w:r>
+      <w:proofErr w:type="spellEnd"/>
+      <w:r>
+        <w:rPr>
+          <w:b/>
+          <w:color w:val="002060"/>
+          <w:sz w:val="24"/>
+        </w:rPr>
+        <w:t>"</w:t>
+      </w:r>
+    </w:p>
+    <w:p>
+      <w:pPr>
+        <w:pStyle w:val="ListParagraph"/>
+        <w:numPr>
+          <w:ilvl w:val="0"/>
+          <w:numId w:val="7"/>
+        </w:numPr>
+        <w:rPr>
+          <w:b/>
+          <w:color w:val="002060"/>
+          <w:sz w:val="24"/>
+        </w:rPr>
+      </w:pPr>
+      <w:r>
+        <w:rPr>
+          <w:sz w:val="24"/>
+        </w:rPr>
+        <w:t xml:space="preserve">When we are migrating our migration to the DB use this command </w:t>
+      </w:r>
+      <w:r>
+        <w:rPr>
+          <w:b/>
+          <w:color w:val="002060"/>
+          <w:sz w:val="24"/>
+        </w:rPr>
+        <w:t xml:space="preserve">docker-compose run --rm app </w:t>
+      </w:r>
+      <w:proofErr w:type="spellStart"/>
+      <w:r>
+        <w:rPr>
+          <w:b/>
+          <w:color w:val="002060"/>
+          <w:sz w:val="24"/>
+        </w:rPr>
+        <w:t>sh</w:t>
+      </w:r>
+      <w:proofErr w:type="spellEnd"/>
+      <w:r>
+        <w:rPr>
+          <w:b/>
+          <w:color w:val="002060"/>
+          <w:sz w:val="24"/>
+        </w:rPr>
+        <w:t xml:space="preserve"> -c "python manage.py </w:t>
+      </w:r>
+      <w:proofErr w:type="spellStart"/>
+      <w:r>
+        <w:rPr>
+          <w:b/>
+          <w:color w:val="002060"/>
+          <w:sz w:val="24"/>
+        </w:rPr>
+        <w:t>wait_for_db</w:t>
+      </w:r>
+      <w:proofErr w:type="spellEnd"/>
+      <w:r>
+        <w:rPr>
+          <w:b/>
+          <w:color w:val="002060"/>
+          <w:sz w:val="24"/>
+        </w:rPr>
+        <w:t xml:space="preserve"> &amp;&amp; </w:t>
+      </w:r>
+      <w:r>
+        <w:rPr>
+          <w:b/>
+          <w:color w:val="002060"/>
+          <w:sz w:val="24"/>
+        </w:rPr>
+        <w:t xml:space="preserve">python </w:t>
+      </w:r>
+      <w:proofErr w:type="gramStart"/>
+      <w:r>
+        <w:rPr>
+          <w:b/>
+          <w:color w:val="002060"/>
+          <w:sz w:val="24"/>
+        </w:rPr>
+        <w:t>manage.py</w:t>
+      </w:r>
+      <w:r>
+        <w:rPr>
+          <w:b/>
+          <w:color w:val="002060"/>
+          <w:sz w:val="24"/>
+        </w:rPr>
+        <w:t xml:space="preserve">  </w:t>
+      </w:r>
+      <w:r>
+        <w:rPr>
+          <w:b/>
+          <w:color w:val="002060"/>
+          <w:sz w:val="24"/>
+        </w:rPr>
+        <w:t>migrate</w:t>
+      </w:r>
+      <w:proofErr w:type="gramEnd"/>
+      <w:r>
+        <w:rPr>
+          <w:b/>
+          <w:color w:val="002060"/>
+          <w:sz w:val="24"/>
+        </w:rPr>
+        <w:t>” which</w:t>
+      </w:r>
+      <w:r>
+        <w:rPr>
+          <w:b/>
+          <w:color w:val="002060"/>
+          <w:sz w:val="24"/>
+        </w:rPr>
+        <w:t xml:space="preserve"> means first check first the DB is starting and migrate</w:t>
+      </w:r>
+    </w:p>
+    <w:p>
+      <w:pPr>
+        <w:pStyle w:val="ListParagraph"/>
+        <w:numPr>
+          <w:ilvl w:val="0"/>
+          <w:numId w:val="7"/>
+        </w:numPr>
+        <w:rPr>
+          <w:b/>
+          <w:color w:val="002060"/>
+          <w:sz w:val="24"/>
+        </w:rPr>
+      </w:pPr>
+      <w:r>
+        <w:rPr>
+          <w:sz w:val="24"/>
+        </w:rPr>
+        <w:t xml:space="preserve">To list volumes in our system using docker </w:t>
+      </w:r>
+      <w:r>
+        <w:rPr>
+          <w:sz w:val="24"/>
+        </w:rPr>
+        <w:t>–</w:t>
+      </w:r>
+      <w:r>
+        <w:rPr>
+          <w:sz w:val="24"/>
+        </w:rPr>
+        <w:t xml:space="preserve"> </w:t>
+      </w:r>
+      <w:r>
+        <w:rPr>
+          <w:b/>
+          <w:color w:val="002060"/>
+          <w:sz w:val="24"/>
+        </w:rPr>
+        <w:t>docker volume ls</w:t>
+      </w:r>
+    </w:p>
+    <w:p>
+      <w:pPr>
+        <w:pStyle w:val="ListParagraph"/>
+        <w:numPr>
+          <w:ilvl w:val="0"/>
+          <w:numId w:val="7"/>
+        </w:numPr>
+        <w:rPr>
+          <w:b/>
+          <w:color w:val="002060"/>
+          <w:sz w:val="24"/>
+        </w:rPr>
+      </w:pPr>
+      <w:r>
+        <w:rPr>
+          <w:sz w:val="24"/>
+        </w:rPr>
+        <w:t xml:space="preserve">And to remove data from volume in docker use this code – </w:t>
+      </w:r>
+      <w:r>
+        <w:rPr>
+          <w:b/>
+          <w:color w:val="002060"/>
+          <w:sz w:val="24"/>
+        </w:rPr>
+        <w:t xml:space="preserve">docker volume rm </w:t>
+      </w:r>
+      <w:proofErr w:type="gramStart"/>
+      <w:r>
+        <w:rPr>
+          <w:b/>
+          <w:color w:val="002060"/>
+          <w:sz w:val="24"/>
+        </w:rPr>
+        <w:t>filename</w:t>
+      </w:r>
+      <w:r>
+        <w:rPr>
+          <w:b/>
+          <w:color w:val="002060"/>
+          <w:sz w:val="24"/>
+        </w:rPr>
+        <w:t xml:space="preserve">  but</w:t>
+      </w:r>
+      <w:proofErr w:type="gramEnd"/>
+      <w:r>
+        <w:rPr>
+          <w:b/>
+          <w:color w:val="002060"/>
+          <w:sz w:val="24"/>
+        </w:rPr>
+        <w:t xml:space="preserve"> first we have to down docker either it will generate error file </w:t>
+      </w:r>
+      <w:proofErr w:type="spellStart"/>
+      <w:r>
+        <w:rPr>
+          <w:b/>
+          <w:color w:val="002060"/>
+          <w:sz w:val="24"/>
+        </w:rPr>
+        <w:t>inuse</w:t>
+      </w:r>
+      <w:proofErr w:type="spellEnd"/>
+    </w:p>
+    <w:p>
+      <w:pPr>
+        <w:pStyle w:val="ListParagraph"/>
+        <w:numPr>
+          <w:ilvl w:val="0"/>
+          <w:numId w:val="7"/>
+        </w:numPr>
+        <w:rPr>
+          <w:b/>
+          <w:color w:val="002060"/>
+          <w:sz w:val="24"/>
+        </w:rPr>
+      </w:pPr>
+      <w:r>
+        <w:rPr>
+          <w:sz w:val="24"/>
+        </w:rPr>
+        <w:t xml:space="preserve">After migrating the model successfully and try unit test code </w:t>
+      </w:r>
+    </w:p>
+    <w:p>
+      <w:pPr>
+        <w:ind w:left="360"/>
+        <w:jc w:val="center"/>
+        <w:rPr>
+          <w:b/>
+          <w:color w:val="002060"/>
+          <w:sz w:val="36"/>
+          <w:u w:val="single"/>
+        </w:rPr>
+      </w:pPr>
+      <w:r>
+        <w:rPr>
+          <w:b/>
+          <w:color w:val="002060"/>
+          <w:sz w:val="36"/>
+          <w:u w:val="single"/>
+        </w:rPr>
+        <w:t>No</w:t>
+      </w:r>
+      <w:r>
+        <w:rPr>
+          <w:b/>
+          <w:color w:val="002060"/>
+          <w:sz w:val="36"/>
+          <w:u w:val="single"/>
+        </w:rPr>
+        <w:t>rmalize Email Address</w:t>
+      </w:r>
+    </w:p>
+    <w:p>
+      <w:pPr>
+        <w:pStyle w:val="ListParagraph"/>
+        <w:numPr>
+          <w:ilvl w:val="0"/>
+          <w:numId w:val="8"/>
+        </w:numPr>
+        <w:tabs>
+          <w:tab w:val="left" w:pos="1035"/>
+        </w:tabs>
+        <w:rPr>
+          <w:sz w:val="28"/>
+        </w:rPr>
+      </w:pPr>
+      <w:r>
+        <w:rPr>
+          <w:sz w:val="28"/>
+        </w:rPr>
+        <w:t xml:space="preserve">Adding feature to email in order to normalize </w:t>
+      </w:r>
+    </w:p>
+    <w:tbl>
+      <w:tblPr>
+        <w:tblW w:w="17250" w:type="dxa"/>
+        <w:tblCellSpacing w:w="15" w:type="dxa"/>
+        <w:shd w:val="clear" w:color="auto" w:fill="FFFFFF"/>
+        <w:tblCellMar>
+          <w:top w:w="15" w:type="dxa"/>
+          <w:left w:w="15" w:type="dxa"/>
+          <w:bottom w:w="15" w:type="dxa"/>
+          <w:right w:w="15" w:type="dxa"/>
+        </w:tblCellMar>
+        <w:tblLook w:val="04A0" w:firstRow="1" w:lastRow="0" w:firstColumn="1" w:lastColumn="0" w:noHBand="0" w:noVBand="1"/>
+      </w:tblPr>
+      <w:tblGrid>
+        <w:gridCol w:w="14112"/>
+        <w:gridCol w:w="1889"/>
+        <w:gridCol w:w="1249"/>
+      </w:tblGrid>
+      <w:tr>
+        <w:trPr>
+          <w:gridAfter w:val="2"/>
+          <w:wAfter w:w="3093" w:type="dxa"/>
+          <w:tblCellSpacing w:w="15" w:type="dxa"/>
+        </w:trPr>
+        <w:tc>
+          <w:tcPr>
+            <w:tcW w:w="0" w:type="auto"/>
+            <w:shd w:val="clear" w:color="auto" w:fill="FFFFFF"/>
+            <w:vAlign w:val="center"/>
+            <w:hideMark/>
+          </w:tcPr>
+          <w:p>
+            <w:pPr>
+              <w:spacing w:after="0" w:line="240" w:lineRule="auto"/>
+              <w:rPr>
+                <w:rFonts w:ascii="Times New Roman" w:eastAsia="Times New Roman" w:hAnsi="Times New Roman" w:cs="Times New Roman"/>
+                <w:sz w:val="24"/>
+                <w:szCs w:val="24"/>
+              </w:rPr>
+            </w:pPr>
+          </w:p>
+        </w:tc>
+      </w:tr>
+      <w:tr>
+        <w:trPr>
+          <w:gridAfter w:val="2"/>
+          <w:wAfter w:w="3093" w:type="dxa"/>
+          <w:tblCellSpacing w:w="15" w:type="dxa"/>
+        </w:trPr>
+        <w:tc>
+          <w:tcPr>
+            <w:tcW w:w="0" w:type="auto"/>
+            <w:shd w:val="clear" w:color="auto" w:fill="FFFFFF"/>
+            <w:tcMar>
+              <w:top w:w="0" w:type="dxa"/>
+              <w:left w:w="330" w:type="dxa"/>
+              <w:bottom w:w="0" w:type="dxa"/>
+              <w:right w:w="150" w:type="dxa"/>
+            </w:tcMar>
+            <w:hideMark/>
+          </w:tcPr>
+          <w:p>
+            <w:pPr>
+              <w:shd w:val="clear" w:color="auto" w:fill="1E1E1E"/>
+              <w:spacing w:after="0" w:line="285" w:lineRule="atLeast"/>
+              <w:rPr>
+                <w:rFonts w:ascii="Consolas" w:eastAsia="Times New Roman" w:hAnsi="Consolas" w:cs="Times New Roman"/>
+                <w:color w:val="D4D4D4"/>
+                <w:sz w:val="21"/>
+                <w:szCs w:val="21"/>
+              </w:rPr>
+            </w:pPr>
+            <w:r>
+              <w:rPr>
+                <w:rFonts w:ascii="Consolas" w:eastAsia="Times New Roman" w:hAnsi="Consolas" w:cs="Times New Roman"/>
+                <w:color w:val="D4D4D4"/>
+                <w:sz w:val="21"/>
+                <w:szCs w:val="21"/>
+              </w:rPr>
+              <w:t xml:space="preserve">        </w:t>
+            </w:r>
+            <w:r>
+              <w:rPr>
+                <w:rFonts w:ascii="Consolas" w:eastAsia="Times New Roman" w:hAnsi="Consolas" w:cs="Times New Roman"/>
+                <w:color w:val="9CDCFE"/>
+                <w:sz w:val="21"/>
+                <w:szCs w:val="21"/>
+              </w:rPr>
+              <w:t>user</w:t>
+            </w:r>
+            <w:r>
+              <w:rPr>
+                <w:rFonts w:ascii="Consolas" w:eastAsia="Times New Roman" w:hAnsi="Consolas" w:cs="Times New Roman"/>
+                <w:color w:val="D4D4D4"/>
+                <w:sz w:val="21"/>
+                <w:szCs w:val="21"/>
+              </w:rPr>
+              <w:t xml:space="preserve"> = </w:t>
+            </w:r>
+            <w:proofErr w:type="spellStart"/>
+            <w:proofErr w:type="gramStart"/>
+            <w:r>
+              <w:rPr>
+                <w:rFonts w:ascii="Consolas" w:eastAsia="Times New Roman" w:hAnsi="Consolas" w:cs="Times New Roman"/>
+                <w:color w:val="9CDCFE"/>
+                <w:sz w:val="21"/>
+                <w:szCs w:val="21"/>
+              </w:rPr>
+              <w:t>self</w:t>
+            </w:r>
+            <w:r>
+              <w:rPr>
+                <w:rFonts w:ascii="Consolas" w:eastAsia="Times New Roman" w:hAnsi="Consolas" w:cs="Times New Roman"/>
+                <w:color w:val="D4D4D4"/>
+                <w:sz w:val="21"/>
+                <w:szCs w:val="21"/>
+              </w:rPr>
+              <w:t>.</w:t>
+            </w:r>
+            <w:r>
+              <w:rPr>
+                <w:rFonts w:ascii="Consolas" w:eastAsia="Times New Roman" w:hAnsi="Consolas" w:cs="Times New Roman"/>
+                <w:color w:val="9CDCFE"/>
+                <w:sz w:val="21"/>
+                <w:szCs w:val="21"/>
+              </w:rPr>
+              <w:t>model</w:t>
+            </w:r>
+            <w:proofErr w:type="spellEnd"/>
+            <w:proofErr w:type="gramEnd"/>
+            <w:r>
+              <w:rPr>
+                <w:rFonts w:ascii="Consolas" w:eastAsia="Times New Roman" w:hAnsi="Consolas" w:cs="Times New Roman"/>
+                <w:color w:val="D4D4D4"/>
+                <w:sz w:val="21"/>
+                <w:szCs w:val="21"/>
+              </w:rPr>
+              <w:t>(</w:t>
+            </w:r>
+            <w:r>
+              <w:rPr>
+                <w:rFonts w:ascii="Consolas" w:eastAsia="Times New Roman" w:hAnsi="Consolas" w:cs="Times New Roman"/>
+                <w:color w:val="9CDCFE"/>
+                <w:sz w:val="21"/>
+                <w:szCs w:val="21"/>
+              </w:rPr>
+              <w:t>email</w:t>
+            </w:r>
+            <w:r>
+              <w:rPr>
+                <w:rFonts w:ascii="Consolas" w:eastAsia="Times New Roman" w:hAnsi="Consolas" w:cs="Times New Roman"/>
+                <w:color w:val="D4D4D4"/>
+                <w:sz w:val="21"/>
+                <w:szCs w:val="21"/>
+              </w:rPr>
+              <w:t>=</w:t>
+            </w:r>
+            <w:proofErr w:type="spellStart"/>
+            <w:r>
+              <w:rPr>
+                <w:rFonts w:ascii="Consolas" w:eastAsia="Times New Roman" w:hAnsi="Consolas" w:cs="Times New Roman"/>
+                <w:color w:val="9CDCFE"/>
+                <w:sz w:val="21"/>
+                <w:szCs w:val="21"/>
+              </w:rPr>
+              <w:t>self</w:t>
+            </w:r>
+            <w:r>
+              <w:rPr>
+                <w:rFonts w:ascii="Consolas" w:eastAsia="Times New Roman" w:hAnsi="Consolas" w:cs="Times New Roman"/>
+                <w:color w:val="D4D4D4"/>
+                <w:sz w:val="21"/>
+                <w:szCs w:val="21"/>
+              </w:rPr>
+              <w:t>.</w:t>
+            </w:r>
+            <w:r>
+              <w:rPr>
+                <w:rFonts w:ascii="Consolas" w:eastAsia="Times New Roman" w:hAnsi="Consolas" w:cs="Times New Roman"/>
+                <w:color w:val="DCDCAA"/>
+                <w:sz w:val="21"/>
+                <w:szCs w:val="21"/>
+              </w:rPr>
+              <w:t>normalize_email</w:t>
+            </w:r>
+            <w:proofErr w:type="spellEnd"/>
+            <w:r>
+              <w:rPr>
+                <w:rFonts w:ascii="Consolas" w:eastAsia="Times New Roman" w:hAnsi="Consolas" w:cs="Times New Roman"/>
+                <w:color w:val="D4D4D4"/>
+                <w:sz w:val="21"/>
+                <w:szCs w:val="21"/>
+              </w:rPr>
+              <w:t>(</w:t>
+            </w:r>
+            <w:r>
+              <w:rPr>
+                <w:rFonts w:ascii="Consolas" w:eastAsia="Times New Roman" w:hAnsi="Consolas" w:cs="Times New Roman"/>
+                <w:color w:val="9CDCFE"/>
+                <w:sz w:val="21"/>
+                <w:szCs w:val="21"/>
+              </w:rPr>
+              <w:t>email</w:t>
+            </w:r>
+            <w:r>
+              <w:rPr>
+                <w:rFonts w:ascii="Consolas" w:eastAsia="Times New Roman" w:hAnsi="Consolas" w:cs="Times New Roman"/>
+                <w:color w:val="D4D4D4"/>
+                <w:sz w:val="21"/>
+                <w:szCs w:val="21"/>
+              </w:rPr>
+              <w:t>), **</w:t>
+            </w:r>
+            <w:proofErr w:type="spellStart"/>
+            <w:r>
+              <w:rPr>
+                <w:rFonts w:ascii="Consolas" w:eastAsia="Times New Roman" w:hAnsi="Consolas" w:cs="Times New Roman"/>
+                <w:color w:val="9CDCFE"/>
+                <w:sz w:val="21"/>
+                <w:szCs w:val="21"/>
+              </w:rPr>
+              <w:t>extra_fields</w:t>
+            </w:r>
+            <w:proofErr w:type="spellEnd"/>
+            <w:r>
+              <w:rPr>
+                <w:rFonts w:ascii="Consolas" w:eastAsia="Times New Roman" w:hAnsi="Consolas" w:cs="Times New Roman"/>
+                <w:color w:val="D4D4D4"/>
+                <w:sz w:val="21"/>
+                <w:szCs w:val="21"/>
+              </w:rPr>
+              <w:t>)</w:t>
+            </w:r>
+          </w:p>
+        </w:tc>
+      </w:tr>
+      <w:tr>
+        <w:trPr>
+          <w:tblCellSpacing w:w="15" w:type="dxa"/>
+        </w:trPr>
+        <w:tc>
+          <w:tcPr>
+            <w:tcW w:w="14067" w:type="dxa"/>
+            <w:shd w:val="clear" w:color="auto" w:fill="FFFFFF"/>
+            <w:noWrap/>
+            <w:tcMar>
+              <w:top w:w="0" w:type="dxa"/>
+              <w:left w:w="150" w:type="dxa"/>
+              <w:bottom w:w="0" w:type="dxa"/>
+              <w:right w:w="150" w:type="dxa"/>
+            </w:tcMar>
+            <w:hideMark/>
+          </w:tcPr>
+          <w:p>
+            <w:pPr>
+              <w:spacing w:after="0" w:line="300" w:lineRule="atLeast"/>
+              <w:rPr>
+                <w:rFonts w:ascii="Segoe UI" w:eastAsia="Times New Roman" w:hAnsi="Segoe UI" w:cs="Segoe UI"/>
+                <w:color w:val="24292F"/>
+                <w:sz w:val="21"/>
+                <w:szCs w:val="21"/>
+              </w:rPr>
+            </w:pPr>
+          </w:p>
+          <w:p>
+            <w:pPr>
+              <w:spacing w:after="0" w:line="300" w:lineRule="atLeast"/>
+              <w:rPr>
+                <w:rFonts w:ascii="Segoe UI" w:eastAsia="Times New Roman" w:hAnsi="Segoe UI" w:cs="Segoe UI"/>
+                <w:color w:val="24292F"/>
+                <w:sz w:val="21"/>
+                <w:szCs w:val="21"/>
+              </w:rPr>
+            </w:pPr>
+            <w:r>
+              <w:rPr>
+                <w:rFonts w:ascii="Segoe UI" w:eastAsia="Times New Roman" w:hAnsi="Segoe UI" w:cs="Segoe UI"/>
+                <w:color w:val="24292F"/>
+                <w:sz w:val="21"/>
+                <w:szCs w:val="21"/>
+              </w:rPr>
+              <w:t xml:space="preserve">Email input required also </w:t>
+            </w:r>
+            <w:r>
+              <w:rPr>
+                <w:rFonts w:ascii="Segoe UI" w:eastAsia="Times New Roman" w:hAnsi="Segoe UI" w:cs="Segoe UI"/>
+                <w:color w:val="24292F"/>
+                <w:sz w:val="21"/>
+                <w:szCs w:val="21"/>
+              </w:rPr>
+              <w:t>can be checked in Unit Test</w:t>
+            </w:r>
+          </w:p>
+        </w:tc>
+        <w:tc>
+          <w:tcPr>
+            <w:tcW w:w="1859" w:type="dxa"/>
+            <w:shd w:val="clear" w:color="auto" w:fill="FFFFFF"/>
+            <w:noWrap/>
+            <w:tcMar>
+              <w:top w:w="0" w:type="dxa"/>
+              <w:left w:w="150" w:type="dxa"/>
+              <w:bottom w:w="0" w:type="dxa"/>
+              <w:right w:w="150" w:type="dxa"/>
+            </w:tcMar>
+            <w:hideMark/>
+          </w:tcPr>
+          <w:p>
+            <w:pPr>
+              <w:spacing w:after="0" w:line="300" w:lineRule="atLeast"/>
+              <w:jc w:val="right"/>
+              <w:rPr>
+                <w:rFonts w:ascii="Times New Roman" w:eastAsia="Times New Roman" w:hAnsi="Times New Roman" w:cs="Times New Roman"/>
+                <w:sz w:val="20"/>
+                <w:szCs w:val="20"/>
+              </w:rPr>
+            </w:pPr>
+          </w:p>
+        </w:tc>
+        <w:tc>
+          <w:tcPr>
+            <w:tcW w:w="0" w:type="auto"/>
+            <w:shd w:val="clear" w:color="auto" w:fill="FFFFFF"/>
+            <w:tcMar>
+              <w:top w:w="0" w:type="dxa"/>
+              <w:left w:w="330" w:type="dxa"/>
+              <w:bottom w:w="0" w:type="dxa"/>
+              <w:right w:w="150" w:type="dxa"/>
+            </w:tcMar>
+            <w:hideMark/>
+          </w:tcPr>
+          <w:p>
+            <w:pPr>
+              <w:spacing w:after="0" w:line="300" w:lineRule="atLeast"/>
+              <w:jc w:val="right"/>
+              <w:rPr>
+                <w:rFonts w:ascii="Times New Roman" w:eastAsia="Times New Roman" w:hAnsi="Times New Roman" w:cs="Times New Roman"/>
+                <w:sz w:val="20"/>
+                <w:szCs w:val="20"/>
+              </w:rPr>
+            </w:pPr>
+          </w:p>
+        </w:tc>
+      </w:tr>
+    </w:tbl>
+    <w:p>
+      <w:pPr>
+        <w:ind w:left="360"/>
+        <w:jc w:val="center"/>
+        <w:rPr>
+          <w:b/>
+          <w:color w:val="002060"/>
+          <w:sz w:val="36"/>
+          <w:u w:val="single"/>
+        </w:rPr>
+      </w:pPr>
+      <w:r>
+        <w:rPr>
+          <w:b/>
+          <w:color w:val="002060"/>
+          <w:sz w:val="36"/>
+          <w:u w:val="single"/>
+        </w:rPr>
+        <w:t xml:space="preserve">Adding Superuser Functionality </w:t>
+      </w:r>
+    </w:p>
+    <w:p>
+      <w:pPr>
+        <w:pStyle w:val="ListParagraph"/>
+        <w:numPr>
+          <w:ilvl w:val="0"/>
+          <w:numId w:val="8"/>
+        </w:numPr>
+        <w:rPr>
+          <w:b/>
+          <w:color w:val="002060"/>
+          <w:sz w:val="28"/>
+          <w:u w:val="single"/>
+        </w:rPr>
+      </w:pPr>
+      <w:r>
+        <w:rPr>
+          <w:b/>
+          <w:color w:val="002060"/>
+          <w:sz w:val="28"/>
+        </w:rPr>
+        <w:t xml:space="preserve">in order to access Django </w:t>
+      </w:r>
+      <w:proofErr w:type="gramStart"/>
+      <w:r>
+        <w:rPr>
+          <w:b/>
+          <w:color w:val="002060"/>
+          <w:sz w:val="28"/>
+        </w:rPr>
+        <w:t>admin</w:t>
+      </w:r>
+      <w:proofErr w:type="gramEnd"/>
+      <w:r>
+        <w:rPr>
+          <w:b/>
+          <w:color w:val="002060"/>
+          <w:sz w:val="28"/>
+        </w:rPr>
+        <w:t xml:space="preserve"> we need to have Is staff and Is super is must be true</w:t>
+      </w:r>
+    </w:p>
+    <w:p>
+      <w:pPr>
+        <w:ind w:left="1035"/>
+        <w:rPr>
+          <w:b/>
+          <w:color w:val="002060"/>
+          <w:sz w:val="24"/>
+        </w:rPr>
+      </w:pPr>
+      <w:r>
+        <w:rPr>
+          <w:b/>
+          <w:color w:val="002060"/>
+          <w:sz w:val="28"/>
+          <w:u w:val="single"/>
+        </w:rPr>
+        <w:t xml:space="preserve">Test User Model </w:t>
+      </w:r>
+      <w:proofErr w:type="gramStart"/>
+      <w:r>
+        <w:rPr>
+          <w:b/>
+          <w:color w:val="002060"/>
+          <w:sz w:val="28"/>
+          <w:u w:val="single"/>
+        </w:rPr>
+        <w:t xml:space="preserve">--- </w:t>
+      </w:r>
+      <w:r>
+        <w:rPr>
+          <w:b/>
+          <w:color w:val="002060"/>
+          <w:sz w:val="28"/>
+        </w:rPr>
+        <w:t xml:space="preserve"> first</w:t>
+      </w:r>
+      <w:proofErr w:type="gramEnd"/>
+      <w:r>
+        <w:rPr>
+          <w:b/>
+          <w:color w:val="002060"/>
+          <w:sz w:val="28"/>
+        </w:rPr>
+        <w:t xml:space="preserve"> we have create user using CMD</w:t>
+      </w:r>
+      <w:r>
+        <w:rPr>
+          <w:b/>
+          <w:color w:val="002060"/>
+          <w:sz w:val="28"/>
+        </w:rPr>
+        <w:t xml:space="preserve"> using </w:t>
+      </w:r>
+      <w:r>
+        <w:rPr>
+          <w:b/>
+          <w:color w:val="002060"/>
+          <w:sz w:val="24"/>
+        </w:rPr>
+        <w:t xml:space="preserve">docker-compose run --rm app </w:t>
+      </w:r>
+      <w:proofErr w:type="spellStart"/>
+      <w:r>
+        <w:rPr>
+          <w:b/>
+          <w:color w:val="002060"/>
+          <w:sz w:val="24"/>
+        </w:rPr>
+        <w:t>sh</w:t>
+      </w:r>
+      <w:proofErr w:type="spellEnd"/>
+      <w:r>
+        <w:rPr>
+          <w:b/>
+          <w:color w:val="002060"/>
+          <w:sz w:val="24"/>
+        </w:rPr>
+        <w:t xml:space="preserve"> -c "python manage.py</w:t>
+      </w:r>
+      <w:r>
+        <w:rPr>
+          <w:b/>
+          <w:color w:val="002060"/>
+          <w:sz w:val="24"/>
+        </w:rPr>
+        <w:t xml:space="preserve"> </w:t>
+      </w:r>
+      <w:proofErr w:type="spellStart"/>
+      <w:r>
+        <w:rPr>
+          <w:b/>
+          <w:color w:val="002060"/>
+          <w:sz w:val="24"/>
+        </w:rPr>
+        <w:t>createsuperuser</w:t>
+      </w:r>
+      <w:proofErr w:type="spellEnd"/>
+      <w:r>
+        <w:rPr>
+          <w:b/>
+          <w:color w:val="002060"/>
+          <w:sz w:val="24"/>
+        </w:rPr>
+        <w:t>”</w:t>
+      </w:r>
+    </w:p>
+    <w:p>
+      <w:pPr>
+        <w:ind w:left="1035"/>
+        <w:rPr>
+          <w:b/>
+          <w:color w:val="002060"/>
+          <w:sz w:val="28"/>
+        </w:rPr>
+      </w:pPr>
+    </w:p>
+    <w:p>
+      <w:pPr>
+        <w:ind w:left="1035"/>
+        <w:jc w:val="center"/>
+        <w:rPr>
+          <w:b/>
+          <w:color w:val="002060"/>
+          <w:sz w:val="28"/>
+          <w:u w:val="single"/>
+        </w:rPr>
+      </w:pPr>
+      <w:r>
+        <w:rPr>
+          <w:b/>
+          <w:color w:val="002060"/>
+          <w:sz w:val="28"/>
+          <w:u w:val="single"/>
+        </w:rPr>
+        <w:t>Summary</w:t>
+      </w:r>
+    </w:p>
+    <w:p>
+      <w:pPr>
+        <w:pStyle w:val="ListParagraph"/>
+        <w:numPr>
+          <w:ilvl w:val="0"/>
+          <w:numId w:val="8"/>
+        </w:numPr>
+        <w:rPr>
+          <w:b/>
+          <w:color w:val="002060"/>
+          <w:sz w:val="28"/>
+        </w:rPr>
+      </w:pPr>
+      <w:r>
+        <w:rPr>
+          <w:b/>
+          <w:color w:val="002060"/>
+          <w:sz w:val="28"/>
+        </w:rPr>
+        <w:lastRenderedPageBreak/>
+        <w:drawing>
+          <wp:inline distT="0" distB="0" distL="0" distR="0" wp14:anchorId="54D778A0" wp14:editId="693B83CA">
+            <wp:extent cx="2333951" cy="1181265"/>
+            <wp:effectExtent l="0" t="0" r="9525" b="0"/>
+            <wp:docPr id="85" name="Picture 85"/>
+            <wp:cNvGraphicFramePr>
+              <a:graphicFrameLocks xmlns:a="http://schemas.openxmlformats.org/drawingml/2006/main" noChangeAspect="1"/>
+            </wp:cNvGraphicFramePr>
+            <a:graphic xmlns:a="http://schemas.openxmlformats.org/drawingml/2006/main">
+              <a:graphicData uri="http://schemas.openxmlformats.org/drawingml/2006/picture">
+                <pic:pic xmlns:pic="http://schemas.openxmlformats.org/drawingml/2006/picture">
+                  <pic:nvPicPr>
+                    <pic:cNvPr id="1" name=""/>
+                    <pic:cNvPicPr/>
+                  </pic:nvPicPr>
+                  <pic:blipFill>
+                    <a:blip r:embed="rId88"/>
+                    <a:stretch>
+                      <a:fillRect/>
+                    </a:stretch>
+                  </pic:blipFill>
+                  <pic:spPr>
+                    <a:xfrm>
+                      <a:off x="0" y="0"/>
+                      <a:ext cx="2333951" cy="1181265"/>
+                    </a:xfrm>
+                    <a:prstGeom prst="rect">
+                      <a:avLst/>
+                    </a:prstGeom>
+                  </pic:spPr>
+                </pic:pic>
+              </a:graphicData>
+            </a:graphic>
+          </wp:inline>
+        </w:drawing>
+      </w:r>
+    </w:p>
+    <w:p>
+      <w:pPr>
+        <w:ind w:left="1395"/>
+        <w:rPr>
+          <w:b/>
+          <w:color w:val="002060"/>
+          <w:sz w:val="32"/>
+          <w:u w:val="single"/>
+        </w:rPr>
+      </w:pPr>
+      <w:r>
+        <w:rPr>
+          <w:b/>
+          <w:color w:val="002060"/>
+          <w:sz w:val="32"/>
+          <w:u w:val="single"/>
+        </w:rPr>
+        <w:t>Setup Django Admin</w:t>
+      </w:r>
+    </w:p>
+    <w:p>
+      <w:pPr>
+        <w:pStyle w:val="ListParagraph"/>
+        <w:tabs>
+          <w:tab w:val="left" w:pos="1035"/>
+        </w:tabs>
+        <w:ind w:left="0"/>
+        <w:rPr>
+          <w:noProof/>
+        </w:rPr>
+      </w:pPr>
+      <w:r>
+        <w:rPr>
+          <w:sz w:val="28"/>
+        </w:rPr>
+        <w:drawing>
+          <wp:inline distT="0" distB="0" distL="0" distR="0" wp14:anchorId="6FF52EF4" wp14:editId="2C1746B2">
+            <wp:extent cx="2495898" cy="1286054"/>
+            <wp:effectExtent l="0" t="0" r="0" b="9525"/>
+            <wp:docPr id="86" name="Picture 86"/>
+            <wp:cNvGraphicFramePr>
+              <a:graphicFrameLocks xmlns:a="http://schemas.openxmlformats.org/drawingml/2006/main" noChangeAspect="1"/>
+            </wp:cNvGraphicFramePr>
+            <a:graphic xmlns:a="http://schemas.openxmlformats.org/drawingml/2006/main">
+              <a:graphicData uri="http://schemas.openxmlformats.org/drawingml/2006/picture">
+                <pic:pic xmlns:pic="http://schemas.openxmlformats.org/drawingml/2006/picture">
+                  <pic:nvPicPr>
+                    <pic:cNvPr id="1" name=""/>
+                    <pic:cNvPicPr/>
+                  </pic:nvPicPr>
+                  <pic:blipFill>
+                    <a:blip r:embed="rId89"/>
+                    <a:stretch>
+                      <a:fillRect/>
+                    </a:stretch>
+                  </pic:blipFill>
+                  <pic:spPr>
+                    <a:xfrm>
+                      <a:off x="0" y="0"/>
+                      <a:ext cx="2495898" cy="1286054"/>
+                    </a:xfrm>
+                    <a:prstGeom prst="rect">
+                      <a:avLst/>
+                    </a:prstGeom>
+                  </pic:spPr>
+                </pic:pic>
+              </a:graphicData>
+            </a:graphic>
+          </wp:inline>
+        </w:drawing>
+      </w:r>
+      <w:r>
+        <w:rPr>
+          <w:noProof/>
+        </w:rPr>
+        <w:t xml:space="preserve"> </w:t>
+      </w:r>
+      <w:r>
+        <w:rPr>
+          <w:sz w:val="28"/>
+        </w:rPr>
+        <w:drawing>
+          <wp:inline distT="0" distB="0" distL="0" distR="0" wp14:anchorId="69EDF16B" wp14:editId="68537780">
+            <wp:extent cx="2543530" cy="971686"/>
+            <wp:effectExtent l="0" t="0" r="0" b="0"/>
+            <wp:docPr id="87" name="Picture 87"/>
+            <wp:cNvGraphicFramePr>
+              <a:graphicFrameLocks xmlns:a="http://schemas.openxmlformats.org/drawingml/2006/main" noChangeAspect="1"/>
+            </wp:cNvGraphicFramePr>
+            <a:graphic xmlns:a="http://schemas.openxmlformats.org/drawingml/2006/main">
+              <a:graphicData uri="http://schemas.openxmlformats.org/drawingml/2006/picture">
+                <pic:pic xmlns:pic="http://schemas.openxmlformats.org/drawingml/2006/picture">
+                  <pic:nvPicPr>
+                    <pic:cNvPr id="1" name=""/>
+                    <pic:cNvPicPr/>
+                  </pic:nvPicPr>
+                  <pic:blipFill>
+                    <a:blip r:embed="rId90"/>
+                    <a:stretch>
+                      <a:fillRect/>
+                    </a:stretch>
+                  </pic:blipFill>
+                  <pic:spPr>
+                    <a:xfrm>
+                      <a:off x="0" y="0"/>
+                      <a:ext cx="2543530" cy="971686"/>
+                    </a:xfrm>
+                    <a:prstGeom prst="rect">
+                      <a:avLst/>
+                    </a:prstGeom>
+                  </pic:spPr>
+                </pic:pic>
+              </a:graphicData>
+            </a:graphic>
+          </wp:inline>
+        </w:drawing>
+      </w:r>
+      <w:r>
+        <w:rPr>
+          <w:noProof/>
+        </w:rPr>
+        <w:t xml:space="preserve"> </w:t>
+      </w:r>
+      <w:r>
+        <w:rPr>
+          <w:noProof/>
+        </w:rPr>
+        <w:drawing>
+          <wp:inline distT="0" distB="0" distL="0" distR="0" wp14:anchorId="545EF0B3" wp14:editId="5944DEAA">
+            <wp:extent cx="3791479" cy="2648320"/>
+            <wp:effectExtent l="0" t="0" r="0" b="0"/>
+            <wp:docPr id="88" name="Picture 88"/>
+            <wp:cNvGraphicFramePr>
+              <a:graphicFrameLocks xmlns:a="http://schemas.openxmlformats.org/drawingml/2006/main" noChangeAspect="1"/>
+            </wp:cNvGraphicFramePr>
+            <a:graphic xmlns:a="http://schemas.openxmlformats.org/drawingml/2006/main">
+              <a:graphicData uri="http://schemas.openxmlformats.org/drawingml/2006/picture">
+                <pic:pic xmlns:pic="http://schemas.openxmlformats.org/drawingml/2006/picture">
+                  <pic:nvPicPr>
+                    <pic:cNvPr id="1" name=""/>
+                    <pic:cNvPicPr/>
+                  </pic:nvPicPr>
+                  <pic:blipFill>
+                    <a:blip r:embed="rId91"/>
+                    <a:stretch>
+                      <a:fillRect/>
+                    </a:stretch>
+                  </pic:blipFill>
+                  <pic:spPr>
+                    <a:xfrm>
+                      <a:off x="0" y="0"/>
+                      <a:ext cx="3791479" cy="2648320"/>
+                    </a:xfrm>
+                    <a:prstGeom prst="rect">
+                      <a:avLst/>
+                    </a:prstGeom>
+                  </pic:spPr>
+                </pic:pic>
+              </a:graphicData>
+            </a:graphic>
+          </wp:inline>
+        </w:drawing>
+      </w:r>
+      <w:r>
+        <w:rPr>
+          <w:noProof/>
+        </w:rPr>
+        <w:t xml:space="preserve"> </w:t>
+      </w:r>
+      <w:r>
+        <w:rPr>
+          <w:noProof/>
+        </w:rPr>
+        <w:lastRenderedPageBreak/>
+        <w:drawing>
+          <wp:inline distT="0" distB="0" distL="0" distR="0" wp14:anchorId="41361CD3" wp14:editId="53FC8F70">
+            <wp:extent cx="3896269" cy="2629267"/>
+            <wp:effectExtent l="0" t="0" r="9525" b="0"/>
+            <wp:docPr id="89" name="Picture 89"/>
+            <wp:cNvGraphicFramePr>
+              <a:graphicFrameLocks xmlns:a="http://schemas.openxmlformats.org/drawingml/2006/main" noChangeAspect="1"/>
+            </wp:cNvGraphicFramePr>
+            <a:graphic xmlns:a="http://schemas.openxmlformats.org/drawingml/2006/main">
+              <a:graphicData uri="http://schemas.openxmlformats.org/drawingml/2006/picture">
+                <pic:pic xmlns:pic="http://schemas.openxmlformats.org/drawingml/2006/picture">
+                  <pic:nvPicPr>
+                    <pic:cNvPr id="1" name=""/>
+                    <pic:cNvPicPr/>
+                  </pic:nvPicPr>
+                  <pic:blipFill>
+                    <a:blip r:embed="rId92"/>
+                    <a:stretch>
+                      <a:fillRect/>
+                    </a:stretch>
+                  </pic:blipFill>
+                  <pic:spPr>
+                    <a:xfrm>
+                      <a:off x="0" y="0"/>
+                      <a:ext cx="3896269" cy="2629267"/>
+                    </a:xfrm>
+                    <a:prstGeom prst="rect">
+                      <a:avLst/>
+                    </a:prstGeom>
+                  </pic:spPr>
+                </pic:pic>
+              </a:graphicData>
+            </a:graphic>
+          </wp:inline>
+        </w:drawing>
+      </w:r>
+      <w:r>
+        <w:rPr>
+          <w:noProof/>
+        </w:rPr>
+        <w:t xml:space="preserve"> </w:t>
+      </w:r>
+      <w:r>
+        <w:rPr>
+          <w:noProof/>
+        </w:rPr>
+        <w:drawing>
+          <wp:inline distT="0" distB="0" distL="0" distR="0" wp14:anchorId="14DD43BF" wp14:editId="077CB75A">
+            <wp:extent cx="4925112" cy="2581635"/>
+            <wp:effectExtent l="0" t="0" r="8890" b="9525"/>
+            <wp:docPr id="91" name="Picture 91"/>
+            <wp:cNvGraphicFramePr>
+              <a:graphicFrameLocks xmlns:a="http://schemas.openxmlformats.org/drawingml/2006/main" noChangeAspect="1"/>
+            </wp:cNvGraphicFramePr>
+            <a:graphic xmlns:a="http://schemas.openxmlformats.org/drawingml/2006/main">
+              <a:graphicData uri="http://schemas.openxmlformats.org/drawingml/2006/picture">
+                <pic:pic xmlns:pic="http://schemas.openxmlformats.org/drawingml/2006/picture">
+                  <pic:nvPicPr>
+                    <pic:cNvPr id="1" name=""/>
+                    <pic:cNvPicPr/>
+                  </pic:nvPicPr>
+                  <pic:blipFill>
+                    <a:blip r:embed="rId93"/>
+                    <a:stretch>
+                      <a:fillRect/>
+                    </a:stretch>
+                  </pic:blipFill>
+                  <pic:spPr>
+                    <a:xfrm>
+                      <a:off x="0" y="0"/>
+                      <a:ext cx="4925112" cy="2581635"/>
+                    </a:xfrm>
+                    <a:prstGeom prst="rect">
+                      <a:avLst/>
+                    </a:prstGeom>
+                  </pic:spPr>
+                </pic:pic>
+              </a:graphicData>
+            </a:graphic>
+          </wp:inline>
+        </w:drawing>
+      </w:r>
+      <w:r>
+        <w:rPr>
+          <w:noProof/>
+        </w:rPr>
+        <w:t xml:space="preserve"> </w:t>
+      </w:r>
+      <w:r>
+        <w:rPr>
+          <w:noProof/>
+        </w:rPr>
+        <w:drawing>
+          <wp:inline distT="0" distB="0" distL="0" distR="0" wp14:anchorId="5E751426" wp14:editId="4C92E898">
+            <wp:extent cx="5106113" cy="2486372"/>
+            <wp:effectExtent l="0" t="0" r="0" b="9525"/>
+            <wp:docPr id="92" name="Picture 92"/>
+            <wp:cNvGraphicFramePr>
+              <a:graphicFrameLocks xmlns:a="http://schemas.openxmlformats.org/drawingml/2006/main" noChangeAspect="1"/>
+            </wp:cNvGraphicFramePr>
+            <a:graphic xmlns:a="http://schemas.openxmlformats.org/drawingml/2006/main">
+              <a:graphicData uri="http://schemas.openxmlformats.org/drawingml/2006/picture">
+                <pic:pic xmlns:pic="http://schemas.openxmlformats.org/drawingml/2006/picture">
+                  <pic:nvPicPr>
+                    <pic:cNvPr id="1" name=""/>
+                    <pic:cNvPicPr/>
+                  </pic:nvPicPr>
+                  <pic:blipFill>
+                    <a:blip r:embed="rId94"/>
+                    <a:stretch>
+                      <a:fillRect/>
+                    </a:stretch>
+                  </pic:blipFill>
+                  <pic:spPr>
+                    <a:xfrm>
+                      <a:off x="0" y="0"/>
+                      <a:ext cx="5106113" cy="2486372"/>
+                    </a:xfrm>
+                    <a:prstGeom prst="rect">
+                      <a:avLst/>
+                    </a:prstGeom>
+                  </pic:spPr>
+                </pic:pic>
+              </a:graphicData>
+            </a:graphic>
+          </wp:inline>
+        </w:drawing>
+      </w:r>
+    </w:p>
+    <w:p>
+      <w:pPr>
+        <w:pStyle w:val="ListParagraph"/>
+        <w:tabs>
+          <w:tab w:val="left" w:pos="1035"/>
+        </w:tabs>
+        <w:ind w:left="0"/>
+        <w:rPr>
+          <w:sz w:val="28"/>
+        </w:rPr>
+      </w:pPr>
+      <w:r>
+        <w:rPr>
+          <w:sz w:val="28"/>
+        </w:rPr>
+        <w:t xml:space="preserve">We </w:t>
+      </w:r>
+      <w:r>
+        <w:rPr>
+          <w:sz w:val="28"/>
+        </w:rPr>
+        <w:t xml:space="preserve">have </w:t>
+      </w:r>
+      <w:proofErr w:type="gramStart"/>
+      <w:r>
+        <w:rPr>
+          <w:sz w:val="28"/>
+        </w:rPr>
+        <w:t>create</w:t>
+      </w:r>
+      <w:proofErr w:type="gramEnd"/>
+      <w:r>
+        <w:rPr>
+          <w:sz w:val="28"/>
+        </w:rPr>
+        <w:t xml:space="preserve"> Unit Test for Django Admin</w:t>
+      </w:r>
+    </w:p>
+    <w:p>
+      <w:pPr>
+        <w:pStyle w:val="ListParagraph"/>
+        <w:tabs>
+          <w:tab w:val="left" w:pos="1035"/>
+        </w:tabs>
+        <w:ind w:left="0"/>
+        <w:rPr>
+          <w:sz w:val="28"/>
+        </w:rPr>
+      </w:pPr>
+    </w:p>
+    <w:p>
+      <w:pPr>
+        <w:pStyle w:val="ListParagraph"/>
+        <w:tabs>
+          <w:tab w:val="left" w:pos="1035"/>
+        </w:tabs>
+        <w:ind w:left="0"/>
+        <w:rPr>
+          <w:b/>
+          <w:color w:val="002060"/>
+          <w:sz w:val="28"/>
+          <w:u w:val="single"/>
+        </w:rPr>
+      </w:pPr>
+      <w:r>
+        <w:rPr>
+          <w:b/>
+          <w:color w:val="002060"/>
+          <w:sz w:val="28"/>
+          <w:u w:val="single"/>
+        </w:rPr>
+        <w:lastRenderedPageBreak/>
+        <w:t>Writing Test for listing user in admin</w:t>
+      </w:r>
+    </w:p>
+    <w:p>
+      <w:pPr>
+        <w:pStyle w:val="ListParagraph"/>
+        <w:tabs>
+          <w:tab w:val="left" w:pos="1035"/>
+        </w:tabs>
+        <w:ind w:left="0"/>
+        <w:rPr>
+          <w:b/>
+          <w:color w:val="002060"/>
+          <w:sz w:val="28"/>
+          <w:u w:val="single"/>
+        </w:rPr>
+      </w:pPr>
+      <w:r>
+        <w:rPr>
+          <w:b/>
+          <w:color w:val="002060"/>
+          <w:sz w:val="28"/>
+          <w:u w:val="single"/>
+        </w:rPr>
+        <w:t xml:space="preserve">Admin_test.py file has unit test for admin </w:t>
+      </w:r>
+      <w:r>
+        <w:rPr>
+          <w:b/>
+          <w:color w:val="002060"/>
+          <w:sz w:val="28"/>
+          <w:u w:val="single"/>
+        </w:rPr>
+        <w:t xml:space="preserve">site </w:t>
+      </w:r>
+    </w:p>
+    <w:p>
+      <w:pPr>
+        <w:pStyle w:val="Heading2"/>
+        <w:shd w:val="clear" w:color="auto" w:fill="FFFFFF"/>
+        <w:spacing w:before="144" w:beforeAutospacing="0" w:after="144" w:afterAutospacing="0" w:line="264" w:lineRule="atLeast"/>
+        <w:rPr>
+          <w:rFonts w:ascii="Corbel" w:hAnsi="Corbel"/>
+          <w:b w:val="0"/>
+          <w:bCs w:val="0"/>
+          <w:color w:val="0C3C26"/>
+        </w:rPr>
+      </w:pPr>
+      <w:r>
+        <w:rPr>
+          <w:rFonts w:ascii="Corbel" w:hAnsi="Corbel"/>
+          <w:b w:val="0"/>
+          <w:bCs w:val="0"/>
+          <w:color w:val="0C3C26"/>
+        </w:rPr>
+        <w:t>Reversing admin URLs</w:t>
+      </w:r>
+      <w:hyperlink r:id="rId95" w:anchor="reversing-admin-urls" w:tooltip="Permalink to this headline" w:history="1">
+        <w:r>
+          <w:rPr>
+            <w:rStyle w:val="Hyperlink"/>
+            <w:rFonts w:ascii="Corbel" w:hAnsi="Corbel"/>
+            <w:sz w:val="29"/>
+            <w:szCs w:val="29"/>
+          </w:rPr>
+          <w:t>¶</w:t>
+        </w:r>
+      </w:hyperlink>
+      <w:r>
+        <w:rPr>
+          <w:rFonts w:ascii="Corbel" w:hAnsi="Corbel"/>
+          <w:b w:val="0"/>
+          <w:bCs w:val="0"/>
+          <w:color w:val="0C3C26"/>
+        </w:rPr>
+        <w:t xml:space="preserve"> read the following link</w:t>
+      </w:r>
+    </w:p>
+    <w:p>
+      <w:pPr>
+        <w:pStyle w:val="ListParagraph"/>
+        <w:tabs>
+          <w:tab w:val="left" w:pos="1035"/>
+        </w:tabs>
+        <w:ind w:left="0"/>
+        <w:rPr>
+          <w:b/>
+          <w:color w:val="002060"/>
+          <w:sz w:val="24"/>
+        </w:rPr>
+      </w:pPr>
+      <w:hyperlink r:id="rId96" w:history="1">
+        <w:r>
+          <w:rPr>
+            <w:rStyle w:val="Hyperlink"/>
+            <w:b/>
+            <w:sz w:val="24"/>
+          </w:rPr>
+          <w:t>https://docs.djangoproject.com/en/3.1/ref/contrib/admin/#reversing-admin-urls</w:t>
+        </w:r>
+      </w:hyperlink>
+      <w:r>
+        <w:rPr>
+          <w:b/>
+          <w:color w:val="002060"/>
+          <w:sz w:val="24"/>
+        </w:rPr>
+        <w:t xml:space="preserve"> </w:t>
+      </w:r>
+    </w:p>
+    <w:p>
+      <w:pPr>
+        <w:shd w:val="clear" w:color="auto" w:fill="1E1E1E"/>
+        <w:spacing w:after="0" w:line="285" w:lineRule="atLeast"/>
+        <w:rPr>
+          <w:rFonts w:ascii="Consolas" w:eastAsia="Times New Roman" w:hAnsi="Consolas" w:cs="Times New Roman"/>
+          <w:color w:val="D4D4D4"/>
+          <w:sz w:val="21"/>
+          <w:szCs w:val="21"/>
+        </w:rPr>
+      </w:pPr>
+      <w:r>
+        <w:rPr>
+          <w:rFonts w:ascii="Consolas" w:eastAsia="Times New Roman" w:hAnsi="Consolas" w:cs="Times New Roman"/>
+          <w:color w:val="C586C0"/>
+          <w:sz w:val="21"/>
+          <w:szCs w:val="21"/>
+        </w:rPr>
+        <w:t>from</w:t>
+      </w:r>
+      <w:r>
+        <w:rPr>
+          <w:rFonts w:ascii="Consolas" w:eastAsia="Times New Roman" w:hAnsi="Consolas" w:cs="Times New Roman"/>
+          <w:color w:val="D4D4D4"/>
+          <w:sz w:val="21"/>
+          <w:szCs w:val="21"/>
+        </w:rPr>
+        <w:t xml:space="preserve"> </w:t>
+      </w:r>
+      <w:proofErr w:type="spellStart"/>
+      <w:proofErr w:type="gramStart"/>
+      <w:r>
+        <w:rPr>
+          <w:rFonts w:ascii="Consolas" w:eastAsia="Times New Roman" w:hAnsi="Consolas" w:cs="Times New Roman"/>
+          <w:color w:val="4EC9B0"/>
+          <w:sz w:val="21"/>
+          <w:szCs w:val="21"/>
+        </w:rPr>
+        <w:t>django</w:t>
+      </w:r>
+      <w:r>
+        <w:rPr>
+          <w:rFonts w:ascii="Consolas" w:eastAsia="Times New Roman" w:hAnsi="Consolas" w:cs="Times New Roman"/>
+          <w:color w:val="D4D4D4"/>
+          <w:sz w:val="21"/>
+          <w:szCs w:val="21"/>
+        </w:rPr>
+        <w:t>.</w:t>
+      </w:r>
+      <w:r>
+        <w:rPr>
+          <w:rFonts w:ascii="Consolas" w:eastAsia="Times New Roman" w:hAnsi="Consolas" w:cs="Times New Roman"/>
+          <w:color w:val="4EC9B0"/>
+          <w:sz w:val="21"/>
+          <w:szCs w:val="21"/>
+        </w:rPr>
+        <w:t>utils</w:t>
+      </w:r>
+      <w:proofErr w:type="gramEnd"/>
+      <w:r>
+        <w:rPr>
+          <w:rFonts w:ascii="Consolas" w:eastAsia="Times New Roman" w:hAnsi="Consolas" w:cs="Times New Roman"/>
+          <w:color w:val="D4D4D4"/>
+          <w:sz w:val="21"/>
+          <w:szCs w:val="21"/>
+        </w:rPr>
+        <w:t>.</w:t>
+      </w:r>
+      <w:r>
+        <w:rPr>
+          <w:rFonts w:ascii="Consolas" w:eastAsia="Times New Roman" w:hAnsi="Consolas" w:cs="Times New Roman"/>
+          <w:color w:val="4EC9B0"/>
+          <w:sz w:val="21"/>
+          <w:szCs w:val="21"/>
+        </w:rPr>
+        <w:t>translation</w:t>
+      </w:r>
+      <w:proofErr w:type="spellEnd"/>
+      <w:r>
+        <w:rPr>
+          <w:rFonts w:ascii="Consolas" w:eastAsia="Times New Roman" w:hAnsi="Consolas" w:cs="Times New Roman"/>
+          <w:color w:val="D4D4D4"/>
+          <w:sz w:val="21"/>
+          <w:szCs w:val="21"/>
+        </w:rPr>
+        <w:t xml:space="preserve"> </w:t>
+      </w:r>
+      <w:r>
+        <w:rPr>
+          <w:rFonts w:ascii="Consolas" w:eastAsia="Times New Roman" w:hAnsi="Consolas" w:cs="Times New Roman"/>
+          <w:color w:val="C586C0"/>
+          <w:sz w:val="21"/>
+          <w:szCs w:val="21"/>
+        </w:rPr>
+        <w:t>import</w:t>
+      </w:r>
+      <w:r>
+        <w:rPr>
+          <w:rFonts w:ascii="Consolas" w:eastAsia="Times New Roman" w:hAnsi="Consolas" w:cs="Times New Roman"/>
+          <w:color w:val="D4D4D4"/>
+          <w:sz w:val="21"/>
+          <w:szCs w:val="21"/>
+        </w:rPr>
+        <w:t xml:space="preserve"> </w:t>
+      </w:r>
+      <w:proofErr w:type="spellStart"/>
+      <w:r>
+        <w:rPr>
+          <w:rFonts w:ascii="Consolas" w:eastAsia="Times New Roman" w:hAnsi="Consolas" w:cs="Times New Roman"/>
+          <w:color w:val="9CDCFE"/>
+          <w:sz w:val="21"/>
+          <w:szCs w:val="21"/>
+        </w:rPr>
+        <w:t>gettext_lazy</w:t>
+      </w:r>
+      <w:proofErr w:type="spellEnd"/>
+      <w:r>
+        <w:rPr>
+          <w:rFonts w:ascii="Consolas" w:eastAsia="Times New Roman" w:hAnsi="Consolas" w:cs="Times New Roman"/>
+          <w:color w:val="D4D4D4"/>
+          <w:sz w:val="21"/>
+          <w:szCs w:val="21"/>
+        </w:rPr>
+        <w:t xml:space="preserve"> </w:t>
+      </w:r>
+      <w:r>
+        <w:rPr>
+          <w:rFonts w:ascii="Consolas" w:eastAsia="Times New Roman" w:hAnsi="Consolas" w:cs="Times New Roman"/>
+          <w:color w:val="C586C0"/>
+          <w:sz w:val="21"/>
+          <w:szCs w:val="21"/>
+        </w:rPr>
+        <w:t>as</w:t>
+      </w:r>
+      <w:r>
+        <w:rPr>
+          <w:rFonts w:ascii="Consolas" w:eastAsia="Times New Roman" w:hAnsi="Consolas" w:cs="Times New Roman"/>
+          <w:color w:val="D4D4D4"/>
+          <w:sz w:val="21"/>
+          <w:szCs w:val="21"/>
+        </w:rPr>
+        <w:t xml:space="preserve"> </w:t>
+      </w:r>
+      <w:r>
+        <w:rPr>
+          <w:rFonts w:ascii="Consolas" w:eastAsia="Times New Roman" w:hAnsi="Consolas" w:cs="Times New Roman"/>
+          <w:color w:val="9CDCFE"/>
+          <w:sz w:val="21"/>
+          <w:szCs w:val="21"/>
+        </w:rPr>
+        <w:t>_</w:t>
+      </w:r>
+    </w:p>
+    <w:p>
+      <w:pPr>
+        <w:shd w:val="clear" w:color="auto" w:fill="1E1E1E"/>
+        <w:spacing w:after="0" w:line="285" w:lineRule="atLeast"/>
+        <w:rPr>
+          <w:rFonts w:ascii="Consolas" w:eastAsia="Times New Roman" w:hAnsi="Consolas" w:cs="Times New Roman"/>
+          <w:color w:val="D4D4D4"/>
+          <w:sz w:val="21"/>
+          <w:szCs w:val="21"/>
+        </w:rPr>
+      </w:pPr>
+    </w:p>
+    <w:p>
+      <w:pPr>
+        <w:pStyle w:val="ListParagraph"/>
+        <w:tabs>
+          <w:tab w:val="left" w:pos="1035"/>
+        </w:tabs>
+        <w:ind w:left="0"/>
+        <w:rPr>
+          <w:b/>
+          <w:color w:val="002060"/>
+          <w:sz w:val="24"/>
+        </w:rPr>
+      </w:pPr>
+    </w:p>
+    <w:p>
+      <w:pPr>
+        <w:pStyle w:val="ListParagraph"/>
+        <w:tabs>
+          <w:tab w:val="left" w:pos="1035"/>
+        </w:tabs>
+        <w:ind w:left="0"/>
+        <w:rPr>
+          <w:b/>
+          <w:color w:val="002060"/>
+          <w:sz w:val="24"/>
+        </w:rPr>
+      </w:pPr>
+      <w:r>
+        <w:rPr>
+          <w:b/>
+          <w:color w:val="002060"/>
+          <w:sz w:val="24"/>
+        </w:rPr>
+        <w:t xml:space="preserve">the above code used in Django to translate to </w:t>
+      </w:r>
+      <w:r>
+        <w:rPr>
+          <w:b/>
+          <w:color w:val="002060"/>
+          <w:sz w:val="24"/>
+        </w:rPr>
+        <w:t>other language</w:t>
+      </w:r>
+    </w:p>
+    <w:p>
+      <w:pPr>
+        <w:pStyle w:val="ListParagraph"/>
+        <w:tabs>
+          <w:tab w:val="left" w:pos="1035"/>
+        </w:tabs>
+        <w:ind w:left="0"/>
+        <w:rPr>
+          <w:b/>
+          <w:color w:val="002060"/>
+          <w:sz w:val="24"/>
+        </w:rPr>
+      </w:pPr>
+    </w:p>
+    <w:p>
+      <w:pPr>
+        <w:shd w:val="clear" w:color="auto" w:fill="1E1E1E"/>
+        <w:spacing w:after="0" w:line="285" w:lineRule="atLeast"/>
+        <w:rPr>
+          <w:rFonts w:ascii="Consolas" w:eastAsia="Times New Roman" w:hAnsi="Consolas" w:cs="Times New Roman"/>
+          <w:color w:val="D4D4D4"/>
+          <w:sz w:val="21"/>
+          <w:szCs w:val="21"/>
+        </w:rPr>
+      </w:pPr>
+      <w:r>
+        <w:rPr>
+          <w:rFonts w:ascii="Consolas" w:eastAsia="Times New Roman" w:hAnsi="Consolas" w:cs="Times New Roman"/>
+          <w:color w:val="569CD6"/>
+          <w:sz w:val="21"/>
+          <w:szCs w:val="21"/>
+        </w:rPr>
+        <w:t>class</w:t>
+      </w:r>
+      <w:r>
+        <w:rPr>
+          <w:rFonts w:ascii="Consolas" w:eastAsia="Times New Roman" w:hAnsi="Consolas" w:cs="Times New Roman"/>
+          <w:color w:val="D4D4D4"/>
+          <w:sz w:val="21"/>
+          <w:szCs w:val="21"/>
+        </w:rPr>
+        <w:t xml:space="preserve"> </w:t>
+      </w:r>
+      <w:proofErr w:type="spellStart"/>
+      <w:proofErr w:type="gramStart"/>
+      <w:r>
+        <w:rPr>
+          <w:rFonts w:ascii="Consolas" w:eastAsia="Times New Roman" w:hAnsi="Consolas" w:cs="Times New Roman"/>
+          <w:color w:val="4EC9B0"/>
+          <w:sz w:val="21"/>
+          <w:szCs w:val="21"/>
+        </w:rPr>
+        <w:t>UserAdmin</w:t>
+      </w:r>
+      <w:proofErr w:type="spellEnd"/>
+      <w:r>
+        <w:rPr>
+          <w:rFonts w:ascii="Consolas" w:eastAsia="Times New Roman" w:hAnsi="Consolas" w:cs="Times New Roman"/>
+          <w:color w:val="D4D4D4"/>
+          <w:sz w:val="21"/>
+          <w:szCs w:val="21"/>
+        </w:rPr>
+        <w:t>(</w:t>
+      </w:r>
+      <w:proofErr w:type="spellStart"/>
+      <w:proofErr w:type="gramEnd"/>
+      <w:r>
+        <w:rPr>
+          <w:rFonts w:ascii="Consolas" w:eastAsia="Times New Roman" w:hAnsi="Consolas" w:cs="Times New Roman"/>
+          <w:color w:val="4EC9B0"/>
+          <w:sz w:val="21"/>
+          <w:szCs w:val="21"/>
+        </w:rPr>
+        <w:t>BaseUserAdmin</w:t>
+      </w:r>
+      <w:proofErr w:type="spellEnd"/>
+      <w:r>
+        <w:rPr>
+          <w:rFonts w:ascii="Consolas" w:eastAsia="Times New Roman" w:hAnsi="Consolas" w:cs="Times New Roman"/>
+          <w:color w:val="D4D4D4"/>
+          <w:sz w:val="21"/>
+          <w:szCs w:val="21"/>
+        </w:rPr>
+        <w:t>):</w:t>
+      </w:r>
+    </w:p>
+    <w:p>
+      <w:pPr>
+        <w:shd w:val="clear" w:color="auto" w:fill="1E1E1E"/>
+        <w:spacing w:after="0" w:line="285" w:lineRule="atLeast"/>
+        <w:rPr>
+          <w:rFonts w:ascii="Consolas" w:eastAsia="Times New Roman" w:hAnsi="Consolas" w:cs="Times New Roman"/>
+          <w:color w:val="D4D4D4"/>
+          <w:sz w:val="21"/>
+          <w:szCs w:val="21"/>
+        </w:rPr>
+      </w:pPr>
+      <w:r>
+        <w:rPr>
+          <w:rFonts w:ascii="Consolas" w:eastAsia="Times New Roman" w:hAnsi="Consolas" w:cs="Times New Roman"/>
+          <w:color w:val="D4D4D4"/>
+          <w:sz w:val="21"/>
+          <w:szCs w:val="21"/>
+        </w:rPr>
+        <w:t xml:space="preserve">    </w:t>
+      </w:r>
+      <w:r>
+        <w:rPr>
+          <w:rFonts w:ascii="Consolas" w:eastAsia="Times New Roman" w:hAnsi="Consolas" w:cs="Times New Roman"/>
+          <w:color w:val="CE9178"/>
+          <w:sz w:val="21"/>
+          <w:szCs w:val="21"/>
+        </w:rPr>
+        <w:t>"""Define the admin pages for users."""</w:t>
+      </w:r>
+    </w:p>
+    <w:p>
+      <w:pPr>
+        <w:shd w:val="clear" w:color="auto" w:fill="1E1E1E"/>
+        <w:spacing w:after="0" w:line="285" w:lineRule="atLeast"/>
+        <w:rPr>
+          <w:rFonts w:ascii="Consolas" w:eastAsia="Times New Roman" w:hAnsi="Consolas" w:cs="Times New Roman"/>
+          <w:color w:val="D4D4D4"/>
+          <w:sz w:val="21"/>
+          <w:szCs w:val="21"/>
+        </w:rPr>
+      </w:pPr>
+      <w:r>
+        <w:rPr>
+          <w:rFonts w:ascii="Consolas" w:eastAsia="Times New Roman" w:hAnsi="Consolas" w:cs="Times New Roman"/>
+          <w:color w:val="D4D4D4"/>
+          <w:sz w:val="21"/>
+          <w:szCs w:val="21"/>
+        </w:rPr>
+        <w:t xml:space="preserve">    </w:t>
+      </w:r>
+      <w:r>
+        <w:rPr>
+          <w:rFonts w:ascii="Consolas" w:eastAsia="Times New Roman" w:hAnsi="Consolas" w:cs="Times New Roman"/>
+          <w:color w:val="9CDCFE"/>
+          <w:sz w:val="21"/>
+          <w:szCs w:val="21"/>
+        </w:rPr>
+        <w:t>ordering</w:t>
+      </w:r>
+      <w:r>
+        <w:rPr>
+          <w:rFonts w:ascii="Consolas" w:eastAsia="Times New Roman" w:hAnsi="Consolas" w:cs="Times New Roman"/>
+          <w:color w:val="D4D4D4"/>
+          <w:sz w:val="21"/>
+          <w:szCs w:val="21"/>
+        </w:rPr>
+        <w:t xml:space="preserve"> = [</w:t>
+      </w:r>
+      <w:r>
+        <w:rPr>
+          <w:rFonts w:ascii="Consolas" w:eastAsia="Times New Roman" w:hAnsi="Consolas" w:cs="Times New Roman"/>
+          <w:color w:val="CE9178"/>
+          <w:sz w:val="21"/>
+          <w:szCs w:val="21"/>
+        </w:rPr>
+        <w:t>'id'</w:t>
+      </w:r>
+      <w:r>
+        <w:rPr>
+          <w:rFonts w:ascii="Consolas" w:eastAsia="Times New Roman" w:hAnsi="Consolas" w:cs="Times New Roman"/>
+          <w:color w:val="D4D4D4"/>
+          <w:sz w:val="21"/>
+          <w:szCs w:val="21"/>
+        </w:rPr>
+        <w:t>]</w:t>
+      </w:r>
+    </w:p>
+    <w:p>
+      <w:pPr>
+        <w:shd w:val="clear" w:color="auto" w:fill="1E1E1E"/>
+        <w:spacing w:after="0" w:line="285" w:lineRule="atLeast"/>
+        <w:rPr>
+          <w:rFonts w:ascii="Consolas" w:eastAsia="Times New Roman" w:hAnsi="Consolas" w:cs="Times New Roman"/>
+          <w:color w:val="D4D4D4"/>
+          <w:sz w:val="21"/>
+          <w:szCs w:val="21"/>
+        </w:rPr>
+      </w:pPr>
+      <w:r>
+        <w:rPr>
+          <w:rFonts w:ascii="Consolas" w:eastAsia="Times New Roman" w:hAnsi="Consolas" w:cs="Times New Roman"/>
+          <w:color w:val="D4D4D4"/>
+          <w:sz w:val="21"/>
+          <w:szCs w:val="21"/>
+        </w:rPr>
+        <w:t xml:space="preserve">    </w:t>
+      </w:r>
+      <w:proofErr w:type="spellStart"/>
+      <w:r>
+        <w:rPr>
+          <w:rFonts w:ascii="Consolas" w:eastAsia="Times New Roman" w:hAnsi="Consolas" w:cs="Times New Roman"/>
+          <w:color w:val="9CDCFE"/>
+          <w:sz w:val="21"/>
+          <w:szCs w:val="21"/>
+        </w:rPr>
+        <w:t>list_display</w:t>
+      </w:r>
+      <w:proofErr w:type="spellEnd"/>
+      <w:r>
+        <w:rPr>
+          <w:rFonts w:ascii="Consolas" w:eastAsia="Times New Roman" w:hAnsi="Consolas" w:cs="Times New Roman"/>
+          <w:color w:val="D4D4D4"/>
+          <w:sz w:val="21"/>
+          <w:szCs w:val="21"/>
+        </w:rPr>
+        <w:t xml:space="preserve"> = [</w:t>
+      </w:r>
+      <w:r>
+        <w:rPr>
+          <w:rFonts w:ascii="Consolas" w:eastAsia="Times New Roman" w:hAnsi="Consolas" w:cs="Times New Roman"/>
+          <w:color w:val="CE9178"/>
+          <w:sz w:val="21"/>
+          <w:szCs w:val="21"/>
+        </w:rPr>
+        <w:t>'email'</w:t>
+      </w:r>
+      <w:r>
+        <w:rPr>
+          <w:rFonts w:ascii="Consolas" w:eastAsia="Times New Roman" w:hAnsi="Consolas" w:cs="Times New Roman"/>
+          <w:color w:val="D4D4D4"/>
+          <w:sz w:val="21"/>
+          <w:szCs w:val="21"/>
+        </w:rPr>
+        <w:t xml:space="preserve">, </w:t>
+      </w:r>
+      <w:r>
+        <w:rPr>
+          <w:rFonts w:ascii="Consolas" w:eastAsia="Times New Roman" w:hAnsi="Consolas" w:cs="Times New Roman"/>
+          <w:color w:val="CE9178"/>
+          <w:sz w:val="21"/>
+          <w:szCs w:val="21"/>
+        </w:rPr>
+        <w:t>'name'</w:t>
+      </w:r>
+      <w:r>
+        <w:rPr>
+          <w:rFonts w:ascii="Consolas" w:eastAsia="Times New Roman" w:hAnsi="Consolas" w:cs="Times New Roman"/>
+          <w:color w:val="D4D4D4"/>
+          <w:sz w:val="21"/>
+          <w:szCs w:val="21"/>
+        </w:rPr>
+        <w:t>]</w:t>
+      </w:r>
+    </w:p>
+    <w:p>
+      <w:pPr>
+        <w:shd w:val="clear" w:color="auto" w:fill="1E1E1E"/>
+        <w:spacing w:after="0" w:line="285" w:lineRule="atLeast"/>
+        <w:rPr>
+          <w:rFonts w:ascii="Consolas" w:eastAsia="Times New Roman" w:hAnsi="Consolas" w:cs="Times New Roman"/>
+          <w:color w:val="D4D4D4"/>
+          <w:sz w:val="21"/>
+          <w:szCs w:val="21"/>
+        </w:rPr>
+      </w:pPr>
+      <w:r>
+        <w:rPr>
+          <w:rFonts w:ascii="Consolas" w:eastAsia="Times New Roman" w:hAnsi="Consolas" w:cs="Times New Roman"/>
+          <w:color w:val="D4D4D4"/>
+          <w:sz w:val="21"/>
+          <w:szCs w:val="21"/>
+        </w:rPr>
+        <w:t xml:space="preserve">    </w:t>
+      </w:r>
+      <w:proofErr w:type="spellStart"/>
+      <w:r>
+        <w:rPr>
+          <w:rFonts w:ascii="Consolas" w:eastAsia="Times New Roman" w:hAnsi="Consolas" w:cs="Times New Roman"/>
+          <w:color w:val="9CDCFE"/>
+          <w:sz w:val="21"/>
+          <w:szCs w:val="21"/>
+        </w:rPr>
+        <w:t>fieldsets</w:t>
+      </w:r>
+      <w:proofErr w:type="spellEnd"/>
+      <w:r>
+        <w:rPr>
+          <w:rFonts w:ascii="Consolas" w:eastAsia="Times New Roman" w:hAnsi="Consolas" w:cs="Times New Roman"/>
+          <w:color w:val="D4D4D4"/>
+          <w:sz w:val="21"/>
+          <w:szCs w:val="21"/>
+        </w:rPr>
+        <w:t xml:space="preserve"> = (</w:t>
+      </w:r>
+    </w:p>
+    <w:p>
+      <w:pPr>
+        <w:shd w:val="clear" w:color="auto" w:fill="1E1E1E"/>
+        <w:spacing w:after="0" w:line="285" w:lineRule="atLeast"/>
+        <w:rPr>
+          <w:rFonts w:ascii="Consolas" w:eastAsia="Times New Roman" w:hAnsi="Consolas" w:cs="Times New Roman"/>
+          <w:color w:val="D4D4D4"/>
+          <w:sz w:val="21"/>
+          <w:szCs w:val="21"/>
+        </w:rPr>
+      </w:pPr>
+      <w:r>
+        <w:rPr>
+          <w:rFonts w:ascii="Consolas" w:eastAsia="Times New Roman" w:hAnsi="Consolas" w:cs="Times New Roman"/>
+          <w:color w:val="D4D4D4"/>
+          <w:sz w:val="21"/>
+          <w:szCs w:val="21"/>
+        </w:rPr>
+        <w:t>        (</w:t>
+      </w:r>
+      <w:r>
+        <w:rPr>
+          <w:rFonts w:ascii="Consolas" w:eastAsia="Times New Roman" w:hAnsi="Consolas" w:cs="Times New Roman"/>
+          <w:color w:val="569CD6"/>
+          <w:sz w:val="21"/>
+          <w:szCs w:val="21"/>
+        </w:rPr>
+        <w:t>None</w:t>
+      </w:r>
+      <w:r>
+        <w:rPr>
+          <w:rFonts w:ascii="Consolas" w:eastAsia="Times New Roman" w:hAnsi="Consolas" w:cs="Times New Roman"/>
+          <w:color w:val="D4D4D4"/>
+          <w:sz w:val="21"/>
+          <w:szCs w:val="21"/>
+        </w:rPr>
+        <w:t>, {</w:t>
+      </w:r>
+      <w:r>
+        <w:rPr>
+          <w:rFonts w:ascii="Consolas" w:eastAsia="Times New Roman" w:hAnsi="Consolas" w:cs="Times New Roman"/>
+          <w:color w:val="CE9178"/>
+          <w:sz w:val="21"/>
+          <w:szCs w:val="21"/>
+        </w:rPr>
+        <w:t>'fields'</w:t>
+      </w:r>
+      <w:r>
+        <w:rPr>
+          <w:rFonts w:ascii="Consolas" w:eastAsia="Times New Roman" w:hAnsi="Consolas" w:cs="Times New Roman"/>
+          <w:color w:val="D4D4D4"/>
+          <w:sz w:val="21"/>
+          <w:szCs w:val="21"/>
+        </w:rPr>
+        <w:t>: (</w:t>
+      </w:r>
+      <w:r>
+        <w:rPr>
+          <w:rFonts w:ascii="Consolas" w:eastAsia="Times New Roman" w:hAnsi="Consolas" w:cs="Times New Roman"/>
+          <w:color w:val="CE9178"/>
+          <w:sz w:val="21"/>
+          <w:szCs w:val="21"/>
+        </w:rPr>
+        <w:t>'email'</w:t>
+      </w:r>
+      <w:r>
+        <w:rPr>
+          <w:rFonts w:ascii="Consolas" w:eastAsia="Times New Roman" w:hAnsi="Consolas" w:cs="Times New Roman"/>
+          <w:color w:val="D4D4D4"/>
+          <w:sz w:val="21"/>
+          <w:szCs w:val="21"/>
+        </w:rPr>
+        <w:t xml:space="preserve">, </w:t>
+      </w:r>
+      <w:r>
+        <w:rPr>
+          <w:rFonts w:ascii="Consolas" w:eastAsia="Times New Roman" w:hAnsi="Consolas" w:cs="Times New Roman"/>
+          <w:color w:val="CE9178"/>
+          <w:sz w:val="21"/>
+          <w:szCs w:val="21"/>
+        </w:rPr>
+        <w:t>'password'</w:t>
+      </w:r>
+      <w:r>
+        <w:rPr>
+          <w:rFonts w:ascii="Consolas" w:eastAsia="Times New Roman" w:hAnsi="Consolas" w:cs="Times New Roman"/>
+          <w:color w:val="D4D4D4"/>
+          <w:sz w:val="21"/>
+          <w:szCs w:val="21"/>
+        </w:rPr>
+        <w:t>)}),</w:t>
+      </w:r>
+    </w:p>
+    <w:p>
+      <w:pPr>
+        <w:shd w:val="clear" w:color="auto" w:fill="1E1E1E"/>
+        <w:spacing w:after="0" w:line="285" w:lineRule="atLeast"/>
+        <w:rPr>
+          <w:rFonts w:ascii="Consolas" w:eastAsia="Times New Roman" w:hAnsi="Consolas" w:cs="Times New Roman"/>
+          <w:color w:val="D4D4D4"/>
+          <w:sz w:val="21"/>
+          <w:szCs w:val="21"/>
+        </w:rPr>
+      </w:pPr>
+      <w:r>
+        <w:rPr>
+          <w:rFonts w:ascii="Consolas" w:eastAsia="Times New Roman" w:hAnsi="Consolas" w:cs="Times New Roman"/>
+          <w:color w:val="D4D4D4"/>
+          <w:sz w:val="21"/>
+          <w:szCs w:val="21"/>
+        </w:rPr>
+        <w:t>        (</w:t>
+      </w:r>
+      <w:proofErr w:type="gramStart"/>
+      <w:r>
+        <w:rPr>
+          <w:rFonts w:ascii="Consolas" w:eastAsia="Times New Roman" w:hAnsi="Consolas" w:cs="Times New Roman"/>
+          <w:color w:val="9CDCFE"/>
+          <w:sz w:val="21"/>
+          <w:szCs w:val="21"/>
+        </w:rPr>
+        <w:t>_</w:t>
+      </w:r>
+      <w:r>
+        <w:rPr>
+          <w:rFonts w:ascii="Consolas" w:eastAsia="Times New Roman" w:hAnsi="Consolas" w:cs="Times New Roman"/>
+          <w:color w:val="D4D4D4"/>
+          <w:sz w:val="21"/>
+          <w:szCs w:val="21"/>
+        </w:rPr>
+        <w:t>(</w:t>
+      </w:r>
+      <w:proofErr w:type="gramEnd"/>
+      <w:r>
+        <w:rPr>
+          <w:rFonts w:ascii="Consolas" w:eastAsia="Times New Roman" w:hAnsi="Consolas" w:cs="Times New Roman"/>
+          <w:color w:val="CE9178"/>
+          <w:sz w:val="21"/>
+          <w:szCs w:val="21"/>
+        </w:rPr>
+        <w:t>'Personal Info'</w:t>
+      </w:r>
+      <w:r>
+        <w:rPr>
+          <w:rFonts w:ascii="Consolas" w:eastAsia="Times New Roman" w:hAnsi="Consolas" w:cs="Times New Roman"/>
+          <w:color w:val="D4D4D4"/>
+          <w:sz w:val="21"/>
+          <w:szCs w:val="21"/>
+        </w:rPr>
+        <w:t>), {</w:t>
+      </w:r>
+      <w:r>
+        <w:rPr>
+          <w:rFonts w:ascii="Consolas" w:eastAsia="Times New Roman" w:hAnsi="Consolas" w:cs="Times New Roman"/>
+          <w:color w:val="CE9178"/>
+          <w:sz w:val="21"/>
+          <w:szCs w:val="21"/>
+        </w:rPr>
+        <w:t>'fields'</w:t>
+      </w:r>
+      <w:r>
+        <w:rPr>
+          <w:rFonts w:ascii="Consolas" w:eastAsia="Times New Roman" w:hAnsi="Consolas" w:cs="Times New Roman"/>
+          <w:color w:val="D4D4D4"/>
+          <w:sz w:val="21"/>
+          <w:szCs w:val="21"/>
+        </w:rPr>
+        <w:t>: (</w:t>
+      </w:r>
+      <w:r>
+        <w:rPr>
+          <w:rFonts w:ascii="Consolas" w:eastAsia="Times New Roman" w:hAnsi="Consolas" w:cs="Times New Roman"/>
+          <w:color w:val="CE9178"/>
+          <w:sz w:val="21"/>
+          <w:szCs w:val="21"/>
+        </w:rPr>
+        <w:t>'name'</w:t>
+      </w:r>
+      <w:r>
+        <w:rPr>
+          <w:rFonts w:ascii="Consolas" w:eastAsia="Times New Roman" w:hAnsi="Consolas" w:cs="Times New Roman"/>
+          <w:color w:val="D4D4D4"/>
+          <w:sz w:val="21"/>
+          <w:szCs w:val="21"/>
+        </w:rPr>
+        <w:t>,)}),</w:t>
+      </w:r>
+    </w:p>
+    <w:p>
+      <w:pPr>
+        <w:shd w:val="clear" w:color="auto" w:fill="1E1E1E"/>
+        <w:spacing w:after="0" w:line="285" w:lineRule="atLeast"/>
+        <w:rPr>
+          <w:rFonts w:ascii="Consolas" w:eastAsia="Times New Roman" w:hAnsi="Consolas" w:cs="Times New Roman"/>
+          <w:color w:val="D4D4D4"/>
+          <w:sz w:val="21"/>
+          <w:szCs w:val="21"/>
+        </w:rPr>
+      </w:pPr>
+      <w:r>
+        <w:rPr>
+          <w:rFonts w:ascii="Consolas" w:eastAsia="Times New Roman" w:hAnsi="Consolas" w:cs="Times New Roman"/>
+          <w:color w:val="D4D4D4"/>
+          <w:sz w:val="21"/>
+          <w:szCs w:val="21"/>
+        </w:rPr>
+        <w:t>        (</w:t>
+      </w:r>
+    </w:p>
+    <w:p>
+      <w:pPr>
+        <w:shd w:val="clear" w:color="auto" w:fill="1E1E1E"/>
+        <w:spacing w:after="0" w:line="285" w:lineRule="atLeast"/>
+        <w:rPr>
+          <w:rFonts w:ascii="Consolas" w:eastAsia="Times New Roman" w:hAnsi="Consolas" w:cs="Times New Roman"/>
+          <w:color w:val="D4D4D4"/>
+          <w:sz w:val="21"/>
+          <w:szCs w:val="21"/>
+        </w:rPr>
+      </w:pPr>
+      <w:r>
+        <w:rPr>
+          <w:rFonts w:ascii="Consolas" w:eastAsia="Times New Roman" w:hAnsi="Consolas" w:cs="Times New Roman"/>
+          <w:color w:val="D4D4D4"/>
+          <w:sz w:val="21"/>
+          <w:szCs w:val="21"/>
+        </w:rPr>
+        <w:t xml:space="preserve">            </w:t>
+      </w:r>
+      <w:r>
+        <w:rPr>
+          <w:rFonts w:ascii="Consolas" w:eastAsia="Times New Roman" w:hAnsi="Consolas" w:cs="Times New Roman"/>
+          <w:color w:val="9CDCFE"/>
+          <w:sz w:val="21"/>
+          <w:szCs w:val="21"/>
+        </w:rPr>
+        <w:t>_</w:t>
+      </w:r>
+      <w:r>
+        <w:rPr>
+          <w:rFonts w:ascii="Consolas" w:eastAsia="Times New Roman" w:hAnsi="Consolas" w:cs="Times New Roman"/>
+          <w:color w:val="D4D4D4"/>
+          <w:sz w:val="21"/>
+          <w:szCs w:val="21"/>
+        </w:rPr>
+        <w:t>(</w:t>
+      </w:r>
+      <w:r>
+        <w:rPr>
+          <w:rFonts w:ascii="Consolas" w:eastAsia="Times New Roman" w:hAnsi="Consolas" w:cs="Times New Roman"/>
+          <w:color w:val="CE9178"/>
+          <w:sz w:val="21"/>
+          <w:szCs w:val="21"/>
+        </w:rPr>
+        <w:t>'Permissions'</w:t>
+      </w:r>
+      <w:r>
+        <w:rPr>
+          <w:rFonts w:ascii="Consolas" w:eastAsia="Times New Roman" w:hAnsi="Consolas" w:cs="Times New Roman"/>
+          <w:color w:val="D4D4D4"/>
+          <w:sz w:val="21"/>
+          <w:szCs w:val="21"/>
+        </w:rPr>
+        <w:t>),</w:t>
+      </w:r>
+    </w:p>
+    <w:p>
+      <w:pPr>
+        <w:shd w:val="clear" w:color="auto" w:fill="1E1E1E"/>
+        <w:spacing w:after="0" w:line="285" w:lineRule="atLeast"/>
+        <w:rPr>
+          <w:rFonts w:ascii="Consolas" w:eastAsia="Times New Roman" w:hAnsi="Consolas" w:cs="Times New Roman"/>
+          <w:color w:val="D4D4D4"/>
+          <w:sz w:val="21"/>
+          <w:szCs w:val="21"/>
+        </w:rPr>
+      </w:pPr>
+      <w:r>
+        <w:rPr>
+          <w:rFonts w:ascii="Consolas" w:eastAsia="Times New Roman" w:hAnsi="Consolas" w:cs="Times New Roman"/>
+          <w:color w:val="D4D4D4"/>
+          <w:sz w:val="21"/>
+          <w:szCs w:val="21"/>
+        </w:rPr>
+        <w:t>            {</w:t>
+      </w:r>
+    </w:p>
+    <w:p>
+      <w:pPr>
+        <w:shd w:val="clear" w:color="auto" w:fill="1E1E1E"/>
+        <w:spacing w:after="0" w:line="285" w:lineRule="atLeast"/>
+        <w:rPr>
+          <w:rFonts w:ascii="Consolas" w:eastAsia="Times New Roman" w:hAnsi="Consolas" w:cs="Times New Roman"/>
+          <w:color w:val="D4D4D4"/>
+          <w:sz w:val="21"/>
+          <w:szCs w:val="21"/>
+        </w:rPr>
+      </w:pPr>
+      <w:r>
+        <w:rPr>
+          <w:rFonts w:ascii="Consolas" w:eastAsia="Times New Roman" w:hAnsi="Consolas" w:cs="Times New Roman"/>
+          <w:color w:val="D4D4D4"/>
+          <w:sz w:val="21"/>
+          <w:szCs w:val="21"/>
+        </w:rPr>
+        <w:t xml:space="preserve">                </w:t>
+      </w:r>
+      <w:r>
+        <w:rPr>
+          <w:rFonts w:ascii="Consolas" w:eastAsia="Times New Roman" w:hAnsi="Consolas" w:cs="Times New Roman"/>
+          <w:color w:val="CE9178"/>
+          <w:sz w:val="21"/>
+          <w:szCs w:val="21"/>
+        </w:rPr>
+        <w:t>'fields'</w:t>
+      </w:r>
+      <w:r>
+        <w:rPr>
+          <w:rFonts w:ascii="Consolas" w:eastAsia="Times New Roman" w:hAnsi="Consolas" w:cs="Times New Roman"/>
+          <w:color w:val="D4D4D4"/>
+          <w:sz w:val="21"/>
+          <w:szCs w:val="21"/>
+        </w:rPr>
+        <w:t>: (</w:t>
+      </w:r>
+    </w:p>
+    <w:p>
+      <w:pPr>
+        <w:shd w:val="clear" w:color="auto" w:fill="1E1E1E"/>
+        <w:spacing w:after="0" w:line="285" w:lineRule="atLeast"/>
+        <w:rPr>
+          <w:rFonts w:ascii="Consolas" w:eastAsia="Times New Roman" w:hAnsi="Consolas" w:cs="Times New Roman"/>
+          <w:color w:val="D4D4D4"/>
+          <w:sz w:val="21"/>
+          <w:szCs w:val="21"/>
+        </w:rPr>
+      </w:pPr>
+      <w:r>
+        <w:rPr>
+          <w:rFonts w:ascii="Consolas" w:eastAsia="Times New Roman" w:hAnsi="Consolas" w:cs="Times New Roman"/>
+          <w:color w:val="D4D4D4"/>
+          <w:sz w:val="21"/>
+          <w:szCs w:val="21"/>
+        </w:rPr>
+        <w:t xml:space="preserve">                    </w:t>
+      </w:r>
+      <w:r>
+        <w:rPr>
+          <w:rFonts w:ascii="Consolas" w:eastAsia="Times New Roman" w:hAnsi="Consolas" w:cs="Times New Roman"/>
+          <w:color w:val="CE9178"/>
+          <w:sz w:val="21"/>
+          <w:szCs w:val="21"/>
+        </w:rPr>
+        <w:t>'</w:t>
+      </w:r>
+      <w:proofErr w:type="spellStart"/>
+      <w:r>
+        <w:rPr>
+          <w:rFonts w:ascii="Consolas" w:eastAsia="Times New Roman" w:hAnsi="Consolas" w:cs="Times New Roman"/>
+          <w:color w:val="CE9178"/>
+          <w:sz w:val="21"/>
+          <w:szCs w:val="21"/>
+        </w:rPr>
+        <w:t>is_active</w:t>
+      </w:r>
+      <w:proofErr w:type="spellEnd"/>
+      <w:r>
+        <w:rPr>
+          <w:rFonts w:ascii="Consolas" w:eastAsia="Times New Roman" w:hAnsi="Consolas" w:cs="Times New Roman"/>
+          <w:color w:val="CE9178"/>
+          <w:sz w:val="21"/>
+          <w:szCs w:val="21"/>
+        </w:rPr>
+        <w:t>'</w:t>
+      </w:r>
+      <w:r>
+        <w:rPr>
+          <w:rFonts w:ascii="Consolas" w:eastAsia="Times New Roman" w:hAnsi="Consolas" w:cs="Times New Roman"/>
+          <w:color w:val="D4D4D4"/>
+          <w:sz w:val="21"/>
+          <w:szCs w:val="21"/>
+        </w:rPr>
+        <w:t>,</w:t>
+      </w:r>
+    </w:p>
+    <w:p>
+      <w:pPr>
+        <w:shd w:val="clear" w:color="auto" w:fill="1E1E1E"/>
+        <w:spacing w:after="0" w:line="285" w:lineRule="atLeast"/>
+        <w:rPr>
+          <w:rFonts w:ascii="Consolas" w:eastAsia="Times New Roman" w:hAnsi="Consolas" w:cs="Times New Roman"/>
+          <w:color w:val="D4D4D4"/>
+          <w:sz w:val="21"/>
+          <w:szCs w:val="21"/>
+        </w:rPr>
+      </w:pPr>
+      <w:r>
+        <w:rPr>
+          <w:rFonts w:ascii="Consolas" w:eastAsia="Times New Roman" w:hAnsi="Consolas" w:cs="Times New Roman"/>
+          <w:color w:val="D4D4D4"/>
+          <w:sz w:val="21"/>
+          <w:szCs w:val="21"/>
+        </w:rPr>
+        <w:t xml:space="preserve">                    </w:t>
+      </w:r>
+      <w:r>
+        <w:rPr>
+          <w:rFonts w:ascii="Consolas" w:eastAsia="Times New Roman" w:hAnsi="Consolas" w:cs="Times New Roman"/>
+          <w:color w:val="CE9178"/>
+          <w:sz w:val="21"/>
+          <w:szCs w:val="21"/>
+        </w:rPr>
+        <w:t>'</w:t>
+      </w:r>
+      <w:proofErr w:type="spellStart"/>
+      <w:r>
+        <w:rPr>
+          <w:rFonts w:ascii="Consolas" w:eastAsia="Times New Roman" w:hAnsi="Consolas" w:cs="Times New Roman"/>
+          <w:color w:val="CE9178"/>
+          <w:sz w:val="21"/>
+          <w:szCs w:val="21"/>
+        </w:rPr>
+        <w:t>is_staff</w:t>
+      </w:r>
+      <w:proofErr w:type="spellEnd"/>
+      <w:r>
+        <w:rPr>
+          <w:rFonts w:ascii="Consolas" w:eastAsia="Times New Roman" w:hAnsi="Consolas" w:cs="Times New Roman"/>
+          <w:color w:val="CE9178"/>
+          <w:sz w:val="21"/>
+          <w:szCs w:val="21"/>
+        </w:rPr>
+        <w:t>'</w:t>
+      </w:r>
+      <w:r>
+        <w:rPr>
+          <w:rFonts w:ascii="Consolas" w:eastAsia="Times New Roman" w:hAnsi="Consolas" w:cs="Times New Roman"/>
+          <w:color w:val="D4D4D4"/>
+          <w:sz w:val="21"/>
+          <w:szCs w:val="21"/>
+        </w:rPr>
+        <w:t>,</w:t>
+      </w:r>
+    </w:p>
+    <w:p>
+      <w:pPr>
+        <w:shd w:val="clear" w:color="auto" w:fill="1E1E1E"/>
+        <w:spacing w:after="0" w:line="285" w:lineRule="atLeast"/>
+        <w:rPr>
+          <w:rFonts w:ascii="Consolas" w:eastAsia="Times New Roman" w:hAnsi="Consolas" w:cs="Times New Roman"/>
+          <w:color w:val="D4D4D4"/>
+          <w:sz w:val="21"/>
+          <w:szCs w:val="21"/>
+        </w:rPr>
+      </w:pPr>
+      <w:r>
+        <w:rPr>
+          <w:rFonts w:ascii="Consolas" w:eastAsia="Times New Roman" w:hAnsi="Consolas" w:cs="Times New Roman"/>
+          <w:color w:val="D4D4D4"/>
+          <w:sz w:val="21"/>
+          <w:szCs w:val="21"/>
+        </w:rPr>
+        <w:t xml:space="preserve">                    </w:t>
+      </w:r>
+      <w:r>
+        <w:rPr>
+          <w:rFonts w:ascii="Consolas" w:eastAsia="Times New Roman" w:hAnsi="Consolas" w:cs="Times New Roman"/>
+          <w:color w:val="CE9178"/>
+          <w:sz w:val="21"/>
+          <w:szCs w:val="21"/>
+        </w:rPr>
+        <w:t>'</w:t>
+      </w:r>
+      <w:proofErr w:type="spellStart"/>
+      <w:r>
+        <w:rPr>
+          <w:rFonts w:ascii="Consolas" w:eastAsia="Times New Roman" w:hAnsi="Consolas" w:cs="Times New Roman"/>
+          <w:color w:val="CE9178"/>
+          <w:sz w:val="21"/>
+          <w:szCs w:val="21"/>
+        </w:rPr>
+        <w:t>is_superuser</w:t>
+      </w:r>
+      <w:proofErr w:type="spellEnd"/>
+      <w:r>
+        <w:rPr>
+          <w:rFonts w:ascii="Consolas" w:eastAsia="Times New Roman" w:hAnsi="Consolas" w:cs="Times New Roman"/>
+          <w:color w:val="CE9178"/>
+          <w:sz w:val="21"/>
+          <w:szCs w:val="21"/>
+        </w:rPr>
+        <w:t>'</w:t>
+      </w:r>
+      <w:r>
+        <w:rPr>
+          <w:rFonts w:ascii="Consolas" w:eastAsia="Times New Roman" w:hAnsi="Consolas" w:cs="Times New Roman"/>
+          <w:color w:val="D4D4D4"/>
+          <w:sz w:val="21"/>
+          <w:szCs w:val="21"/>
+        </w:rPr>
+        <w:t>,</w:t>
+      </w:r>
+    </w:p>
+    <w:p>
+      <w:pPr>
+        <w:shd w:val="clear" w:color="auto" w:fill="1E1E1E"/>
+        <w:spacing w:after="0" w:line="285" w:lineRule="atLeast"/>
+        <w:rPr>
+          <w:rFonts w:ascii="Consolas" w:eastAsia="Times New Roman" w:hAnsi="Consolas" w:cs="Times New Roman"/>
+          <w:color w:val="D4D4D4"/>
+          <w:sz w:val="21"/>
+          <w:szCs w:val="21"/>
+        </w:rPr>
+      </w:pPr>
+      <w:r>
+        <w:rPr>
+          <w:rFonts w:ascii="Consolas" w:eastAsia="Times New Roman" w:hAnsi="Consolas" w:cs="Times New Roman"/>
+          <w:color w:val="D4D4D4"/>
+          <w:sz w:val="21"/>
+          <w:szCs w:val="21"/>
+        </w:rPr>
+        <w:t>                )</w:t>
+      </w:r>
+    </w:p>
+    <w:p>
+      <w:pPr>
+        <w:shd w:val="clear" w:color="auto" w:fill="1E1E1E"/>
+        <w:spacing w:after="0" w:line="285" w:lineRule="atLeast"/>
+        <w:rPr>
+          <w:rFonts w:ascii="Consolas" w:eastAsia="Times New Roman" w:hAnsi="Consolas" w:cs="Times New Roman"/>
+          <w:color w:val="D4D4D4"/>
+          <w:sz w:val="21"/>
+          <w:szCs w:val="21"/>
+        </w:rPr>
+      </w:pPr>
+      <w:r>
+        <w:rPr>
+          <w:rFonts w:ascii="Consolas" w:eastAsia="Times New Roman" w:hAnsi="Consolas" w:cs="Times New Roman"/>
+          <w:color w:val="D4D4D4"/>
+          <w:sz w:val="21"/>
+          <w:szCs w:val="21"/>
+        </w:rPr>
+        <w:t>            }</w:t>
+      </w:r>
+    </w:p>
+    <w:p>
+      <w:pPr>
+        <w:shd w:val="clear" w:color="auto" w:fill="1E1E1E"/>
+        <w:spacing w:after="0" w:line="285" w:lineRule="atLeast"/>
+        <w:rPr>
+          <w:rFonts w:ascii="Consolas" w:eastAsia="Times New Roman" w:hAnsi="Consolas" w:cs="Times New Roman"/>
+          <w:color w:val="D4D4D4"/>
+          <w:sz w:val="21"/>
+          <w:szCs w:val="21"/>
+        </w:rPr>
+      </w:pPr>
+      <w:r>
+        <w:rPr>
+          <w:rFonts w:ascii="Consolas" w:eastAsia="Times New Roman" w:hAnsi="Consolas" w:cs="Times New Roman"/>
+          <w:color w:val="D4D4D4"/>
+          <w:sz w:val="21"/>
+          <w:szCs w:val="21"/>
+        </w:rPr>
+        <w:t>        ),</w:t>
+      </w:r>
+    </w:p>
+    <w:p>
+      <w:pPr>
+        <w:shd w:val="clear" w:color="auto" w:fill="1E1E1E"/>
+        <w:spacing w:after="0" w:line="285" w:lineRule="atLeast"/>
+        <w:rPr>
+          <w:rFonts w:ascii="Consolas" w:eastAsia="Times New Roman" w:hAnsi="Consolas" w:cs="Times New Roman"/>
+          <w:color w:val="D4D4D4"/>
+          <w:sz w:val="21"/>
+          <w:szCs w:val="21"/>
+        </w:rPr>
+      </w:pPr>
+      <w:r>
+        <w:rPr>
+          <w:rFonts w:ascii="Consolas" w:eastAsia="Times New Roman" w:hAnsi="Consolas" w:cs="Times New Roman"/>
+          <w:color w:val="D4D4D4"/>
+          <w:sz w:val="21"/>
+          <w:szCs w:val="21"/>
+        </w:rPr>
+        <w:t>        (</w:t>
+      </w:r>
+      <w:proofErr w:type="gramStart"/>
+      <w:r>
+        <w:rPr>
+          <w:rFonts w:ascii="Consolas" w:eastAsia="Times New Roman" w:hAnsi="Consolas" w:cs="Times New Roman"/>
+          <w:color w:val="9CDCFE"/>
+          <w:sz w:val="21"/>
+          <w:szCs w:val="21"/>
+        </w:rPr>
+        <w:t>_</w:t>
+      </w:r>
+      <w:r>
+        <w:rPr>
+          <w:rFonts w:ascii="Consolas" w:eastAsia="Times New Roman" w:hAnsi="Consolas" w:cs="Times New Roman"/>
+          <w:color w:val="D4D4D4"/>
+          <w:sz w:val="21"/>
+          <w:szCs w:val="21"/>
+        </w:rPr>
+        <w:t>(</w:t>
+      </w:r>
+      <w:proofErr w:type="gramEnd"/>
+      <w:r>
+        <w:rPr>
+          <w:rFonts w:ascii="Consolas" w:eastAsia="Times New Roman" w:hAnsi="Consolas" w:cs="Times New Roman"/>
+          <w:color w:val="CE9178"/>
+          <w:sz w:val="21"/>
+          <w:szCs w:val="21"/>
+        </w:rPr>
+        <w:t>'Important dates'</w:t>
+      </w:r>
+      <w:r>
+        <w:rPr>
+          <w:rFonts w:ascii="Consolas" w:eastAsia="Times New Roman" w:hAnsi="Consolas" w:cs="Times New Roman"/>
+          <w:color w:val="D4D4D4"/>
+          <w:sz w:val="21"/>
+          <w:szCs w:val="21"/>
+        </w:rPr>
+        <w:t>), {</w:t>
+      </w:r>
+      <w:r>
+        <w:rPr>
+          <w:rFonts w:ascii="Consolas" w:eastAsia="Times New Roman" w:hAnsi="Consolas" w:cs="Times New Roman"/>
+          <w:color w:val="CE9178"/>
+          <w:sz w:val="21"/>
+          <w:szCs w:val="21"/>
+        </w:rPr>
+        <w:t>'fields'</w:t>
+      </w:r>
+      <w:r>
+        <w:rPr>
+          <w:rFonts w:ascii="Consolas" w:eastAsia="Times New Roman" w:hAnsi="Consolas" w:cs="Times New Roman"/>
+          <w:color w:val="D4D4D4"/>
+          <w:sz w:val="21"/>
+          <w:szCs w:val="21"/>
+        </w:rPr>
+        <w:t>: (</w:t>
+      </w:r>
+      <w:r>
+        <w:rPr>
+          <w:rFonts w:ascii="Consolas" w:eastAsia="Times New Roman" w:hAnsi="Consolas" w:cs="Times New Roman"/>
+          <w:color w:val="CE9178"/>
+          <w:sz w:val="21"/>
+          <w:szCs w:val="21"/>
+        </w:rPr>
+        <w:t>'</w:t>
+      </w:r>
+      <w:proofErr w:type="spellStart"/>
+      <w:r>
+        <w:rPr>
+          <w:rFonts w:ascii="Consolas" w:eastAsia="Times New Roman" w:hAnsi="Consolas" w:cs="Times New Roman"/>
+          <w:color w:val="CE9178"/>
+          <w:sz w:val="21"/>
+          <w:szCs w:val="21"/>
+        </w:rPr>
+        <w:t>last_login</w:t>
+      </w:r>
+      <w:proofErr w:type="spellEnd"/>
+      <w:r>
+        <w:rPr>
+          <w:rFonts w:ascii="Consolas" w:eastAsia="Times New Roman" w:hAnsi="Consolas" w:cs="Times New Roman"/>
+          <w:color w:val="CE9178"/>
+          <w:sz w:val="21"/>
+          <w:szCs w:val="21"/>
+        </w:rPr>
+        <w:t>'</w:t>
+      </w:r>
+      <w:r>
+        <w:rPr>
+          <w:rFonts w:ascii="Consolas" w:eastAsia="Times New Roman" w:hAnsi="Consolas" w:cs="Times New Roman"/>
+          <w:color w:val="D4D4D4"/>
+          <w:sz w:val="21"/>
+          <w:szCs w:val="21"/>
+        </w:rPr>
+        <w:t>,)}),</w:t>
+      </w:r>
+    </w:p>
+    <w:p>
+      <w:pPr>
+        <w:shd w:val="clear" w:color="auto" w:fill="1E1E1E"/>
+        <w:spacing w:after="0" w:line="285" w:lineRule="atLeast"/>
+        <w:rPr>
+          <w:rFonts w:ascii="Consolas" w:eastAsia="Times New Roman" w:hAnsi="Consolas" w:cs="Times New Roman"/>
+          <w:color w:val="D4D4D4"/>
+          <w:sz w:val="21"/>
+          <w:szCs w:val="21"/>
+        </w:rPr>
+      </w:pPr>
+      <w:r>
+        <w:rPr>
+          <w:rFonts w:ascii="Consolas" w:eastAsia="Times New Roman" w:hAnsi="Consolas" w:cs="Times New Roman"/>
+          <w:color w:val="D4D4D4"/>
+          <w:sz w:val="21"/>
+          <w:szCs w:val="21"/>
+        </w:rPr>
+        <w:t>    )</w:t>
+      </w:r>
+    </w:p>
+    <w:p>
+      <w:pPr>
+        <w:shd w:val="clear" w:color="auto" w:fill="1E1E1E"/>
+        <w:spacing w:after="0" w:line="285" w:lineRule="atLeast"/>
+        <w:rPr>
+          <w:rFonts w:ascii="Consolas" w:eastAsia="Times New Roman" w:hAnsi="Consolas" w:cs="Times New Roman"/>
+          <w:color w:val="D4D4D4"/>
+          <w:sz w:val="21"/>
+          <w:szCs w:val="21"/>
+        </w:rPr>
+      </w:pPr>
+      <w:r>
+        <w:rPr>
+          <w:rFonts w:ascii="Consolas" w:eastAsia="Times New Roman" w:hAnsi="Consolas" w:cs="Times New Roman"/>
+          <w:color w:val="D4D4D4"/>
+          <w:sz w:val="21"/>
+          <w:szCs w:val="21"/>
+        </w:rPr>
+        <w:t xml:space="preserve">    </w:t>
+      </w:r>
+      <w:proofErr w:type="spellStart"/>
+      <w:r>
+        <w:rPr>
+          <w:rFonts w:ascii="Consolas" w:eastAsia="Times New Roman" w:hAnsi="Consolas" w:cs="Times New Roman"/>
+          <w:color w:val="9CDCFE"/>
+          <w:sz w:val="21"/>
+          <w:szCs w:val="21"/>
+        </w:rPr>
+        <w:t>readonly_fields</w:t>
+      </w:r>
+      <w:proofErr w:type="spellEnd"/>
+      <w:r>
+        <w:rPr>
+          <w:rFonts w:ascii="Consolas" w:eastAsia="Times New Roman" w:hAnsi="Consolas" w:cs="Times New Roman"/>
+          <w:color w:val="D4D4D4"/>
+          <w:sz w:val="21"/>
+          <w:szCs w:val="21"/>
+        </w:rPr>
+        <w:t xml:space="preserve"> = [</w:t>
+      </w:r>
+      <w:r>
+        <w:rPr>
+          <w:rFonts w:ascii="Consolas" w:eastAsia="Times New Roman" w:hAnsi="Consolas" w:cs="Times New Roman"/>
+          <w:color w:val="CE9178"/>
+          <w:sz w:val="21"/>
+          <w:szCs w:val="21"/>
+        </w:rPr>
+        <w:t>'</w:t>
+      </w:r>
+      <w:proofErr w:type="spellStart"/>
+      <w:r>
+        <w:rPr>
+          <w:rFonts w:ascii="Consolas" w:eastAsia="Times New Roman" w:hAnsi="Consolas" w:cs="Times New Roman"/>
+          <w:color w:val="CE9178"/>
+          <w:sz w:val="21"/>
+          <w:szCs w:val="21"/>
+        </w:rPr>
+        <w:t>last_login</w:t>
+      </w:r>
+      <w:proofErr w:type="spellEnd"/>
+      <w:r>
+        <w:rPr>
+          <w:rFonts w:ascii="Consolas" w:eastAsia="Times New Roman" w:hAnsi="Consolas" w:cs="Times New Roman"/>
+          <w:color w:val="CE9178"/>
+          <w:sz w:val="21"/>
+          <w:szCs w:val="21"/>
+        </w:rPr>
+        <w:t>'</w:t>
+      </w:r>
+      <w:r>
+        <w:rPr>
+          <w:rFonts w:ascii="Consolas" w:eastAsia="Times New Roman" w:hAnsi="Consolas" w:cs="Times New Roman"/>
+          <w:color w:val="D4D4D4"/>
+          <w:sz w:val="21"/>
+          <w:szCs w:val="21"/>
+        </w:rPr>
+        <w:t>]</w:t>
+      </w:r>
+    </w:p>
+    <w:p>
+      <w:pPr>
+        <w:shd w:val="clear" w:color="auto" w:fill="1E1E1E"/>
+        <w:spacing w:after="240" w:line="285" w:lineRule="atLeast"/>
+        <w:rPr>
+          <w:rFonts w:ascii="Consolas" w:eastAsia="Times New Roman" w:hAnsi="Consolas" w:cs="Times New Roman"/>
+          <w:color w:val="D4D4D4"/>
+          <w:sz w:val="21"/>
+          <w:szCs w:val="21"/>
+        </w:rPr>
+      </w:pPr>
+    </w:p>
+    <w:p>
+      <w:pPr>
+        <w:shd w:val="clear" w:color="auto" w:fill="1E1E1E"/>
+        <w:spacing w:after="0" w:line="285" w:lineRule="atLeast"/>
+        <w:rPr>
+          <w:rFonts w:ascii="Consolas" w:eastAsia="Times New Roman" w:hAnsi="Consolas" w:cs="Times New Roman"/>
+          <w:color w:val="D4D4D4"/>
+          <w:sz w:val="21"/>
+          <w:szCs w:val="21"/>
+        </w:rPr>
+      </w:pPr>
+      <w:proofErr w:type="spellStart"/>
+      <w:proofErr w:type="gramStart"/>
+      <w:r>
+        <w:rPr>
+          <w:rFonts w:ascii="Consolas" w:eastAsia="Times New Roman" w:hAnsi="Consolas" w:cs="Times New Roman"/>
+          <w:color w:val="4EC9B0"/>
+          <w:sz w:val="21"/>
+          <w:szCs w:val="21"/>
+        </w:rPr>
+        <w:t>admin</w:t>
+      </w:r>
+      <w:r>
+        <w:rPr>
+          <w:rFonts w:ascii="Consolas" w:eastAsia="Times New Roman" w:hAnsi="Consolas" w:cs="Times New Roman"/>
+          <w:color w:val="D4D4D4"/>
+          <w:sz w:val="21"/>
+          <w:szCs w:val="21"/>
+        </w:rPr>
+        <w:t>.</w:t>
+      </w:r>
+      <w:r>
+        <w:rPr>
+          <w:rFonts w:ascii="Consolas" w:eastAsia="Times New Roman" w:hAnsi="Consolas" w:cs="Times New Roman"/>
+          <w:color w:val="9CDCFE"/>
+          <w:sz w:val="21"/>
+          <w:szCs w:val="21"/>
+        </w:rPr>
+        <w:t>site</w:t>
+      </w:r>
+      <w:proofErr w:type="gramEnd"/>
+      <w:r>
+        <w:rPr>
+          <w:rFonts w:ascii="Consolas" w:eastAsia="Times New Roman" w:hAnsi="Consolas" w:cs="Times New Roman"/>
+          <w:color w:val="D4D4D4"/>
+          <w:sz w:val="21"/>
+          <w:szCs w:val="21"/>
+        </w:rPr>
+        <w:t>.</w:t>
+      </w:r>
+      <w:r>
+        <w:rPr>
+          <w:rFonts w:ascii="Consolas" w:eastAsia="Times New Roman" w:hAnsi="Consolas" w:cs="Times New Roman"/>
+          <w:color w:val="DCDCAA"/>
+          <w:sz w:val="21"/>
+          <w:szCs w:val="21"/>
+        </w:rPr>
+        <w:t>register</w:t>
+      </w:r>
+      <w:proofErr w:type="spellEnd"/>
+      <w:r>
+        <w:rPr>
+          <w:rFonts w:ascii="Consolas" w:eastAsia="Times New Roman" w:hAnsi="Consolas" w:cs="Times New Roman"/>
+          <w:color w:val="D4D4D4"/>
+          <w:sz w:val="21"/>
+          <w:szCs w:val="21"/>
+        </w:rPr>
+        <w:t>(</w:t>
+      </w:r>
+      <w:proofErr w:type="spellStart"/>
+      <w:r>
+        <w:rPr>
+          <w:rFonts w:ascii="Consolas" w:eastAsia="Times New Roman" w:hAnsi="Consolas" w:cs="Times New Roman"/>
+          <w:color w:val="4EC9B0"/>
+          <w:sz w:val="21"/>
+          <w:szCs w:val="21"/>
+        </w:rPr>
+        <w:t>models</w:t>
+      </w:r>
+      <w:r>
+        <w:rPr>
+          <w:rFonts w:ascii="Consolas" w:eastAsia="Times New Roman" w:hAnsi="Consolas" w:cs="Times New Roman"/>
+          <w:color w:val="D4D4D4"/>
+          <w:sz w:val="21"/>
+          <w:szCs w:val="21"/>
+        </w:rPr>
+        <w:t>.</w:t>
+      </w:r>
+      <w:r>
+        <w:rPr>
+          <w:rFonts w:ascii="Consolas" w:eastAsia="Times New Roman" w:hAnsi="Consolas" w:cs="Times New Roman"/>
+          <w:color w:val="4EC9B0"/>
+          <w:sz w:val="21"/>
+          <w:szCs w:val="21"/>
+        </w:rPr>
+        <w:t>User</w:t>
+      </w:r>
+      <w:proofErr w:type="spellEnd"/>
+      <w:r>
+        <w:rPr>
+          <w:rFonts w:ascii="Consolas" w:eastAsia="Times New Roman" w:hAnsi="Consolas" w:cs="Times New Roman"/>
+          <w:color w:val="D4D4D4"/>
+          <w:sz w:val="21"/>
+          <w:szCs w:val="21"/>
+        </w:rPr>
+        <w:t xml:space="preserve">, </w:t>
+      </w:r>
+      <w:proofErr w:type="spellStart"/>
+      <w:r>
+        <w:rPr>
+          <w:rFonts w:ascii="Consolas" w:eastAsia="Times New Roman" w:hAnsi="Consolas" w:cs="Times New Roman"/>
+          <w:color w:val="4EC9B0"/>
+          <w:sz w:val="21"/>
+          <w:szCs w:val="21"/>
+        </w:rPr>
+        <w:t>UserAdmin</w:t>
+      </w:r>
+      <w:proofErr w:type="spellEnd"/>
+      <w:r>
+        <w:rPr>
+          <w:rFonts w:ascii="Consolas" w:eastAsia="Times New Roman" w:hAnsi="Consolas" w:cs="Times New Roman"/>
+          <w:color w:val="D4D4D4"/>
+          <w:sz w:val="21"/>
+          <w:szCs w:val="21"/>
+        </w:rPr>
+        <w:t>)</w:t>
+      </w:r>
+    </w:p>
+    <w:p>
+      <w:pPr>
+        <w:pStyle w:val="ListParagraph"/>
+        <w:tabs>
+          <w:tab w:val="left" w:pos="1035"/>
+        </w:tabs>
+        <w:ind w:left="0"/>
+        <w:rPr>
+          <w:b/>
+          <w:color w:val="002060"/>
+          <w:sz w:val="24"/>
+        </w:rPr>
+      </w:pPr>
+    </w:p>
+    <w:p>
+      <w:pPr>
+        <w:pStyle w:val="ListParagraph"/>
+        <w:tabs>
+          <w:tab w:val="left" w:pos="1035"/>
+        </w:tabs>
+        <w:ind w:left="0"/>
+        <w:rPr>
+          <w:b/>
+          <w:color w:val="002060"/>
+          <w:sz w:val="24"/>
+        </w:rPr>
+      </w:pPr>
+      <w:r>
+        <w:rPr>
+          <w:b/>
+          <w:color w:val="002060"/>
+          <w:sz w:val="24"/>
+        </w:rPr>
+        <w:t xml:space="preserve">the above code </w:t>
+      </w:r>
+      <w:proofErr w:type="gramStart"/>
+      <w:r>
+        <w:rPr>
+          <w:b/>
+          <w:color w:val="002060"/>
+          <w:sz w:val="24"/>
+        </w:rPr>
+        <w:t>enable</w:t>
+      </w:r>
+      <w:proofErr w:type="gramEnd"/>
+      <w:r>
+        <w:rPr>
+          <w:b/>
+          <w:color w:val="002060"/>
+          <w:sz w:val="24"/>
+        </w:rPr>
+        <w:t xml:space="preserve"> us to see and update user information like below</w:t>
+      </w:r>
+    </w:p>
+    <w:p>
+      <w:pPr>
+        <w:pStyle w:val="ListParagraph"/>
+        <w:tabs>
+          <w:tab w:val="left" w:pos="1035"/>
+        </w:tabs>
+        <w:ind w:left="0"/>
+        <w:rPr>
+          <w:b/>
+          <w:color w:val="002060"/>
+          <w:sz w:val="24"/>
+        </w:rPr>
+      </w:pPr>
+      <w:r>
+        <w:rPr>
+          <w:b/>
+          <w:color w:val="002060"/>
+          <w:sz w:val="24"/>
+        </w:rPr>
+        <w:lastRenderedPageBreak/>
+        <w:drawing>
+          <wp:inline distT="0" distB="0" distL="0" distR="0" wp14:anchorId="00BEFBEF" wp14:editId="4232E83A">
+            <wp:extent cx="5943600" cy="3959860"/>
+            <wp:effectExtent l="0" t="0" r="0" b="2540"/>
+            <wp:docPr id="93" name="Picture 93"/>
+            <wp:cNvGraphicFramePr>
+              <a:graphicFrameLocks xmlns:a="http://schemas.openxmlformats.org/drawingml/2006/main" noChangeAspect="1"/>
+            </wp:cNvGraphicFramePr>
+            <a:graphic xmlns:a="http://schemas.openxmlformats.org/drawingml/2006/main">
+              <a:graphicData uri="http://schemas.openxmlformats.org/drawingml/2006/picture">
+                <pic:pic xmlns:pic="http://schemas.openxmlformats.org/drawingml/2006/picture">
+                  <pic:nvPicPr>
+                    <pic:cNvPr id="1" name=""/>
+                    <pic:cNvPicPr/>
+                  </pic:nvPicPr>
+                  <pic:blipFill>
+                    <a:blip r:embed="rId97"/>
+                    <a:stretch>
+                      <a:fillRect/>
+                    </a:stretch>
+                  </pic:blipFill>
+                  <pic:spPr>
+                    <a:xfrm>
+                      <a:off x="0" y="0"/>
+                      <a:ext cx="5943600" cy="3959860"/>
+                    </a:xfrm>
+                    <a:prstGeom prst="rect">
+                      <a:avLst/>
+                    </a:prstGeom>
+                  </pic:spPr>
+                </pic:pic>
+              </a:graphicData>
+            </a:graphic>
+          </wp:inline>
+        </w:drawing>
+      </w:r>
+    </w:p>
+    <w:p>
+      <w:pPr>
+        <w:pStyle w:val="ListParagraph"/>
+        <w:numPr>
+          <w:ilvl w:val="0"/>
+          <w:numId w:val="8"/>
+        </w:numPr>
+        <w:tabs>
+          <w:tab w:val="left" w:pos="1035"/>
+        </w:tabs>
+        <w:rPr>
+          <w:b/>
+          <w:i/>
+          <w:color w:val="002060"/>
+          <w:sz w:val="32"/>
+        </w:rPr>
+      </w:pPr>
       <w:bookmarkStart w:id="0" w:name="_GoBack"/>
+      <w:r>
+        <w:rPr>
+          <w:b/>
+          <w:i/>
+          <w:color w:val="002060"/>
+          <w:sz w:val="32"/>
+        </w:rPr>
+        <w:t xml:space="preserve">Test on Development is the best thing for error tracing </w:t>
+      </w:r>
       <w:bookmarkEnd w:id="0"/>
     </w:p>
     <w:sectPr>
@@ -7349,16 +10876,16 @@
     </w:lvl>
   </w:abstractNum>
   <w:abstractNum w:abstractNumId="3" w15:restartNumberingAfterBreak="0">
-    <w:nsid w:val="28707DAE"/>
+    <w:nsid w:val="26485AA4"/>
     <w:multiLevelType w:val="hybridMultilevel"/>
-    <w:tmpl w:val="FEA83A30"/>
+    <w:tmpl w:val="CFA2273A"/>
     <w:lvl w:ilvl="0" w:tplc="0409000B">
       <w:start w:val="1"/>
       <w:numFmt w:val="bullet"/>
       <w:lvlText w:val=""/>
       <w:lvlJc w:val="left"/>
       <w:pPr>
-        <w:ind w:left="360" w:hanging="360"/>
+        <w:ind w:left="720" w:hanging="360"/>
       </w:pPr>
       <w:rPr>
         <w:rFonts w:ascii="Wingdings" w:hAnsi="Wingdings" w:hint="default"/>
@@ -7370,7 +10897,7 @@
       <w:lvlText w:val="o"/>
       <w:lvlJc w:val="left"/>
       <w:pPr>
-        <w:ind w:left="2175" w:hanging="360"/>
+        <w:ind w:left="1440" w:hanging="360"/>
       </w:pPr>
       <w:rPr>
         <w:rFonts w:ascii="Courier New" w:hAnsi="Courier New" w:cs="Courier New" w:hint="default"/>
@@ -7382,7 +10909,7 @@
       <w:lvlText w:val=""/>
       <w:lvlJc w:val="left"/>
       <w:pPr>
-        <w:ind w:left="2895" w:hanging="360"/>
+        <w:ind w:left="2160" w:hanging="360"/>
       </w:pPr>
       <w:rPr>
         <w:rFonts w:ascii="Wingdings" w:hAnsi="Wingdings" w:hint="default"/>
@@ -7394,7 +10921,7 @@
       <w:lvlText w:val=""/>
       <w:lvlJc w:val="left"/>
       <w:pPr>
-        <w:ind w:left="3615" w:hanging="360"/>
+        <w:ind w:left="2880" w:hanging="360"/>
       </w:pPr>
       <w:rPr>
         <w:rFonts w:ascii="Symbol" w:hAnsi="Symbol" w:hint="default"/>
@@ -7406,7 +10933,7 @@
       <w:lvlText w:val="o"/>
       <w:lvlJc w:val="left"/>
       <w:pPr>
-        <w:ind w:left="4335" w:hanging="360"/>
+        <w:ind w:left="3600" w:hanging="360"/>
       </w:pPr>
       <w:rPr>
         <w:rFonts w:ascii="Courier New" w:hAnsi="Courier New" w:cs="Courier New" w:hint="default"/>
@@ -7418,7 +10945,7 @@
       <w:lvlText w:val=""/>
       <w:lvlJc w:val="left"/>
       <w:pPr>
-        <w:ind w:left="5055" w:hanging="360"/>
+        <w:ind w:left="4320" w:hanging="360"/>
       </w:pPr>
       <w:rPr>
         <w:rFonts w:ascii="Wingdings" w:hAnsi="Wingdings" w:hint="default"/>
@@ -7430,7 +10957,7 @@
       <w:lvlText w:val=""/>
       <w:lvlJc w:val="left"/>
       <w:pPr>
-        <w:ind w:left="5775" w:hanging="360"/>
+        <w:ind w:left="5040" w:hanging="360"/>
       </w:pPr>
       <w:rPr>
         <w:rFonts w:ascii="Symbol" w:hAnsi="Symbol" w:hint="default"/>
@@ -7442,7 +10969,7 @@
       <w:lvlText w:val="o"/>
       <w:lvlJc w:val="left"/>
       <w:pPr>
-        <w:ind w:left="6495" w:hanging="360"/>
+        <w:ind w:left="5760" w:hanging="360"/>
       </w:pPr>
       <w:rPr>
         <w:rFonts w:ascii="Courier New" w:hAnsi="Courier New" w:cs="Courier New" w:hint="default"/>
@@ -7454,7 +10981,7 @@
       <w:lvlText w:val=""/>
       <w:lvlJc w:val="left"/>
       <w:pPr>
-        <w:ind w:left="7215" w:hanging="360"/>
+        <w:ind w:left="6480" w:hanging="360"/>
       </w:pPr>
       <w:rPr>
         <w:rFonts w:ascii="Wingdings" w:hAnsi="Wingdings" w:hint="default"/>
@@ -7462,6 +10989,232 @@
     </w:lvl>
   </w:abstractNum>
   <w:abstractNum w:abstractNumId="4" w15:restartNumberingAfterBreak="0">
+    <w:nsid w:val="28707DAE"/>
+    <w:multiLevelType w:val="hybridMultilevel"/>
+    <w:tmpl w:val="FEA83A30"/>
+    <w:lvl w:ilvl="0" w:tplc="0409000B">
+      <w:start w:val="1"/>
+      <w:numFmt w:val="bullet"/>
+      <w:lvlText w:val=""/>
+      <w:lvlJc w:val="left"/>
+      <w:pPr>
+        <w:ind w:left="360" w:hanging="360"/>
+      </w:pPr>
+      <w:rPr>
+        <w:rFonts w:ascii="Wingdings" w:hAnsi="Wingdings" w:hint="default"/>
+      </w:rPr>
+    </w:lvl>
+    <w:lvl w:ilvl="1" w:tplc="04090003" w:tentative="1">
+      <w:start w:val="1"/>
+      <w:numFmt w:val="bullet"/>
+      <w:lvlText w:val="o"/>
+      <w:lvlJc w:val="left"/>
+      <w:pPr>
+        <w:ind w:left="2175" w:hanging="360"/>
+      </w:pPr>
+      <w:rPr>
+        <w:rFonts w:ascii="Courier New" w:hAnsi="Courier New" w:cs="Courier New" w:hint="default"/>
+      </w:rPr>
+    </w:lvl>
+    <w:lvl w:ilvl="2" w:tplc="04090005" w:tentative="1">
+      <w:start w:val="1"/>
+      <w:numFmt w:val="bullet"/>
+      <w:lvlText w:val=""/>
+      <w:lvlJc w:val="left"/>
+      <w:pPr>
+        <w:ind w:left="2895" w:hanging="360"/>
+      </w:pPr>
+      <w:rPr>
+        <w:rFonts w:ascii="Wingdings" w:hAnsi="Wingdings" w:hint="default"/>
+      </w:rPr>
+    </w:lvl>
+    <w:lvl w:ilvl="3" w:tplc="04090001" w:tentative="1">
+      <w:start w:val="1"/>
+      <w:numFmt w:val="bullet"/>
+      <w:lvlText w:val=""/>
+      <w:lvlJc w:val="left"/>
+      <w:pPr>
+        <w:ind w:left="3615" w:hanging="360"/>
+      </w:pPr>
+      <w:rPr>
+        <w:rFonts w:ascii="Symbol" w:hAnsi="Symbol" w:hint="default"/>
+      </w:rPr>
+    </w:lvl>
+    <w:lvl w:ilvl="4" w:tplc="04090003" w:tentative="1">
+      <w:start w:val="1"/>
+      <w:numFmt w:val="bullet"/>
+      <w:lvlText w:val="o"/>
+      <w:lvlJc w:val="left"/>
+      <w:pPr>
+        <w:ind w:left="4335" w:hanging="360"/>
+      </w:pPr>
+      <w:rPr>
+        <w:rFonts w:ascii="Courier New" w:hAnsi="Courier New" w:cs="Courier New" w:hint="default"/>
+      </w:rPr>
+    </w:lvl>
+    <w:lvl w:ilvl="5" w:tplc="04090005" w:tentative="1">
+      <w:start w:val="1"/>
+      <w:numFmt w:val="bullet"/>
+      <w:lvlText w:val=""/>
+      <w:lvlJc w:val="left"/>
+      <w:pPr>
+        <w:ind w:left="5055" w:hanging="360"/>
+      </w:pPr>
+      <w:rPr>
+        <w:rFonts w:ascii="Wingdings" w:hAnsi="Wingdings" w:hint="default"/>
+      </w:rPr>
+    </w:lvl>
+    <w:lvl w:ilvl="6" w:tplc="04090001" w:tentative="1">
+      <w:start w:val="1"/>
+      <w:numFmt w:val="bullet"/>
+      <w:lvlText w:val=""/>
+      <w:lvlJc w:val="left"/>
+      <w:pPr>
+        <w:ind w:left="5775" w:hanging="360"/>
+      </w:pPr>
+      <w:rPr>
+        <w:rFonts w:ascii="Symbol" w:hAnsi="Symbol" w:hint="default"/>
+      </w:rPr>
+    </w:lvl>
+    <w:lvl w:ilvl="7" w:tplc="04090003" w:tentative="1">
+      <w:start w:val="1"/>
+      <w:numFmt w:val="bullet"/>
+      <w:lvlText w:val="o"/>
+      <w:lvlJc w:val="left"/>
+      <w:pPr>
+        <w:ind w:left="6495" w:hanging="360"/>
+      </w:pPr>
+      <w:rPr>
+        <w:rFonts w:ascii="Courier New" w:hAnsi="Courier New" w:cs="Courier New" w:hint="default"/>
+      </w:rPr>
+    </w:lvl>
+    <w:lvl w:ilvl="8" w:tplc="04090005" w:tentative="1">
+      <w:start w:val="1"/>
+      <w:numFmt w:val="bullet"/>
+      <w:lvlText w:val=""/>
+      <w:lvlJc w:val="left"/>
+      <w:pPr>
+        <w:ind w:left="7215" w:hanging="360"/>
+      </w:pPr>
+      <w:rPr>
+        <w:rFonts w:ascii="Wingdings" w:hAnsi="Wingdings" w:hint="default"/>
+      </w:rPr>
+    </w:lvl>
+  </w:abstractNum>
+  <w:abstractNum w:abstractNumId="5" w15:restartNumberingAfterBreak="0">
+    <w:nsid w:val="347C46F4"/>
+    <w:multiLevelType w:val="hybridMultilevel"/>
+    <w:tmpl w:val="FF4805EE"/>
+    <w:lvl w:ilvl="0" w:tplc="0409000B">
+      <w:start w:val="1"/>
+      <w:numFmt w:val="bullet"/>
+      <w:lvlText w:val=""/>
+      <w:lvlJc w:val="left"/>
+      <w:pPr>
+        <w:ind w:left="1755" w:hanging="360"/>
+      </w:pPr>
+      <w:rPr>
+        <w:rFonts w:ascii="Wingdings" w:hAnsi="Wingdings" w:hint="default"/>
+      </w:rPr>
+    </w:lvl>
+    <w:lvl w:ilvl="1" w:tplc="04090003" w:tentative="1">
+      <w:start w:val="1"/>
+      <w:numFmt w:val="bullet"/>
+      <w:lvlText w:val="o"/>
+      <w:lvlJc w:val="left"/>
+      <w:pPr>
+        <w:ind w:left="2475" w:hanging="360"/>
+      </w:pPr>
+      <w:rPr>
+        <w:rFonts w:ascii="Courier New" w:hAnsi="Courier New" w:cs="Courier New" w:hint="default"/>
+      </w:rPr>
+    </w:lvl>
+    <w:lvl w:ilvl="2" w:tplc="04090005" w:tentative="1">
+      <w:start w:val="1"/>
+      <w:numFmt w:val="bullet"/>
+      <w:lvlText w:val=""/>
+      <w:lvlJc w:val="left"/>
+      <w:pPr>
+        <w:ind w:left="3195" w:hanging="360"/>
+      </w:pPr>
+      <w:rPr>
+        <w:rFonts w:ascii="Wingdings" w:hAnsi="Wingdings" w:hint="default"/>
+      </w:rPr>
+    </w:lvl>
+    <w:lvl w:ilvl="3" w:tplc="04090001" w:tentative="1">
+      <w:start w:val="1"/>
+      <w:numFmt w:val="bullet"/>
+      <w:lvlText w:val=""/>
+      <w:lvlJc w:val="left"/>
+      <w:pPr>
+        <w:ind w:left="3915" w:hanging="360"/>
+      </w:pPr>
+      <w:rPr>
+        <w:rFonts w:ascii="Symbol" w:hAnsi="Symbol" w:hint="default"/>
+      </w:rPr>
+    </w:lvl>
+    <w:lvl w:ilvl="4" w:tplc="04090003" w:tentative="1">
+      <w:start w:val="1"/>
+      <w:numFmt w:val="bullet"/>
+      <w:lvlText w:val="o"/>
+      <w:lvlJc w:val="left"/>
+      <w:pPr>
+        <w:ind w:left="4635" w:hanging="360"/>
+      </w:pPr>
+      <w:rPr>
+        <w:rFonts w:ascii="Courier New" w:hAnsi="Courier New" w:cs="Courier New" w:hint="default"/>
+      </w:rPr>
+    </w:lvl>
+    <w:lvl w:ilvl="5" w:tplc="04090005" w:tentative="1">
+      <w:start w:val="1"/>
+      <w:numFmt w:val="bullet"/>
+      <w:lvlText w:val=""/>
+      <w:lvlJc w:val="left"/>
+      <w:pPr>
+        <w:ind w:left="5355" w:hanging="360"/>
+      </w:pPr>
+      <w:rPr>
+        <w:rFonts w:ascii="Wingdings" w:hAnsi="Wingdings" w:hint="default"/>
+      </w:rPr>
+    </w:lvl>
+    <w:lvl w:ilvl="6" w:tplc="04090001" w:tentative="1">
+      <w:start w:val="1"/>
+      <w:numFmt w:val="bullet"/>
+      <w:lvlText w:val=""/>
+      <w:lvlJc w:val="left"/>
+      <w:pPr>
+        <w:ind w:left="6075" w:hanging="360"/>
+      </w:pPr>
+      <w:rPr>
+        <w:rFonts w:ascii="Symbol" w:hAnsi="Symbol" w:hint="default"/>
+      </w:rPr>
+    </w:lvl>
+    <w:lvl w:ilvl="7" w:tplc="04090003" w:tentative="1">
+      <w:start w:val="1"/>
+      <w:numFmt w:val="bullet"/>
+      <w:lvlText w:val="o"/>
+      <w:lvlJc w:val="left"/>
+      <w:pPr>
+        <w:ind w:left="6795" w:hanging="360"/>
+      </w:pPr>
+      <w:rPr>
+        <w:rFonts w:ascii="Courier New" w:hAnsi="Courier New" w:cs="Courier New" w:hint="default"/>
+      </w:rPr>
+    </w:lvl>
+    <w:lvl w:ilvl="8" w:tplc="04090005" w:tentative="1">
+      <w:start w:val="1"/>
+      <w:numFmt w:val="bullet"/>
+      <w:lvlText w:val=""/>
+      <w:lvlJc w:val="left"/>
+      <w:pPr>
+        <w:ind w:left="7515" w:hanging="360"/>
+      </w:pPr>
+      <w:rPr>
+        <w:rFonts w:ascii="Wingdings" w:hAnsi="Wingdings" w:hint="default"/>
+      </w:rPr>
+    </w:lvl>
+  </w:abstractNum>
+  <w:abstractNum w:abstractNumId="6" w15:restartNumberingAfterBreak="0">
     <w:nsid w:val="429334F8"/>
     <w:multiLevelType w:val="hybridMultilevel"/>
     <w:tmpl w:val="3850A9F8"/>
@@ -7573,7 +11326,7 @@
       </w:rPr>
     </w:lvl>
   </w:abstractNum>
-  <w:abstractNum w:abstractNumId="5" w15:restartNumberingAfterBreak="0">
+  <w:abstractNum w:abstractNumId="7" w15:restartNumberingAfterBreak="0">
     <w:nsid w:val="46FF7A03"/>
     <w:multiLevelType w:val="hybridMultilevel"/>
     <w:tmpl w:val="71D4559C"/>
@@ -7689,7 +11442,7 @@
     <w:abstractNumId w:val="1"/>
   </w:num>
   <w:num w:numId="2">
-    <w:abstractNumId w:val="5"/>
+    <w:abstractNumId w:val="7"/>
   </w:num>
   <w:num w:numId="3">
     <w:abstractNumId w:val="0"/>
@@ -7698,10 +11451,16 @@
     <w:abstractNumId w:val="2"/>
   </w:num>
   <w:num w:numId="5">
+    <w:abstractNumId w:val="6"/>
+  </w:num>
+  <w:num w:numId="6">
     <w:abstractNumId w:val="4"/>
   </w:num>
-  <w:num w:numId="6">
+  <w:num w:numId="7">
     <w:abstractNumId w:val="3"/>
+  </w:num>
+  <w:num w:numId="8">
+    <w:abstractNumId w:val="5"/>
   </w:num>
 </w:numbering>
 </file>
@@ -8104,6 +11863,25 @@
     <w:name w:val="Normal"/>
     <w:qFormat/>
   </w:style>
+  <w:style w:type="paragraph" w:styleId="Heading2">
+    <w:name w:val="heading 2"/>
+    <w:basedOn w:val="Normal"/>
+    <w:link w:val="Heading2Char"/>
+    <w:uiPriority w:val="9"/>
+    <w:qFormat/>
+    <w:rsid w:val="00D43A2D"/>
+    <w:pPr>
+      <w:spacing w:before="100" w:beforeAutospacing="1" w:after="100" w:afterAutospacing="1" w:line="240" w:lineRule="auto"/>
+      <w:outlineLvl w:val="1"/>
+    </w:pPr>
+    <w:rPr>
+      <w:rFonts w:ascii="Times New Roman" w:eastAsia="Times New Roman" w:hAnsi="Times New Roman" w:cs="Times New Roman"/>
+      <w:b/>
+      <w:bCs/>
+      <w:sz w:val="36"/>
+      <w:szCs w:val="36"/>
+    </w:rPr>
+  </w:style>
   <w:style w:type="character" w:default="1" w:styleId="DefaultParagraphFont">
     <w:name w:val="Default Paragraph Font"/>
     <w:uiPriority w:val="1"/>
@@ -8225,6 +12003,68 @@
     <w:name w:val="pl-s"/>
     <w:basedOn w:val="DefaultParagraphFont"/>
     <w:rsid w:val="00A97B3E"/>
+  </w:style>
+  <w:style w:type="character" w:customStyle="1" w:styleId="blob-code-inner">
+    <w:name w:val="blob-code-inner"/>
+    <w:basedOn w:val="DefaultParagraphFont"/>
+    <w:rsid w:val="002E702B"/>
+  </w:style>
+  <w:style w:type="character" w:customStyle="1" w:styleId="pl-s1">
+    <w:name w:val="pl-s1"/>
+    <w:basedOn w:val="DefaultParagraphFont"/>
+    <w:rsid w:val="002E702B"/>
+  </w:style>
+  <w:style w:type="character" w:customStyle="1" w:styleId="pl-c1">
+    <w:name w:val="pl-c1"/>
+    <w:basedOn w:val="DefaultParagraphFont"/>
+    <w:rsid w:val="002E702B"/>
+  </w:style>
+  <w:style w:type="character" w:customStyle="1" w:styleId="pl-en">
+    <w:name w:val="pl-en"/>
+    <w:basedOn w:val="DefaultParagraphFont"/>
+    <w:rsid w:val="002E702B"/>
+  </w:style>
+  <w:style w:type="character" w:customStyle="1" w:styleId="x">
+    <w:name w:val="x"/>
+    <w:basedOn w:val="DefaultParagraphFont"/>
+    <w:rsid w:val="002E702B"/>
+  </w:style>
+  <w:style w:type="character" w:styleId="Hyperlink">
+    <w:name w:val="Hyperlink"/>
+    <w:basedOn w:val="DefaultParagraphFont"/>
+    <w:uiPriority w:val="99"/>
+    <w:unhideWhenUsed/>
+    <w:rsid w:val="00FF74E4"/>
+    <w:rPr>
+      <w:color w:val="0563C1" w:themeColor="hyperlink"/>
+      <w:u w:val="single"/>
+    </w:rPr>
+  </w:style>
+  <w:style w:type="character" w:styleId="UnresolvedMention">
+    <w:name w:val="Unresolved Mention"/>
+    <w:basedOn w:val="DefaultParagraphFont"/>
+    <w:uiPriority w:val="99"/>
+    <w:semiHidden/>
+    <w:unhideWhenUsed/>
+    <w:rsid w:val="00FF74E4"/>
+    <w:rPr>
+      <w:color w:val="605E5C"/>
+      <w:shd w:val="clear" w:color="auto" w:fill="E1DFDD"/>
+    </w:rPr>
+  </w:style>
+  <w:style w:type="character" w:customStyle="1" w:styleId="Heading2Char">
+    <w:name w:val="Heading 2 Char"/>
+    <w:basedOn w:val="DefaultParagraphFont"/>
+    <w:link w:val="Heading2"/>
+    <w:uiPriority w:val="9"/>
+    <w:rsid w:val="00D43A2D"/>
+    <w:rPr>
+      <w:rFonts w:ascii="Times New Roman" w:eastAsia="Times New Roman" w:hAnsi="Times New Roman" w:cs="Times New Roman"/>
+      <w:b/>
+      <w:bCs/>
+      <w:sz w:val="36"/>
+      <w:szCs w:val="36"/>
+    </w:rPr>
   </w:style>
 </w:styles>
 </file>

</xml_diff>